<commit_message>
Wrote almost full intro
</commit_message>
<xml_diff>
--- a/Only text.docx
+++ b/Only text.docx
@@ -344,7 +344,34 @@
           <w:bCs w:val="0"/>
           <w:lang w:val="en-GB"/>
         </w:rPr>
-        <w:t xml:space="preserve"> NLP aims to allow computers to understand – obtain meaning from text</w:t>
+        <w:t xml:space="preserve"> NLP aims to allow computers to understand – obtain meaning from </w:t>
+      </w:r>
+      <w:r>
+        <w:rPr>
+          <w:rStyle w:val="Strong"/>
+          <w:b w:val="0"/>
+          <w:bCs w:val="0"/>
+          <w:lang w:val="en-GB"/>
+        </w:rPr>
+        <w:t>human</w:t>
+      </w:r>
+      <w:r>
+        <w:rPr>
+          <w:rStyle w:val="Strong"/>
+          <w:b w:val="0"/>
+          <w:bCs w:val="0"/>
+          <w:lang w:val="en-GB"/>
+        </w:rPr>
+        <w:t xml:space="preserve"> </w:t>
+      </w:r>
+      <w:r>
+        <w:rPr>
+          <w:rStyle w:val="Strong"/>
+          <w:b w:val="0"/>
+          <w:bCs w:val="0"/>
+          <w:lang w:val="en-GB"/>
+        </w:rPr>
+        <w:t>text</w:t>
       </w:r>
       <w:r>
         <w:rPr>
@@ -535,8 +562,297 @@
           <w:bCs w:val="0"/>
           <w:lang w:val="en-GB"/>
         </w:rPr>
+        <w:t xml:space="preserve"> and thus, sentiment analysis is not just a </w:t>
+      </w:r>
+      <w:r>
+        <w:rPr>
+          <w:rStyle w:val="Strong"/>
+          <w:b w:val="0"/>
+          <w:bCs w:val="0"/>
+          <w:lang w:val="en-GB"/>
+        </w:rPr>
+        <w:t xml:space="preserve">helpful tool </w:t>
+      </w:r>
+      <w:r>
+        <w:rPr>
+          <w:rStyle w:val="Strong"/>
+          <w:b w:val="0"/>
+          <w:bCs w:val="0"/>
+          <w:lang w:val="en-GB"/>
+        </w:rPr>
+        <w:t>for the synthesis of human-language in general but has many application in various fields.</w:t>
+      </w:r>
+    </w:p>
+    <w:p>
+      <w:pPr>
+        <w:jc w:val="both"/>
+        <w:rPr>
+          <w:rStyle w:val="Strong"/>
+          <w:b w:val="0"/>
+          <w:bCs w:val="0"/>
+          <w:lang w:val="en-GB"/>
+        </w:rPr>
+      </w:pPr>
+      <w:r>
+        <w:rPr>
+          <w:rStyle w:val="Strong"/>
+          <w:b w:val="0"/>
+          <w:bCs w:val="0"/>
+          <w:lang w:val="en-GB"/>
+        </w:rPr>
+        <w:t>E-commerce and online shopping have become an undisputable part of modern global market</w:t>
+      </w:r>
+      <w:r>
+        <w:rPr>
+          <w:rStyle w:val="Strong"/>
+          <w:b w:val="0"/>
+          <w:bCs w:val="0"/>
+          <w:lang w:val="en-GB"/>
+        </w:rPr>
+        <w:t xml:space="preserve"> – according to </w:t>
+      </w:r>
+      <w:proofErr w:type="spellStart"/>
+      <w:r>
+        <w:rPr>
+          <w:rStyle w:val="Strong"/>
+          <w:b w:val="0"/>
+          <w:bCs w:val="0"/>
+          <w:lang w:val="en-GB"/>
+        </w:rPr>
+        <w:t>statista</w:t>
+      </w:r>
+      <w:proofErr w:type="spellEnd"/>
+      <w:r>
+        <w:rPr>
+          <w:rStyle w:val="Strong"/>
+          <w:b w:val="0"/>
+          <w:bCs w:val="0"/>
+          <w:lang w:val="en-GB"/>
+        </w:rPr>
+        <w:t xml:space="preserve"> </w:t>
+      </w:r>
+      <w:r>
+        <w:rPr>
+          <w:rStyle w:val="Strong"/>
+          <w:b w:val="0"/>
+          <w:bCs w:val="0"/>
+          <w:lang w:val="en-GB"/>
+        </w:rPr>
+        <w:t>[2]</w:t>
+      </w:r>
+      <w:r>
+        <w:rPr>
+          <w:rStyle w:val="Strong"/>
+          <w:b w:val="0"/>
+          <w:bCs w:val="0"/>
+          <w:lang w:val="en-GB"/>
+        </w:rPr>
+        <w:t>, retail internet sales have accounted for almost five trillion USD (almost 4 trillion GBP) and are projected to gain the share of 25% of total global retail sales by 202</w:t>
+      </w:r>
+      <w:r>
+        <w:rPr>
+          <w:rStyle w:val="Strong"/>
+          <w:b w:val="0"/>
+          <w:bCs w:val="0"/>
+          <w:lang w:val="en-GB"/>
+        </w:rPr>
+        <w:t>5</w:t>
+      </w:r>
+      <w:r>
+        <w:rPr>
+          <w:rStyle w:val="Strong"/>
+          <w:b w:val="0"/>
+          <w:bCs w:val="0"/>
+          <w:lang w:val="en-GB"/>
+        </w:rPr>
+        <w:t>. The weight of online markets has been even more amplified by the Covid-19 pandemic</w:t>
+      </w:r>
+      <w:r>
+        <w:rPr>
+          <w:rStyle w:val="Strong"/>
+          <w:b w:val="0"/>
+          <w:bCs w:val="0"/>
+          <w:lang w:val="en-GB"/>
+        </w:rPr>
+        <w:t>. Users often decide between products based on their reviews</w:t>
+      </w:r>
+      <w:r>
+        <w:rPr>
+          <w:rStyle w:val="Strong"/>
+          <w:b w:val="0"/>
+          <w:bCs w:val="0"/>
+          <w:lang w:val="en-GB"/>
+        </w:rPr>
+        <w:t xml:space="preserve"> or comments/posts on social media or online articles [3]</w:t>
+      </w:r>
+      <w:r>
+        <w:rPr>
+          <w:rStyle w:val="Strong"/>
+          <w:b w:val="0"/>
+          <w:bCs w:val="0"/>
+          <w:lang w:val="en-GB"/>
+        </w:rPr>
+        <w:t>,</w:t>
+      </w:r>
+      <w:r>
+        <w:rPr>
+          <w:rStyle w:val="Strong"/>
+          <w:b w:val="0"/>
+          <w:bCs w:val="0"/>
+          <w:lang w:val="en-GB"/>
+        </w:rPr>
+        <w:t xml:space="preserve"> [4].</w:t>
+      </w:r>
+      <w:r>
+        <w:rPr>
+          <w:rStyle w:val="Strong"/>
+          <w:b w:val="0"/>
+          <w:bCs w:val="0"/>
+          <w:lang w:val="en-GB"/>
+        </w:rPr>
+        <w:t xml:space="preserve"> Through sentiment analysis techniques, this data can be examined and used for market research </w:t>
+      </w:r>
+      <w:r>
+        <w:rPr>
+          <w:rStyle w:val="Strong"/>
+          <w:b w:val="0"/>
+          <w:bCs w:val="0"/>
+          <w:lang w:val="en-GB"/>
+        </w:rPr>
+        <w:t>[3]</w:t>
+      </w:r>
+      <w:r>
+        <w:rPr>
+          <w:rStyle w:val="Strong"/>
+          <w:b w:val="0"/>
+          <w:bCs w:val="0"/>
+          <w:lang w:val="en-GB"/>
+        </w:rPr>
+        <w:t>,</w:t>
+      </w:r>
+      <w:r>
+        <w:rPr>
+          <w:rStyle w:val="Strong"/>
+          <w:b w:val="0"/>
+          <w:bCs w:val="0"/>
+          <w:lang w:val="en-GB"/>
+        </w:rPr>
+        <w:t xml:space="preserve"> </w:t>
+      </w:r>
+      <w:r>
+        <w:rPr>
+          <w:rStyle w:val="Strong"/>
+          <w:b w:val="0"/>
+          <w:bCs w:val="0"/>
+          <w:lang w:val="en-GB"/>
+        </w:rPr>
+        <w:t>[4]</w:t>
+      </w:r>
+      <w:r>
+        <w:rPr>
+          <w:rStyle w:val="Strong"/>
+          <w:b w:val="0"/>
+          <w:bCs w:val="0"/>
+          <w:lang w:val="en-GB"/>
+        </w:rPr>
         <w:t xml:space="preserve">. </w:t>
       </w:r>
+      <w:r>
+        <w:rPr>
+          <w:rStyle w:val="Strong"/>
+          <w:b w:val="0"/>
+          <w:bCs w:val="0"/>
+          <w:lang w:val="en-GB"/>
+        </w:rPr>
+        <w:t>Understanding of o</w:t>
+      </w:r>
+      <w:r>
+        <w:rPr>
+          <w:rStyle w:val="Strong"/>
+          <w:b w:val="0"/>
+          <w:bCs w:val="0"/>
+          <w:lang w:val="en-GB"/>
+        </w:rPr>
+        <w:t>pinions about products and their features can greatly assist retailers in business decisions</w:t>
+      </w:r>
+      <w:r>
+        <w:rPr>
+          <w:rStyle w:val="Strong"/>
+          <w:b w:val="0"/>
+          <w:bCs w:val="0"/>
+          <w:lang w:val="en-GB"/>
+        </w:rPr>
+        <w:t>.</w:t>
+      </w:r>
+    </w:p>
+    <w:p>
+      <w:pPr>
+        <w:jc w:val="both"/>
+        <w:rPr>
+          <w:rStyle w:val="Strong"/>
+          <w:b w:val="0"/>
+          <w:bCs w:val="0"/>
+          <w:lang w:val="en-GB"/>
+        </w:rPr>
+      </w:pPr>
+      <w:r>
+        <w:rPr>
+          <w:rStyle w:val="Strong"/>
+          <w:b w:val="0"/>
+          <w:bCs w:val="0"/>
+          <w:lang w:val="en-GB"/>
+        </w:rPr>
+        <w:t>Opinions voiced on social media sites can be used in other cases.</w:t>
+      </w:r>
+    </w:p>
+    <w:p>
+      <w:pPr>
+        <w:jc w:val="both"/>
+        <w:rPr>
+          <w:rStyle w:val="Strong"/>
+          <w:b w:val="0"/>
+          <w:bCs w:val="0"/>
+          <w:lang w:val="en-GB"/>
+        </w:rPr>
+      </w:pPr>
+      <w:r>
+        <w:rPr>
+          <w:rStyle w:val="Strong"/>
+          <w:b w:val="0"/>
+          <w:bCs w:val="0"/>
+          <w:lang w:val="en-GB"/>
+        </w:rPr>
+        <w:t>While used seldomly in such cases at this time, sentiment analysis can also prove applicable in mental health diagnosis or mental health studying.</w:t>
+      </w:r>
+      <w:r>
+        <w:rPr>
+          <w:rStyle w:val="Strong"/>
+          <w:b w:val="0"/>
+          <w:bCs w:val="0"/>
+          <w:lang w:val="en-GB"/>
+        </w:rPr>
+        <w:t xml:space="preserve"> Wang et al [10] have developed a sentiment analysis model that attempts to detect signs of depression </w:t>
+      </w:r>
+      <w:r>
+        <w:rPr>
+          <w:rStyle w:val="Strong"/>
+          <w:b w:val="0"/>
+          <w:bCs w:val="0"/>
+          <w:lang w:val="en-GB"/>
+        </w:rPr>
+        <w:t>of social media users in China.</w:t>
+      </w:r>
+    </w:p>
+    <w:p>
+      <w:pPr>
+        <w:jc w:val="both"/>
+        <w:rPr>
+          <w:rStyle w:val="Strong"/>
+          <w:b w:val="0"/>
+          <w:bCs w:val="0"/>
+          <w:lang w:val="en-GB"/>
+        </w:rPr>
+      </w:pPr>
     </w:p>
     <w:p>
       <w:pPr>
@@ -684,6 +1000,27 @@
           <w:bCs w:val="0"/>
           <w:lang w:val="en-GB"/>
         </w:rPr>
+        <w:t>Further SA description</w:t>
+      </w:r>
+    </w:p>
+    <w:p>
+      <w:pPr>
+        <w:jc w:val="both"/>
+        <w:rPr>
+          <w:rStyle w:val="Strong"/>
+          <w:b w:val="0"/>
+          <w:bCs w:val="0"/>
+          <w:lang w:val="en-GB"/>
+        </w:rPr>
+      </w:pPr>
+      <w:r>
+        <w:rPr>
+          <w:rStyle w:val="Strong"/>
+          <w:b w:val="0"/>
+          <w:bCs w:val="0"/>
+          <w:lang w:val="en-GB"/>
+        </w:rPr>
+        <w:lastRenderedPageBreak/>
         <w:t>Machine learning vs lexicon approach</w:t>
       </w:r>
     </w:p>
@@ -784,8 +1121,19 @@
           <w:bCs w:val="0"/>
           <w:lang w:val="en-GB"/>
         </w:rPr>
-        <w:t>Which data was used</w:t>
-      </w:r>
+        <w:t xml:space="preserve">Which data was </w:t>
+      </w:r>
+      <w:proofErr w:type="gramStart"/>
+      <w:r>
+        <w:rPr>
+          <w:rStyle w:val="Strong"/>
+          <w:b w:val="0"/>
+          <w:bCs w:val="0"/>
+          <w:lang w:val="en-GB"/>
+        </w:rPr>
+        <w:t>used</w:t>
+      </w:r>
+      <w:proofErr w:type="gramEnd"/>
     </w:p>
     <w:p>
       <w:pPr>
@@ -949,7 +1297,6 @@
           <w:bCs w:val="0"/>
           <w:lang w:val="en-GB"/>
         </w:rPr>
-        <w:lastRenderedPageBreak/>
         <w:t>Algs</w:t>
       </w:r>
       <w:proofErr w:type="spellEnd"/>
@@ -1128,17 +1475,15 @@
         </w:rPr>
         <w:t xml:space="preserve">[1] </w:t>
       </w:r>
-      <w:proofErr w:type="spellStart"/>
-      <w:r>
-        <w:rPr>
-          <w:rStyle w:val="Strong"/>
-          <w:b w:val="0"/>
-          <w:bCs w:val="0"/>
-          <w:lang w:val="en-GB"/>
-        </w:rPr>
-        <w:t>Medhata</w:t>
-      </w:r>
-      <w:proofErr w:type="spellEnd"/>
+      <w:r>
+        <w:rPr>
+          <w:rStyle w:val="Strong"/>
+          <w:b w:val="0"/>
+          <w:bCs w:val="0"/>
+          <w:lang w:val="en-GB"/>
+        </w:rPr>
+        <w:t>Medhat</w:t>
+      </w:r>
       <w:r>
         <w:rPr>
           <w:rStyle w:val="Strong"/>
@@ -1379,6 +1724,305 @@
         </w:rPr>
         <w:t>.</w:t>
       </w:r>
+    </w:p>
+    <w:p>
+      <w:pPr>
+        <w:jc w:val="both"/>
+        <w:rPr>
+          <w:rStyle w:val="Strong"/>
+          <w:b w:val="0"/>
+          <w:bCs w:val="0"/>
+          <w:lang w:val="en-GB"/>
+        </w:rPr>
+      </w:pPr>
+      <w:r>
+        <w:rPr>
+          <w:rStyle w:val="Strong"/>
+          <w:b w:val="0"/>
+          <w:bCs w:val="0"/>
+          <w:lang w:val="en-GB"/>
+        </w:rPr>
+        <w:t xml:space="preserve">[2] Coppola D., </w:t>
+      </w:r>
+      <w:r>
+        <w:rPr>
+          <w:rStyle w:val="Strong"/>
+          <w:b w:val="0"/>
+          <w:bCs w:val="0"/>
+          <w:i/>
+          <w:iCs/>
+          <w:lang w:val="en-GB"/>
+        </w:rPr>
+        <w:t>E-commerce worldwide – statistics &amp; facts</w:t>
+      </w:r>
+      <w:r>
+        <w:rPr>
+          <w:rStyle w:val="Strong"/>
+          <w:b w:val="0"/>
+          <w:bCs w:val="0"/>
+          <w:lang w:val="en-GB"/>
+        </w:rPr>
+        <w:t xml:space="preserve">, Statista, Feb. 2022. Accessed on May. X, 2022. [Online]. Available: </w:t>
+      </w:r>
+      <w:r>
+        <w:rPr>
+          <w:rStyle w:val="Strong"/>
+          <w:b w:val="0"/>
+          <w:bCs w:val="0"/>
+          <w:lang w:val="en-GB"/>
+        </w:rPr>
+        <w:t>https://www.statista.com/topics/871/online-shopping/#topicHeader__wrapper</w:t>
+      </w:r>
+      <w:r>
+        <w:rPr>
+          <w:rStyle w:val="Strong"/>
+          <w:b w:val="0"/>
+          <w:bCs w:val="0"/>
+          <w:lang w:val="en-GB"/>
+        </w:rPr>
+        <w:t>.</w:t>
+      </w:r>
+    </w:p>
+    <w:p>
+      <w:pPr>
+        <w:jc w:val="both"/>
+        <w:rPr>
+          <w:rStyle w:val="Strong"/>
+          <w:b w:val="0"/>
+          <w:bCs w:val="0"/>
+          <w:lang w:val="en-GB"/>
+        </w:rPr>
+      </w:pPr>
+      <w:r>
+        <w:rPr>
+          <w:rStyle w:val="Strong"/>
+          <w:b w:val="0"/>
+          <w:bCs w:val="0"/>
+          <w:lang w:val="en-GB"/>
+        </w:rPr>
+        <w:t xml:space="preserve">[3] Feldman R., “Techniques and Applications for Sentiment Analysis”, </w:t>
+      </w:r>
+      <w:r>
+        <w:rPr>
+          <w:rStyle w:val="Strong"/>
+          <w:b w:val="0"/>
+          <w:bCs w:val="0"/>
+          <w:i/>
+          <w:iCs/>
+          <w:lang w:val="en-GB"/>
+        </w:rPr>
+        <w:t>Communications of the ACM</w:t>
+      </w:r>
+      <w:r>
+        <w:rPr>
+          <w:rStyle w:val="Strong"/>
+          <w:b w:val="0"/>
+          <w:bCs w:val="0"/>
+          <w:lang w:val="en-GB"/>
+        </w:rPr>
+        <w:t>, vol. 56, no. 4, pp. 82-89, Apr. 2013.</w:t>
+      </w:r>
+    </w:p>
+    <w:p>
+      <w:pPr>
+        <w:jc w:val="both"/>
+        <w:rPr>
+          <w:rStyle w:val="Strong"/>
+          <w:b w:val="0"/>
+          <w:bCs w:val="0"/>
+          <w:lang w:val="en-GB"/>
+        </w:rPr>
+      </w:pPr>
+      <w:r>
+        <w:rPr>
+          <w:rStyle w:val="Strong"/>
+          <w:b w:val="0"/>
+          <w:bCs w:val="0"/>
+          <w:lang w:val="en-GB"/>
+        </w:rPr>
+        <w:t>[4]</w:t>
+      </w:r>
+      <w:r>
+        <w:rPr>
+          <w:rStyle w:val="Strong"/>
+          <w:b w:val="0"/>
+          <w:bCs w:val="0"/>
+          <w:lang w:val="en-GB"/>
+        </w:rPr>
+        <w:t xml:space="preserve"> Popescu Ana-M. and Etzioni O., “Extracting Product Features and Opinions from Reviews</w:t>
+      </w:r>
+      <w:r>
+        <w:rPr>
+          <w:rStyle w:val="Strong"/>
+          <w:b w:val="0"/>
+          <w:bCs w:val="0"/>
+          <w:lang w:val="en-GB"/>
+        </w:rPr>
+        <w:t>,</w:t>
+      </w:r>
+      <w:r>
+        <w:rPr>
+          <w:rStyle w:val="Strong"/>
+          <w:b w:val="0"/>
+          <w:bCs w:val="0"/>
+          <w:lang w:val="en-GB"/>
+        </w:rPr>
+        <w:t>” in Natural Language Processing and Text Mining. London</w:t>
+      </w:r>
+      <w:r>
+        <w:rPr>
+          <w:rStyle w:val="Strong"/>
+          <w:b w:val="0"/>
+          <w:bCs w:val="0"/>
+          <w:lang w:val="en-GB"/>
+        </w:rPr>
+        <w:t xml:space="preserve">, The United Kingdom of Great </w:t>
+      </w:r>
+      <w:proofErr w:type="gramStart"/>
+      <w:r>
+        <w:rPr>
+          <w:rStyle w:val="Strong"/>
+          <w:b w:val="0"/>
+          <w:bCs w:val="0"/>
+          <w:lang w:val="en-GB"/>
+        </w:rPr>
+        <w:t>Britain</w:t>
+      </w:r>
+      <w:proofErr w:type="gramEnd"/>
+      <w:r>
+        <w:rPr>
+          <w:rStyle w:val="Strong"/>
+          <w:b w:val="0"/>
+          <w:bCs w:val="0"/>
+          <w:lang w:val="en-GB"/>
+        </w:rPr>
+        <w:t xml:space="preserve"> and Northern Ireland</w:t>
+      </w:r>
+      <w:r>
+        <w:rPr>
+          <w:rStyle w:val="Strong"/>
+          <w:b w:val="0"/>
+          <w:bCs w:val="0"/>
+          <w:lang w:val="en-GB"/>
+        </w:rPr>
+        <w:t>: Springer, 2007</w:t>
+      </w:r>
+      <w:r>
+        <w:rPr>
+          <w:rStyle w:val="Strong"/>
+          <w:b w:val="0"/>
+          <w:bCs w:val="0"/>
+          <w:lang w:val="en-GB"/>
+        </w:rPr>
+        <w:t xml:space="preserve">, </w:t>
+      </w:r>
+      <w:proofErr w:type="spellStart"/>
+      <w:r>
+        <w:rPr>
+          <w:rStyle w:val="Strong"/>
+          <w:b w:val="0"/>
+          <w:bCs w:val="0"/>
+          <w:lang w:val="en-GB"/>
+        </w:rPr>
+        <w:t>ch.</w:t>
+      </w:r>
+      <w:proofErr w:type="spellEnd"/>
+      <w:r>
+        <w:rPr>
+          <w:rStyle w:val="Strong"/>
+          <w:b w:val="0"/>
+          <w:bCs w:val="0"/>
+          <w:lang w:val="en-GB"/>
+        </w:rPr>
+        <w:t xml:space="preserve"> 2, pp. 9-28.</w:t>
+      </w:r>
+      <w:r>
+        <w:rPr>
+          <w:rStyle w:val="Strong"/>
+          <w:b w:val="0"/>
+          <w:bCs w:val="0"/>
+          <w:lang w:val="en-GB"/>
+        </w:rPr>
+        <w:t xml:space="preserve"> </w:t>
+      </w:r>
+    </w:p>
+    <w:p>
+      <w:pPr>
+        <w:jc w:val="both"/>
+        <w:rPr>
+          <w:rStyle w:val="Strong"/>
+          <w:b w:val="0"/>
+          <w:bCs w:val="0"/>
+          <w:lang w:val="en-GB"/>
+        </w:rPr>
+      </w:pPr>
+      <w:r>
+        <w:rPr>
+          <w:rStyle w:val="Strong"/>
+          <w:b w:val="0"/>
+          <w:bCs w:val="0"/>
+          <w:lang w:val="en-GB"/>
+        </w:rPr>
+        <w:lastRenderedPageBreak/>
+        <w:t>[5]</w:t>
+      </w:r>
+    </w:p>
+    <w:p>
+      <w:pPr>
+        <w:jc w:val="both"/>
+        <w:rPr>
+          <w:rStyle w:val="Strong"/>
+          <w:b w:val="0"/>
+          <w:bCs w:val="0"/>
+          <w:lang w:val="en-GB"/>
+        </w:rPr>
+      </w:pPr>
+      <w:r>
+        <w:rPr>
+          <w:rStyle w:val="Strong"/>
+          <w:b w:val="0"/>
+          <w:bCs w:val="0"/>
+          <w:lang w:val="en-GB"/>
+        </w:rPr>
+        <w:t xml:space="preserve">[10] Wang X. </w:t>
+      </w:r>
+      <w:r>
+        <w:rPr>
+          <w:rStyle w:val="Strong"/>
+          <w:b w:val="0"/>
+          <w:bCs w:val="0"/>
+          <w:i/>
+          <w:iCs/>
+          <w:lang w:val="en-GB"/>
+        </w:rPr>
+        <w:t>et al</w:t>
+      </w:r>
+      <w:r>
+        <w:rPr>
+          <w:rStyle w:val="Strong"/>
+          <w:b w:val="0"/>
+          <w:bCs w:val="0"/>
+          <w:lang w:val="en-GB"/>
+        </w:rPr>
+        <w:t>, “</w:t>
+      </w:r>
+      <w:r>
+        <w:t>A Depression Detection Model Based on Sentiment Analysis in Micro-blog Social Network</w:t>
+      </w:r>
+      <w:r>
+        <w:t>,” presented at Pacific-Asia Conference on Knowledge Discovery and Data Mining, Heidelberg, Berlin: Springer, 2013, pp. 201-213.</w:t>
+      </w:r>
+    </w:p>
+    <w:p>
+      <w:pPr>
+        <w:jc w:val="both"/>
+        <w:rPr>
+          <w:rStyle w:val="Strong"/>
+          <w:b w:val="0"/>
+          <w:bCs w:val="0"/>
+          <w:lang w:val="en-GB"/>
+        </w:rPr>
+      </w:pPr>
     </w:p>
     <w:p>
       <w:pPr>

</xml_diff>

<commit_message>
Wrote some lit review
</commit_message>
<xml_diff>
--- a/Only text.docx
+++ b/Only text.docx
@@ -744,6 +744,15 @@
           <w:bCs w:val="0"/>
           <w:lang w:val="en-GB"/>
         </w:rPr>
+        <w:t>, [8]</w:t>
+      </w:r>
+      <w:r>
+        <w:rPr>
+          <w:rStyle w:val="Strong"/>
+          <w:b w:val="0"/>
+          <w:bCs w:val="0"/>
+          <w:lang w:val="en-GB"/>
+        </w:rPr>
         <w:t xml:space="preserve">. </w:t>
       </w:r>
       <w:r>
@@ -899,6 +908,15 @@
           <w:bCs w:val="0"/>
           <w:lang w:val="en-GB"/>
         </w:rPr>
+        <w:t xml:space="preserve"> [8]</w:t>
+      </w:r>
+      <w:r>
+        <w:rPr>
+          <w:rStyle w:val="Strong"/>
+          <w:b w:val="0"/>
+          <w:bCs w:val="0"/>
+          <w:lang w:val="en-GB"/>
+        </w:rPr>
         <w:t>.</w:t>
       </w:r>
     </w:p>
@@ -1058,16 +1076,231 @@
           <w:bCs w:val="0"/>
           <w:lang w:val="en-GB"/>
         </w:rPr>
-        <w:t xml:space="preserve"> and aspect-level [</w:t>
-      </w:r>
-      <w:r>
-        <w:rPr>
-          <w:rStyle w:val="Strong"/>
-          <w:b w:val="0"/>
-          <w:bCs w:val="0"/>
-          <w:lang w:val="en-GB"/>
-        </w:rPr>
-        <w:t>1]</w:t>
+        <w:t xml:space="preserve"> and aspect-level.</w:t>
+      </w:r>
+      <w:r>
+        <w:rPr>
+          <w:rStyle w:val="Strong"/>
+          <w:b w:val="0"/>
+          <w:bCs w:val="0"/>
+          <w:lang w:val="en-GB"/>
+        </w:rPr>
+        <w:t xml:space="preserve"> Many different sentiment analysis algorithms and enhancements were proposed in the last couple of years [1].</w:t>
+      </w:r>
+      <w:r>
+        <w:rPr>
+          <w:rStyle w:val="Strong"/>
+          <w:b w:val="0"/>
+          <w:bCs w:val="0"/>
+          <w:lang w:val="en-GB"/>
+        </w:rPr>
+        <w:t xml:space="preserve"> These are divided </w:t>
+      </w:r>
+      <w:r>
+        <w:rPr>
+          <w:rStyle w:val="Strong"/>
+          <w:b w:val="0"/>
+          <w:bCs w:val="0"/>
+          <w:lang w:val="en-GB"/>
+        </w:rPr>
+        <w:t>into machine-learning or lexicon-based methods or their combinations. Different approaches and their applications are further described below in section “Literature Review”.</w:t>
+      </w:r>
+    </w:p>
+    <w:p>
+      <w:pPr>
+        <w:jc w:val="both"/>
+        <w:rPr>
+          <w:rStyle w:val="Strong"/>
+          <w:b w:val="0"/>
+          <w:bCs w:val="0"/>
+          <w:lang w:val="en-GB"/>
+        </w:rPr>
+      </w:pPr>
+    </w:p>
+    <w:p>
+      <w:pPr>
+        <w:jc w:val="both"/>
+        <w:rPr>
+          <w:rStyle w:val="Strong"/>
+          <w:b w:val="0"/>
+          <w:bCs w:val="0"/>
+          <w:lang w:val="en-GB"/>
+        </w:rPr>
+      </w:pPr>
+    </w:p>
+    <w:p>
+      <w:pPr>
+        <w:jc w:val="both"/>
+        <w:rPr>
+          <w:rStyle w:val="Strong"/>
+          <w:b w:val="0"/>
+          <w:bCs w:val="0"/>
+          <w:lang w:val="en-GB"/>
+        </w:rPr>
+      </w:pPr>
+      <w:r>
+        <w:rPr>
+          <w:rStyle w:val="Strong"/>
+          <w:b w:val="0"/>
+          <w:bCs w:val="0"/>
+          <w:lang w:val="en-GB"/>
+        </w:rPr>
+        <w:t>LITERATURE REVIEW (</w:t>
+      </w:r>
+      <w:r>
+        <w:rPr>
+          <w:rStyle w:val="Strong"/>
+          <w:b w:val="0"/>
+          <w:bCs w:val="0"/>
+          <w:lang w:val="en-GB"/>
+        </w:rPr>
+        <w:t>750</w:t>
+      </w:r>
+      <w:r>
+        <w:rPr>
+          <w:rStyle w:val="Strong"/>
+          <w:b w:val="0"/>
+          <w:bCs w:val="0"/>
+          <w:lang w:val="en-GB"/>
+        </w:rPr>
+        <w:t xml:space="preserve"> </w:t>
+      </w:r>
+      <w:r>
+        <w:rPr>
+          <w:rStyle w:val="Strong"/>
+          <w:b w:val="0"/>
+          <w:bCs w:val="0"/>
+          <w:lang w:val="en-GB"/>
+        </w:rPr>
+        <w:t>words)</w:t>
+      </w:r>
+    </w:p>
+    <w:p>
+      <w:pPr>
+        <w:jc w:val="both"/>
+        <w:rPr>
+          <w:rStyle w:val="Strong"/>
+          <w:b w:val="0"/>
+          <w:bCs w:val="0"/>
+          <w:lang w:val="en-GB"/>
+        </w:rPr>
+      </w:pPr>
+      <w:r>
+        <w:rPr>
+          <w:rStyle w:val="Strong"/>
+          <w:b w:val="0"/>
+          <w:bCs w:val="0"/>
+          <w:lang w:val="en-GB"/>
+        </w:rPr>
+        <w:t xml:space="preserve">There are many different techniques (and their combinations) used for </w:t>
+      </w:r>
+      <w:r>
+        <w:rPr>
+          <w:rStyle w:val="Strong"/>
+          <w:b w:val="0"/>
+          <w:bCs w:val="0"/>
+          <w:lang w:val="en-GB"/>
+        </w:rPr>
+        <w:t xml:space="preserve">different </w:t>
+      </w:r>
+      <w:r>
+        <w:rPr>
+          <w:rStyle w:val="Strong"/>
+          <w:b w:val="0"/>
+          <w:bCs w:val="0"/>
+          <w:lang w:val="en-GB"/>
+        </w:rPr>
+        <w:t>problems in sentiment analysis.</w:t>
+      </w:r>
+      <w:r>
+        <w:rPr>
+          <w:rStyle w:val="Strong"/>
+          <w:b w:val="0"/>
+          <w:bCs w:val="0"/>
+          <w:lang w:val="en-GB"/>
+        </w:rPr>
+        <w:t xml:space="preserve"> Medhat et al [1] </w:t>
+      </w:r>
+      <w:r>
+        <w:rPr>
+          <w:rStyle w:val="Strong"/>
+          <w:b w:val="0"/>
+          <w:bCs w:val="0"/>
+          <w:lang w:val="en-GB"/>
+        </w:rPr>
+        <w:t xml:space="preserve">and Prabowo and Thelwall [6] </w:t>
+      </w:r>
+      <w:r>
+        <w:rPr>
+          <w:rStyle w:val="Strong"/>
+          <w:b w:val="0"/>
+          <w:bCs w:val="0"/>
+          <w:lang w:val="en-GB"/>
+        </w:rPr>
+        <w:t xml:space="preserve">have collected a survey of many diverse </w:t>
+      </w:r>
+      <w:r>
+        <w:rPr>
+          <w:rStyle w:val="Strong"/>
+          <w:b w:val="0"/>
+          <w:bCs w:val="0"/>
+          <w:lang w:val="en-GB"/>
+        </w:rPr>
+        <w:t>models</w:t>
+      </w:r>
+      <w:r>
+        <w:rPr>
+          <w:rStyle w:val="Strong"/>
+          <w:b w:val="0"/>
+          <w:bCs w:val="0"/>
+          <w:lang w:val="en-GB"/>
+        </w:rPr>
+        <w:t xml:space="preserve">, </w:t>
+      </w:r>
+      <w:r>
+        <w:rPr>
+          <w:rStyle w:val="Strong"/>
+          <w:b w:val="0"/>
+          <w:bCs w:val="0"/>
+          <w:lang w:val="en-GB"/>
+        </w:rPr>
+        <w:t xml:space="preserve">their training data sets and use cases; Zhang et al [5] </w:t>
+      </w:r>
+      <w:r>
+        <w:rPr>
+          <w:rStyle w:val="Strong"/>
+          <w:b w:val="0"/>
+          <w:bCs w:val="0"/>
+          <w:lang w:val="en-GB"/>
+        </w:rPr>
+        <w:t>have described several deep learning algorithms applicable for sentiment analysis; some more sentiment analysis tools and techniques can be also found in [</w:t>
+      </w:r>
+      <w:r>
+        <w:rPr>
+          <w:rStyle w:val="Strong"/>
+          <w:b w:val="0"/>
+          <w:bCs w:val="0"/>
+          <w:lang w:val="en-GB"/>
+        </w:rPr>
+        <w:t>7</w:t>
+      </w:r>
+      <w:r>
+        <w:rPr>
+          <w:rStyle w:val="Strong"/>
+          <w:b w:val="0"/>
+          <w:bCs w:val="0"/>
+          <w:lang w:val="en-GB"/>
+        </w:rPr>
+        <w:t>]</w:t>
+      </w:r>
+      <w:r>
+        <w:rPr>
+          <w:rStyle w:val="Strong"/>
+          <w:b w:val="0"/>
+          <w:bCs w:val="0"/>
+          <w:lang w:val="en-GB"/>
+        </w:rPr>
+        <w:t xml:space="preserve"> and [8]</w:t>
       </w:r>
       <w:r>
         <w:rPr>
@@ -1078,83 +1311,70 @@
         </w:rPr>
         <w:t>.</w:t>
       </w:r>
-      <w:r>
-        <w:rPr>
-          <w:rStyle w:val="Strong"/>
-          <w:b w:val="0"/>
-          <w:bCs w:val="0"/>
-          <w:lang w:val="en-GB"/>
-        </w:rPr>
-        <w:t xml:space="preserve"> Many different sentiment analysis algorithms and enhancements were proposed in the last couple of years [1].</w:t>
-      </w:r>
-      <w:r>
-        <w:rPr>
-          <w:rStyle w:val="Strong"/>
-          <w:b w:val="0"/>
-          <w:bCs w:val="0"/>
-          <w:lang w:val="en-GB"/>
-        </w:rPr>
-        <w:t xml:space="preserve"> These are divided </w:t>
-      </w:r>
-      <w:r>
-        <w:rPr>
-          <w:rStyle w:val="Strong"/>
-          <w:b w:val="0"/>
-          <w:bCs w:val="0"/>
-          <w:lang w:val="en-GB"/>
-        </w:rPr>
-        <w:t>into machine-learning or lexicon-based methods or their combinations [1]. Different approaches and their applications are further described below in section “Literature Review”.</w:t>
-      </w:r>
-    </w:p>
-    <w:p>
-      <w:pPr>
-        <w:jc w:val="both"/>
-        <w:rPr>
-          <w:rStyle w:val="Strong"/>
-          <w:b w:val="0"/>
-          <w:bCs w:val="0"/>
-          <w:lang w:val="en-GB"/>
-        </w:rPr>
-      </w:pPr>
-    </w:p>
-    <w:p>
-      <w:pPr>
-        <w:jc w:val="both"/>
-        <w:rPr>
-          <w:rStyle w:val="Strong"/>
-          <w:b w:val="0"/>
-          <w:bCs w:val="0"/>
-          <w:lang w:val="en-GB"/>
-        </w:rPr>
-      </w:pPr>
-    </w:p>
-    <w:p>
-      <w:pPr>
-        <w:jc w:val="both"/>
-        <w:rPr>
-          <w:rStyle w:val="Strong"/>
-          <w:b w:val="0"/>
-          <w:bCs w:val="0"/>
-          <w:lang w:val="en-GB"/>
-        </w:rPr>
-      </w:pPr>
-      <w:r>
-        <w:rPr>
-          <w:rStyle w:val="Strong"/>
-          <w:b w:val="0"/>
-          <w:bCs w:val="0"/>
-          <w:lang w:val="en-GB"/>
-        </w:rPr>
-        <w:t>LITERATURE REVIEW (</w:t>
-      </w:r>
-      <w:r>
-        <w:rPr>
-          <w:rStyle w:val="Strong"/>
-          <w:b w:val="0"/>
-          <w:bCs w:val="0"/>
-          <w:lang w:val="en-GB"/>
-        </w:rPr>
-        <w:t>750</w:t>
+    </w:p>
+    <w:p>
+      <w:pPr>
+        <w:jc w:val="both"/>
+        <w:rPr>
+          <w:rStyle w:val="Strong"/>
+          <w:b w:val="0"/>
+          <w:bCs w:val="0"/>
+          <w:lang w:val="en-GB"/>
+        </w:rPr>
+      </w:pPr>
+      <w:r>
+        <w:rPr>
+          <w:rStyle w:val="Strong"/>
+          <w:b w:val="0"/>
+          <w:bCs w:val="0"/>
+          <w:lang w:val="en-GB"/>
+        </w:rPr>
+        <w:t>Due to its nature, sentiment analysis algorithms differ in various ways. Even the classification itself can be either binary – negative and positive</w:t>
+      </w:r>
+      <w:r>
+        <w:rPr>
+          <w:rStyle w:val="Strong"/>
+          <w:b w:val="0"/>
+          <w:bCs w:val="0"/>
+          <w:lang w:val="en-GB"/>
+        </w:rPr>
+        <w:t xml:space="preserve"> (and neutral in some cases), or a scale - from negative</w:t>
+      </w:r>
+      <w:r>
+        <w:rPr>
+          <w:rStyle w:val="Strong"/>
+          <w:b w:val="0"/>
+          <w:bCs w:val="0"/>
+          <w:lang w:val="en-GB"/>
+        </w:rPr>
+        <w:t xml:space="preserve"> value</w:t>
+      </w:r>
+      <w:r>
+        <w:rPr>
+          <w:rStyle w:val="Strong"/>
+          <w:b w:val="0"/>
+          <w:bCs w:val="0"/>
+          <w:lang w:val="en-GB"/>
+        </w:rPr>
+        <w:t xml:space="preserve"> to positive </w:t>
+      </w:r>
+      <w:r>
+        <w:rPr>
+          <w:rStyle w:val="Strong"/>
+          <w:b w:val="0"/>
+          <w:bCs w:val="0"/>
+          <w:lang w:val="en-GB"/>
+        </w:rPr>
+        <w:t xml:space="preserve">value </w:t>
+      </w:r>
+      <w:r>
+        <w:rPr>
+          <w:rStyle w:val="Strong"/>
+          <w:b w:val="0"/>
+          <w:bCs w:val="0"/>
+          <w:lang w:val="en-GB"/>
+        </w:rPr>
+        <w:t>(in percentage for example).</w:t>
       </w:r>
       <w:r>
         <w:rPr>
@@ -1172,8 +1392,444 @@
           <w:bCs w:val="0"/>
           <w:lang w:val="en-GB"/>
         </w:rPr>
-        <w:t>words)</w:t>
-      </w:r>
+        <w:t>Moreover,</w:t>
+      </w:r>
+      <w:r>
+        <w:rPr>
+          <w:rStyle w:val="Strong"/>
+          <w:b w:val="0"/>
+          <w:bCs w:val="0"/>
+          <w:lang w:val="en-GB"/>
+        </w:rPr>
+        <w:t xml:space="preserve"> this scale can be divided in</w:t>
+      </w:r>
+      <w:r>
+        <w:rPr>
+          <w:rStyle w:val="Strong"/>
+          <w:b w:val="0"/>
+          <w:bCs w:val="0"/>
+          <w:lang w:val="en-GB"/>
+        </w:rPr>
+        <w:t xml:space="preserve">to different </w:t>
+      </w:r>
+      <w:r>
+        <w:rPr>
+          <w:rStyle w:val="Strong"/>
+          <w:b w:val="0"/>
+          <w:bCs w:val="0"/>
+          <w:lang w:val="en-GB"/>
+        </w:rPr>
+        <w:t>number</w:t>
+      </w:r>
+      <w:r>
+        <w:rPr>
+          <w:rStyle w:val="Strong"/>
+          <w:b w:val="0"/>
+          <w:bCs w:val="0"/>
+          <w:lang w:val="en-GB"/>
+        </w:rPr>
+        <w:t xml:space="preserve"> of points, for example a model by Pang and Lee noted in [6, Table 2] assigns sentiments using</w:t>
+      </w:r>
+      <w:r>
+        <w:rPr>
+          <w:rStyle w:val="Strong"/>
+          <w:b w:val="0"/>
+          <w:bCs w:val="0"/>
+          <w:lang w:val="en-GB"/>
+        </w:rPr>
+        <w:t xml:space="preserve"> a</w:t>
+      </w:r>
+      <w:r>
+        <w:rPr>
+          <w:rStyle w:val="Strong"/>
+          <w:b w:val="0"/>
+          <w:bCs w:val="0"/>
+          <w:lang w:val="en-GB"/>
+        </w:rPr>
+        <w:t xml:space="preserve"> </w:t>
+      </w:r>
+      <w:r>
+        <w:rPr>
+          <w:rStyle w:val="Strong"/>
+          <w:b w:val="0"/>
+          <w:bCs w:val="0"/>
+          <w:lang w:val="en-GB"/>
+        </w:rPr>
+        <w:t>3- or 4-point</w:t>
+      </w:r>
+      <w:r>
+        <w:rPr>
+          <w:rStyle w:val="Strong"/>
+          <w:b w:val="0"/>
+          <w:bCs w:val="0"/>
+          <w:lang w:val="en-GB"/>
+        </w:rPr>
+        <w:t xml:space="preserve"> scale.</w:t>
+      </w:r>
+    </w:p>
+    <w:p>
+      <w:pPr>
+        <w:jc w:val="both"/>
+        <w:rPr>
+          <w:rStyle w:val="Strong"/>
+          <w:b w:val="0"/>
+          <w:bCs w:val="0"/>
+          <w:lang w:val="en-GB"/>
+        </w:rPr>
+      </w:pPr>
+    </w:p>
+    <w:p>
+      <w:pPr>
+        <w:jc w:val="both"/>
+        <w:rPr>
+          <w:rStyle w:val="Strong"/>
+          <w:b w:val="0"/>
+          <w:bCs w:val="0"/>
+          <w:lang w:val="en-GB"/>
+        </w:rPr>
+      </w:pPr>
+      <w:r>
+        <w:rPr>
+          <w:rStyle w:val="Strong"/>
+          <w:b w:val="0"/>
+          <w:bCs w:val="0"/>
+          <w:lang w:val="en-GB"/>
+        </w:rPr>
+        <w:t>Document, Sentence and Aspect Level</w:t>
+      </w:r>
+    </w:p>
+    <w:p>
+      <w:pPr>
+        <w:jc w:val="both"/>
+        <w:rPr>
+          <w:rStyle w:val="Strong"/>
+          <w:b w:val="0"/>
+          <w:bCs w:val="0"/>
+          <w:lang w:val="en-GB"/>
+        </w:rPr>
+      </w:pPr>
+      <w:r>
+        <w:rPr>
+          <w:rStyle w:val="Strong"/>
+          <w:b w:val="0"/>
+          <w:bCs w:val="0"/>
+          <w:lang w:val="en-GB"/>
+        </w:rPr>
+        <w:t>As mentioned above, sentiment analysis is divided into three main classification levels. Document-level sentiment analysis aims to classify (assign negative/positive sentiment</w:t>
+      </w:r>
+      <w:r>
+        <w:rPr>
+          <w:rStyle w:val="Strong"/>
+          <w:b w:val="0"/>
+          <w:bCs w:val="0"/>
+          <w:lang w:val="en-GB"/>
+        </w:rPr>
+        <w:t xml:space="preserve"> to</w:t>
+      </w:r>
+      <w:r>
+        <w:rPr>
+          <w:rStyle w:val="Strong"/>
+          <w:b w:val="0"/>
+          <w:bCs w:val="0"/>
+          <w:lang w:val="en-GB"/>
+        </w:rPr>
+        <w:t>) a whole document</w:t>
+      </w:r>
+      <w:r>
+        <w:rPr>
+          <w:rStyle w:val="Strong"/>
+          <w:b w:val="0"/>
+          <w:bCs w:val="0"/>
+          <w:lang w:val="en-GB"/>
+        </w:rPr>
+        <w:t>. Sentence-level sentiment analysis focuses only on the sentiment of a sentence or a small portion of text. Aspect-level sentiment analysis tries to also differentiate between different aspects and the sentiments expressed regarding them. An example sentence for aspect-level sentiment analysis from [1]: “The voice quality of this phone is not good, but the b</w:t>
+      </w:r>
+      <w:r>
+        <w:rPr>
+          <w:rStyle w:val="Strong"/>
+          <w:b w:val="0"/>
+          <w:bCs w:val="0"/>
+          <w:lang w:val="en-GB"/>
+        </w:rPr>
+        <w:t>a</w:t>
+      </w:r>
+      <w:r>
+        <w:rPr>
+          <w:rStyle w:val="Strong"/>
+          <w:b w:val="0"/>
+          <w:bCs w:val="0"/>
+          <w:lang w:val="en-GB"/>
+        </w:rPr>
+        <w:t>ttery life is long</w:t>
+      </w:r>
+      <w:r>
+        <w:rPr>
+          <w:rStyle w:val="Strong"/>
+          <w:b w:val="0"/>
+          <w:bCs w:val="0"/>
+          <w:lang w:val="en-GB"/>
+        </w:rPr>
+        <w:t>”.</w:t>
+      </w:r>
+    </w:p>
+    <w:p>
+      <w:pPr>
+        <w:jc w:val="both"/>
+        <w:rPr>
+          <w:rStyle w:val="Strong"/>
+          <w:b w:val="0"/>
+          <w:bCs w:val="0"/>
+          <w:lang w:val="en-GB"/>
+        </w:rPr>
+      </w:pPr>
+      <w:r>
+        <w:rPr>
+          <w:rStyle w:val="Strong"/>
+          <w:b w:val="0"/>
+          <w:bCs w:val="0"/>
+          <w:lang w:val="en-GB"/>
+        </w:rPr>
+        <w:t xml:space="preserve">Since </w:t>
+      </w:r>
+      <w:r>
+        <w:rPr>
+          <w:rStyle w:val="Strong"/>
+          <w:b w:val="0"/>
+          <w:bCs w:val="0"/>
+          <w:lang w:val="en-GB"/>
+        </w:rPr>
+        <w:t xml:space="preserve">document- and sentence-level sentiment analysis do not differentiate between aspects included in them, they may often not provide the necessary details </w:t>
+      </w:r>
+      <w:r>
+        <w:rPr>
+          <w:rStyle w:val="Strong"/>
+          <w:b w:val="0"/>
+          <w:bCs w:val="0"/>
+          <w:lang w:val="en-GB"/>
+        </w:rPr>
+        <w:t>[1]</w:t>
+      </w:r>
+      <w:r>
+        <w:rPr>
+          <w:rStyle w:val="Strong"/>
+          <w:b w:val="0"/>
+          <w:bCs w:val="0"/>
+          <w:lang w:val="en-GB"/>
+        </w:rPr>
+        <w:t xml:space="preserve">. This is the main reason for why aspect-level sentiment analysis </w:t>
+      </w:r>
+      <w:r>
+        <w:rPr>
+          <w:rStyle w:val="Strong"/>
+          <w:b w:val="0"/>
+          <w:bCs w:val="0"/>
+          <w:lang w:val="en-GB"/>
+        </w:rPr>
+        <w:t>may be</w:t>
+      </w:r>
+      <w:r>
+        <w:rPr>
+          <w:rStyle w:val="Strong"/>
+          <w:b w:val="0"/>
+          <w:bCs w:val="0"/>
+          <w:lang w:val="en-GB"/>
+        </w:rPr>
+        <w:t xml:space="preserve"> used</w:t>
+      </w:r>
+      <w:r>
+        <w:rPr>
+          <w:rStyle w:val="Strong"/>
+          <w:b w:val="0"/>
+          <w:bCs w:val="0"/>
+          <w:lang w:val="en-GB"/>
+        </w:rPr>
+        <w:t xml:space="preserve"> over document- and sentence-level</w:t>
+      </w:r>
+      <w:r>
+        <w:rPr>
+          <w:rStyle w:val="Strong"/>
+          <w:b w:val="0"/>
+          <w:bCs w:val="0"/>
+          <w:lang w:val="en-GB"/>
+        </w:rPr>
+        <w:t xml:space="preserve"> </w:t>
+      </w:r>
+      <w:r>
+        <w:rPr>
+          <w:rStyle w:val="Strong"/>
+          <w:b w:val="0"/>
+          <w:bCs w:val="0"/>
+          <w:lang w:val="en-GB"/>
+        </w:rPr>
+        <w:t xml:space="preserve">sentiment analysis </w:t>
+      </w:r>
+      <w:r>
+        <w:rPr>
+          <w:rStyle w:val="Strong"/>
+          <w:b w:val="0"/>
+          <w:bCs w:val="0"/>
+          <w:lang w:val="en-GB"/>
+        </w:rPr>
+        <w:t>despite being</w:t>
+      </w:r>
+      <w:r>
+        <w:rPr>
+          <w:rStyle w:val="Strong"/>
+          <w:b w:val="0"/>
+          <w:bCs w:val="0"/>
+          <w:lang w:val="en-GB"/>
+        </w:rPr>
+        <w:t xml:space="preserve"> generally</w:t>
+      </w:r>
+      <w:r>
+        <w:rPr>
+          <w:rStyle w:val="Strong"/>
+          <w:b w:val="0"/>
+          <w:bCs w:val="0"/>
+          <w:lang w:val="en-GB"/>
+        </w:rPr>
+        <w:t xml:space="preserve"> more difficult.</w:t>
+      </w:r>
+    </w:p>
+    <w:p>
+      <w:pPr>
+        <w:jc w:val="both"/>
+        <w:rPr>
+          <w:rStyle w:val="Strong"/>
+          <w:b w:val="0"/>
+          <w:bCs w:val="0"/>
+          <w:lang w:val="en-GB"/>
+        </w:rPr>
+      </w:pPr>
+    </w:p>
+    <w:p>
+      <w:pPr>
+        <w:jc w:val="both"/>
+        <w:rPr>
+          <w:rStyle w:val="Strong"/>
+          <w:b w:val="0"/>
+          <w:bCs w:val="0"/>
+          <w:lang w:val="en-GB"/>
+        </w:rPr>
+      </w:pPr>
+      <w:r>
+        <w:rPr>
+          <w:rStyle w:val="Strong"/>
+          <w:b w:val="0"/>
+          <w:bCs w:val="0"/>
+          <w:lang w:val="en-GB"/>
+        </w:rPr>
+        <w:t>Machine Learning and Lexicon-Based Approach</w:t>
+      </w:r>
+    </w:p>
+    <w:p>
+      <w:pPr>
+        <w:jc w:val="both"/>
+        <w:rPr>
+          <w:rStyle w:val="Strong"/>
+          <w:b w:val="0"/>
+          <w:bCs w:val="0"/>
+          <w:lang w:val="en-GB"/>
+        </w:rPr>
+      </w:pPr>
+      <w:r>
+        <w:rPr>
+          <w:rStyle w:val="Strong"/>
+          <w:b w:val="0"/>
+          <w:bCs w:val="0"/>
+          <w:lang w:val="en-GB"/>
+        </w:rPr>
+        <w:t xml:space="preserve">Approaches to sentiment analysis include machine learning and lexicon-based algorithms. </w:t>
+      </w:r>
+      <w:r>
+        <w:rPr>
+          <w:rStyle w:val="Strong"/>
+          <w:b w:val="0"/>
+          <w:bCs w:val="0"/>
+          <w:lang w:val="en-GB"/>
+        </w:rPr>
+        <w:t xml:space="preserve">Machine learning approaches tend to be more accurate, however they require a training phase which must be conducted before they can be utilized [8]. Lexicon-base approaches, on the other hand, do not have any such limitations and are thus </w:t>
+      </w:r>
+      <w:r>
+        <w:rPr>
+          <w:rStyle w:val="Strong"/>
+          <w:b w:val="0"/>
+          <w:bCs w:val="0"/>
+          <w:lang w:val="en-GB"/>
+        </w:rPr>
+        <w:t>more widely utilized by the marketing research community [8].</w:t>
+      </w:r>
+      <w:r>
+        <w:rPr>
+          <w:rStyle w:val="Strong"/>
+          <w:b w:val="0"/>
+          <w:bCs w:val="0"/>
+          <w:lang w:val="en-GB"/>
+        </w:rPr>
+        <w:t xml:space="preserve"> Machine learning approaches can be then further divided into supervised and unsupervised learning, lexicon-based approaches into dictionary- and corpus-based [1].</w:t>
+      </w:r>
+      <w:r>
+        <w:rPr>
+          <w:rStyle w:val="Strong"/>
+          <w:b w:val="0"/>
+          <w:bCs w:val="0"/>
+          <w:lang w:val="en-GB"/>
+        </w:rPr>
+        <w:t xml:space="preserve"> Hybrids and combinations of both approaches</w:t>
+      </w:r>
+      <w:r>
+        <w:rPr>
+          <w:rStyle w:val="Strong"/>
+          <w:b w:val="0"/>
+          <w:bCs w:val="0"/>
+          <w:lang w:val="en-GB"/>
+        </w:rPr>
+        <w:t xml:space="preserve"> can be also used in some cases [6], [8].</w:t>
+      </w:r>
+    </w:p>
+    <w:p>
+      <w:pPr>
+        <w:jc w:val="both"/>
+        <w:rPr>
+          <w:rStyle w:val="Strong"/>
+          <w:b w:val="0"/>
+          <w:bCs w:val="0"/>
+          <w:lang w:val="en-GB"/>
+        </w:rPr>
+      </w:pPr>
+    </w:p>
+    <w:p>
+      <w:pPr>
+        <w:jc w:val="both"/>
+        <w:rPr>
+          <w:rStyle w:val="Strong"/>
+          <w:b w:val="0"/>
+          <w:bCs w:val="0"/>
+          <w:lang w:val="en-GB"/>
+        </w:rPr>
+      </w:pPr>
+    </w:p>
+    <w:p>
+      <w:pPr>
+        <w:jc w:val="both"/>
+        <w:rPr>
+          <w:rStyle w:val="Strong"/>
+          <w:b w:val="0"/>
+          <w:bCs w:val="0"/>
+          <w:lang w:val="en-GB"/>
+        </w:rPr>
+      </w:pPr>
+    </w:p>
+    <w:p>
+      <w:pPr>
+        <w:jc w:val="both"/>
+        <w:rPr>
+          <w:rStyle w:val="Strong"/>
+          <w:b w:val="0"/>
+          <w:bCs w:val="0"/>
+          <w:lang w:val="en-GB"/>
+        </w:rPr>
+      </w:pPr>
     </w:p>
     <w:p>
       <w:pPr>
@@ -1905,8 +2561,25 @@
           <w:bCs w:val="0"/>
           <w:lang w:val="en-GB"/>
         </w:rPr>
-        <w:lastRenderedPageBreak/>
-        <w:t xml:space="preserve">[3] Feldman R., “Techniques and Applications for Sentiment Analysis”, </w:t>
+        <w:t>[3] Feldman R., “Techniques and Applications for Sentiment Analysis</w:t>
+      </w:r>
+      <w:r>
+        <w:rPr>
+          <w:rStyle w:val="Strong"/>
+          <w:b w:val="0"/>
+          <w:bCs w:val="0"/>
+          <w:lang w:val="en-GB"/>
+        </w:rPr>
+        <w:t>,</w:t>
+      </w:r>
+      <w:r>
+        <w:rPr>
+          <w:rStyle w:val="Strong"/>
+          <w:b w:val="0"/>
+          <w:bCs w:val="0"/>
+          <w:lang w:val="en-GB"/>
+        </w:rPr>
+        <w:t xml:space="preserve">” </w:t>
       </w:r>
       <w:r>
         <w:rPr>
@@ -1946,6 +2619,7 @@
           <w:bCs w:val="0"/>
           <w:lang w:val="en-GB"/>
         </w:rPr>
+        <w:lastRenderedPageBreak/>
         <w:t>[4]</w:t>
       </w:r>
       <w:r>
@@ -2031,25 +2705,14 @@
         </w:rPr>
         <w:t>[5]</w:t>
       </w:r>
-    </w:p>
-    <w:p>
-      <w:pPr>
-        <w:jc w:val="both"/>
-        <w:rPr>
-          <w:rStyle w:val="Strong"/>
-          <w:b w:val="0"/>
-          <w:bCs w:val="0"/>
-          <w:lang w:val="en-GB"/>
-        </w:rPr>
-      </w:pPr>
-      <w:r>
-        <w:rPr>
-          <w:rStyle w:val="Strong"/>
-          <w:b w:val="0"/>
-          <w:bCs w:val="0"/>
-          <w:lang w:val="en-GB"/>
-        </w:rPr>
-        <w:t xml:space="preserve">[10] Wang X. </w:t>
+      <w:r>
+        <w:rPr>
+          <w:rStyle w:val="Strong"/>
+          <w:b w:val="0"/>
+          <w:bCs w:val="0"/>
+          <w:lang w:val="en-GB"/>
+        </w:rPr>
+        <w:t xml:space="preserve"> Zhang L. </w:t>
       </w:r>
       <w:r>
         <w:rPr>
@@ -2069,13 +2732,248 @@
           <w:bCs w:val="0"/>
           <w:lang w:val="en-GB"/>
         </w:rPr>
+        <w:t xml:space="preserve">, “Deep learning for sentiment analysis: A survey,” </w:t>
+      </w:r>
+      <w:r>
+        <w:rPr>
+          <w:rStyle w:val="Strong"/>
+          <w:b w:val="0"/>
+          <w:bCs w:val="0"/>
+          <w:i/>
+          <w:iCs/>
+          <w:lang w:val="en-GB"/>
+        </w:rPr>
+        <w:t>WIREs Data Mining and Knowledge Discovery</w:t>
+      </w:r>
+      <w:r>
+        <w:rPr>
+          <w:rStyle w:val="Strong"/>
+          <w:b w:val="0"/>
+          <w:bCs w:val="0"/>
+          <w:lang w:val="en-GB"/>
+        </w:rPr>
+        <w:t>, vol. 8, no. 4, Mar. 2018.</w:t>
+      </w:r>
+    </w:p>
+    <w:p>
+      <w:pPr>
+        <w:jc w:val="both"/>
+        <w:rPr>
+          <w:rStyle w:val="Strong"/>
+          <w:b w:val="0"/>
+          <w:bCs w:val="0"/>
+          <w:lang w:val="en-GB"/>
+        </w:rPr>
+      </w:pPr>
+      <w:r>
+        <w:rPr>
+          <w:rStyle w:val="Strong"/>
+          <w:b w:val="0"/>
+          <w:bCs w:val="0"/>
+          <w:lang w:val="en-GB"/>
+        </w:rPr>
+        <w:t xml:space="preserve">[6] Rudy P. and Thelwall M., “Sentiment analysis: A combined approach,” </w:t>
+      </w:r>
+      <w:r>
+        <w:rPr>
+          <w:rStyle w:val="Strong"/>
+          <w:b w:val="0"/>
+          <w:bCs w:val="0"/>
+          <w:i/>
+          <w:iCs/>
+          <w:lang w:val="en-GB"/>
+        </w:rPr>
+        <w:t>Journal of Informetrics</w:t>
+      </w:r>
+      <w:r>
+        <w:rPr>
+          <w:rStyle w:val="Strong"/>
+          <w:b w:val="0"/>
+          <w:bCs w:val="0"/>
+          <w:lang w:val="en-GB"/>
+        </w:rPr>
+        <w:t>, vol. 3, no. 3</w:t>
+      </w:r>
+      <w:r>
+        <w:rPr>
+          <w:rStyle w:val="Strong"/>
+          <w:b w:val="0"/>
+          <w:bCs w:val="0"/>
+          <w:lang w:val="en-GB"/>
+        </w:rPr>
+        <w:t>, pp. 143-157</w:t>
+      </w:r>
+      <w:r>
+        <w:rPr>
+          <w:rStyle w:val="Strong"/>
+          <w:b w:val="0"/>
+          <w:bCs w:val="0"/>
+          <w:lang w:val="en-GB"/>
+        </w:rPr>
+        <w:t>, Apr. 2009.</w:t>
+      </w:r>
+    </w:p>
+    <w:p>
+      <w:pPr>
+        <w:jc w:val="both"/>
+        <w:rPr>
+          <w:rStyle w:val="Strong"/>
+          <w:b w:val="0"/>
+          <w:bCs w:val="0"/>
+          <w:lang w:val="en-GB"/>
+        </w:rPr>
+      </w:pPr>
+      <w:r>
+        <w:rPr>
+          <w:rStyle w:val="Strong"/>
+          <w:b w:val="0"/>
+          <w:bCs w:val="0"/>
+          <w:lang w:val="en-GB"/>
+        </w:rPr>
+        <w:t xml:space="preserve">[7] Ahmad M. </w:t>
+      </w:r>
+      <w:r>
+        <w:rPr>
+          <w:rStyle w:val="Strong"/>
+          <w:b w:val="0"/>
+          <w:bCs w:val="0"/>
+          <w:i/>
+          <w:iCs/>
+          <w:lang w:val="en-GB"/>
+        </w:rPr>
+        <w:t>et al</w:t>
+      </w:r>
+      <w:r>
+        <w:rPr>
+          <w:rStyle w:val="Strong"/>
+          <w:b w:val="0"/>
+          <w:bCs w:val="0"/>
+          <w:lang w:val="en-GB"/>
+        </w:rPr>
+        <w:t>, “Machine Learning Techniques for Sentiment Analysis: A review,” International Journal of Multidisciplinary Sciences and Engineering, vol. 8, no. 3, pp. 27-32, Apr. 2017.</w:t>
+      </w:r>
+    </w:p>
+    <w:p>
+      <w:pPr>
+        <w:jc w:val="both"/>
+        <w:rPr>
+          <w:rStyle w:val="Strong"/>
+          <w:b w:val="0"/>
+          <w:bCs w:val="0"/>
+          <w:lang w:val="en-GB"/>
+        </w:rPr>
+      </w:pPr>
+      <w:r>
+        <w:rPr>
+          <w:rStyle w:val="Strong"/>
+          <w:b w:val="0"/>
+          <w:bCs w:val="0"/>
+          <w:lang w:val="en-GB"/>
+        </w:rPr>
+        <w:t xml:space="preserve">[8] Dhaoui Ch. </w:t>
+      </w:r>
+      <w:r>
+        <w:rPr>
+          <w:rStyle w:val="Strong"/>
+          <w:b w:val="0"/>
+          <w:bCs w:val="0"/>
+          <w:i/>
+          <w:iCs/>
+          <w:lang w:val="en-GB"/>
+        </w:rPr>
+        <w:t>e</w:t>
+      </w:r>
+      <w:r>
+        <w:rPr>
+          <w:rStyle w:val="Strong"/>
+          <w:b w:val="0"/>
+          <w:bCs w:val="0"/>
+          <w:i/>
+          <w:iCs/>
+          <w:lang w:val="en-GB"/>
+        </w:rPr>
+        <w:t>t al</w:t>
+      </w:r>
+      <w:r>
+        <w:rPr>
+          <w:rStyle w:val="Strong"/>
+          <w:b w:val="0"/>
+          <w:bCs w:val="0"/>
+          <w:lang w:val="en-GB"/>
+        </w:rPr>
+        <w:t xml:space="preserve">, “Social media sentiment analysis: lexicon versus machine learning,” </w:t>
+      </w:r>
+      <w:r>
+        <w:rPr>
+          <w:rStyle w:val="Strong"/>
+          <w:b w:val="0"/>
+          <w:bCs w:val="0"/>
+          <w:i/>
+          <w:iCs/>
+          <w:lang w:val="en-GB"/>
+        </w:rPr>
+        <w:t>Journal of Consumer Marketing</w:t>
+      </w:r>
+      <w:r>
+        <w:rPr>
+          <w:rStyle w:val="Strong"/>
+          <w:b w:val="0"/>
+          <w:bCs w:val="0"/>
+          <w:lang w:val="en-GB"/>
+        </w:rPr>
+        <w:t>, vol. 34, no. 6, pp. 480-488, Sep. 2017.</w:t>
+      </w:r>
+    </w:p>
+    <w:p>
+      <w:pPr>
+        <w:jc w:val="both"/>
+        <w:rPr>
+          <w:rStyle w:val="Strong"/>
+          <w:b w:val="0"/>
+          <w:bCs w:val="0"/>
+          <w:lang w:val="en-GB"/>
+        </w:rPr>
+      </w:pPr>
+      <w:r>
+        <w:rPr>
+          <w:rStyle w:val="Strong"/>
+          <w:b w:val="0"/>
+          <w:bCs w:val="0"/>
+          <w:lang w:val="en-GB"/>
+        </w:rPr>
+        <w:t xml:space="preserve">[10] Wang X. </w:t>
+      </w:r>
+      <w:r>
+        <w:rPr>
+          <w:rStyle w:val="Strong"/>
+          <w:b w:val="0"/>
+          <w:bCs w:val="0"/>
+          <w:i/>
+          <w:iCs/>
+          <w:lang w:val="en-GB"/>
+        </w:rPr>
+        <w:t>et al</w:t>
+      </w:r>
+      <w:r>
+        <w:rPr>
+          <w:rStyle w:val="Strong"/>
+          <w:b w:val="0"/>
+          <w:bCs w:val="0"/>
+          <w:lang w:val="en-GB"/>
+        </w:rPr>
         <w:t>, “</w:t>
       </w:r>
       <w:r>
         <w:t>A Depression Detection Model Based on Sentiment Analysis in Micro-blog Social Network</w:t>
       </w:r>
       <w:r>
-        <w:t>,” presented at Pacific-Asia Conference on Knowledge Discovery and Data Mining, Heidelberg, Berlin: Springer, 2013, pp. 201-213.</w:t>
+        <w:t xml:space="preserve">,” presented at Pacific-Asia Conference on Knowledge Discovery and Data Mining, Heidelberg, Berlin: Springer, </w:t>
+      </w:r>
+      <w:r>
+        <w:t xml:space="preserve">pp. 201-213, </w:t>
+      </w:r>
+      <w:r>
+        <w:t>2013.</w:t>
       </w:r>
     </w:p>
     <w:p>

</xml_diff>

<commit_message>
Wrote some more lr
</commit_message>
<xml_diff>
--- a/Only text.docx
+++ b/Only text.docx
@@ -1919,13 +1919,7 @@
         <w:rPr>
           <w:rFonts w:cstheme="minorHAnsi"/>
         </w:rPr>
-        <w:t>300 C Touring looks so much better than the Magnum</w:t>
-      </w:r>
-      <w:r>
-        <w:rPr>
-          <w:rFonts w:cstheme="minorHAnsi"/>
-        </w:rPr>
-        <w:t>”.</w:t>
+        <w:t>300 C Touring looks so much better than the Magnum”.</w:t>
       </w:r>
     </w:p>
     <w:p>
@@ -1981,16 +1975,59 @@
           <w:bCs w:val="0"/>
           <w:lang w:val="en-GB"/>
         </w:rPr>
-        <w:t xml:space="preserve">Approaches to sentiment analysis include machine learning and lexicon-based algorithms. </w:t>
-      </w:r>
-      <w:r>
-        <w:rPr>
-          <w:rStyle w:val="Strong"/>
-          <w:rFonts w:cstheme="minorHAnsi"/>
-          <w:b w:val="0"/>
-          <w:bCs w:val="0"/>
-          <w:lang w:val="en-GB"/>
-        </w:rPr>
+        <w:t>Approaches to sentiment analysis include machine learning and lexicon-based algorithms.</w:t>
+      </w:r>
+      <w:r>
+        <w:rPr>
+          <w:rStyle w:val="Strong"/>
+          <w:rFonts w:cstheme="minorHAnsi"/>
+          <w:b w:val="0"/>
+          <w:bCs w:val="0"/>
+          <w:lang w:val="en-GB"/>
+        </w:rPr>
+        <w:t xml:space="preserve"> Machine learning algorithms built for sentiment analysis are used in machine learning approaches. Lexicon-based approaches are dependent on a sentiment lexicon – a “collection of known and precompiled sentiment terms</w:t>
+      </w:r>
+      <w:r>
+        <w:rPr>
+          <w:rStyle w:val="Strong"/>
+          <w:rFonts w:cstheme="minorHAnsi"/>
+          <w:b w:val="0"/>
+          <w:bCs w:val="0"/>
+          <w:lang w:val="en-GB"/>
+        </w:rPr>
+        <w:t>”</w:t>
+      </w:r>
+      <w:r>
+        <w:rPr>
+          <w:rStyle w:val="Strong"/>
+          <w:rFonts w:cstheme="minorHAnsi"/>
+          <w:b w:val="0"/>
+          <w:bCs w:val="0"/>
+          <w:lang w:val="en-GB"/>
+        </w:rPr>
+        <w:t xml:space="preserve"> [1].</w:t>
+      </w:r>
+    </w:p>
+    <w:p>
+      <w:pPr>
+        <w:jc w:val="both"/>
+        <w:rPr>
+          <w:rStyle w:val="Strong"/>
+          <w:rFonts w:cstheme="minorHAnsi"/>
+          <w:b w:val="0"/>
+          <w:bCs w:val="0"/>
+          <w:lang w:val="en-GB"/>
+        </w:rPr>
+      </w:pPr>
+      <w:r>
+        <w:rPr>
+          <w:rStyle w:val="Strong"/>
+          <w:rFonts w:cstheme="minorHAnsi"/>
+          <w:b w:val="0"/>
+          <w:bCs w:val="0"/>
+          <w:lang w:val="en-GB"/>
+        </w:rPr>
+        <w:lastRenderedPageBreak/>
         <w:t xml:space="preserve">Machine learning approaches tend to be more accurate, however they require a training phase which must be conducted before they can be utilized [8]. Lexicon-base approaches, on the other hand, do not have any such limitations and are thus </w:t>
       </w:r>
       <w:r>
@@ -2011,18 +2048,7 @@
           <w:bCs w:val="0"/>
           <w:lang w:val="en-GB"/>
         </w:rPr>
-        <w:t xml:space="preserve"> Machine learning approaches can be then further divided into supervised and unsupervised learning, lexicon-based </w:t>
-      </w:r>
-      <w:r>
-        <w:rPr>
-          <w:rStyle w:val="Strong"/>
-          <w:rFonts w:cstheme="minorHAnsi"/>
-          <w:b w:val="0"/>
-          <w:bCs w:val="0"/>
-          <w:lang w:val="en-GB"/>
-        </w:rPr>
-        <w:lastRenderedPageBreak/>
-        <w:t>approaches into dictionary- and corpus-based [1].</w:t>
+        <w:t xml:space="preserve"> Machine learning approaches can be then further divided into supervised and unsupervised learning, lexicon-based approaches into dictionary- and corpus-based [1].</w:t>
       </w:r>
       <w:r>
         <w:rPr>
@@ -2042,32 +2068,428 @@
           <w:bCs w:val="0"/>
           <w:lang w:val="en-GB"/>
         </w:rPr>
-        <w:t xml:space="preserve"> can be also used in some cases [6], [8].</w:t>
-      </w:r>
-    </w:p>
-    <w:p>
-      <w:pPr>
-        <w:jc w:val="both"/>
-        <w:rPr>
-          <w:rStyle w:val="Strong"/>
-          <w:rFonts w:cstheme="minorHAnsi"/>
-          <w:b w:val="0"/>
-          <w:bCs w:val="0"/>
-          <w:lang w:val="en-GB"/>
-        </w:rPr>
-      </w:pPr>
-    </w:p>
-    <w:p>
-      <w:pPr>
-        <w:jc w:val="both"/>
-        <w:rPr>
-          <w:rStyle w:val="Strong"/>
-          <w:rFonts w:cstheme="minorHAnsi"/>
-          <w:b w:val="0"/>
-          <w:bCs w:val="0"/>
-          <w:lang w:val="en-GB"/>
-        </w:rPr>
-      </w:pPr>
+        <w:t xml:space="preserve"> can be also used in some cases </w:t>
+      </w:r>
+      <w:r>
+        <w:rPr>
+          <w:rStyle w:val="Strong"/>
+          <w:rFonts w:cstheme="minorHAnsi"/>
+          <w:b w:val="0"/>
+          <w:bCs w:val="0"/>
+          <w:lang w:val="en-GB"/>
+        </w:rPr>
+        <w:t xml:space="preserve">[1], </w:t>
+      </w:r>
+      <w:r>
+        <w:rPr>
+          <w:rStyle w:val="Strong"/>
+          <w:rFonts w:cstheme="minorHAnsi"/>
+          <w:b w:val="0"/>
+          <w:bCs w:val="0"/>
+          <w:lang w:val="en-GB"/>
+        </w:rPr>
+        <w:t>[6], [8].</w:t>
+      </w:r>
+    </w:p>
+    <w:p>
+      <w:pPr>
+        <w:jc w:val="both"/>
+        <w:rPr>
+          <w:rStyle w:val="Strong"/>
+          <w:rFonts w:cstheme="minorHAnsi"/>
+          <w:b w:val="0"/>
+          <w:bCs w:val="0"/>
+          <w:lang w:val="en-GB"/>
+        </w:rPr>
+      </w:pPr>
+    </w:p>
+    <w:p>
+      <w:pPr>
+        <w:jc w:val="both"/>
+        <w:rPr>
+          <w:rStyle w:val="Strong"/>
+          <w:rFonts w:cstheme="minorHAnsi"/>
+          <w:b w:val="0"/>
+          <w:bCs w:val="0"/>
+          <w:lang w:val="en-GB"/>
+        </w:rPr>
+      </w:pPr>
+      <w:r>
+        <w:rPr>
+          <w:rStyle w:val="Strong"/>
+          <w:rFonts w:cstheme="minorHAnsi"/>
+          <w:b w:val="0"/>
+          <w:bCs w:val="0"/>
+          <w:lang w:val="en-GB"/>
+        </w:rPr>
+        <w:t>Naïve Bayes and Bayesian Network</w:t>
+      </w:r>
+    </w:p>
+    <w:p>
+      <w:pPr>
+        <w:jc w:val="both"/>
+        <w:rPr>
+          <w:rStyle w:val="Strong"/>
+          <w:rFonts w:cstheme="minorHAnsi"/>
+          <w:b w:val="0"/>
+          <w:bCs w:val="0"/>
+          <w:lang w:val="en-GB"/>
+        </w:rPr>
+      </w:pPr>
+      <w:r>
+        <w:rPr>
+          <w:rStyle w:val="Strong"/>
+          <w:rFonts w:cstheme="minorHAnsi"/>
+          <w:b w:val="0"/>
+          <w:bCs w:val="0"/>
+          <w:lang w:val="en-GB"/>
+        </w:rPr>
+        <w:t>Naïve Bayes is a famous machine learning algorithm, which does … It is a probabilistic classifier and [1] describes it as the simplest and most commonly used sentiment analysis classifier.</w:t>
+      </w:r>
+    </w:p>
+    <w:p>
+      <w:pPr>
+        <w:jc w:val="both"/>
+        <w:rPr>
+          <w:rStyle w:val="Strong"/>
+          <w:rFonts w:cstheme="minorHAnsi"/>
+          <w:b w:val="0"/>
+          <w:bCs w:val="0"/>
+          <w:lang w:val="en-GB"/>
+        </w:rPr>
+      </w:pPr>
+      <w:r>
+        <w:rPr>
+          <w:rStyle w:val="Strong"/>
+          <w:rFonts w:cstheme="minorHAnsi"/>
+          <w:b w:val="0"/>
+          <w:bCs w:val="0"/>
+          <w:lang w:val="en-GB"/>
+        </w:rPr>
+        <w:t xml:space="preserve">Naïve Bayes assumes the independence of classified features, whereas Bayesian Network assumes the opposite – all features are completely dependent. The computational complexity of a Bayesian Network for sentiment analysis is very </w:t>
+      </w:r>
+      <w:r>
+        <w:rPr>
+          <w:rStyle w:val="Strong"/>
+          <w:rFonts w:cstheme="minorHAnsi"/>
+          <w:b w:val="0"/>
+          <w:bCs w:val="0"/>
+          <w:lang w:val="en-GB"/>
+        </w:rPr>
+        <w:t>expensive and</w:t>
+      </w:r>
+      <w:r>
+        <w:rPr>
+          <w:rStyle w:val="Strong"/>
+          <w:rFonts w:cstheme="minorHAnsi"/>
+          <w:b w:val="0"/>
+          <w:bCs w:val="0"/>
+          <w:lang w:val="en-GB"/>
+        </w:rPr>
+        <w:t xml:space="preserve"> is thus not frequently utilized [1].</w:t>
+      </w:r>
+    </w:p>
+    <w:p>
+      <w:pPr>
+        <w:jc w:val="both"/>
+        <w:rPr>
+          <w:rStyle w:val="Strong"/>
+          <w:rFonts w:cstheme="minorHAnsi"/>
+          <w:b w:val="0"/>
+          <w:bCs w:val="0"/>
+          <w:lang w:val="en-GB"/>
+        </w:rPr>
+      </w:pPr>
+    </w:p>
+    <w:p>
+      <w:pPr>
+        <w:jc w:val="both"/>
+        <w:rPr>
+          <w:rStyle w:val="Strong"/>
+          <w:rFonts w:cstheme="minorHAnsi"/>
+          <w:b w:val="0"/>
+          <w:bCs w:val="0"/>
+          <w:lang w:val="en-GB"/>
+        </w:rPr>
+      </w:pPr>
+      <w:r>
+        <w:rPr>
+          <w:rStyle w:val="Strong"/>
+          <w:rFonts w:cstheme="minorHAnsi"/>
+          <w:b w:val="0"/>
+          <w:bCs w:val="0"/>
+          <w:lang w:val="en-GB"/>
+        </w:rPr>
+        <w:t>Support Vector Machine</w:t>
+      </w:r>
+    </w:p>
+    <w:p>
+      <w:pPr>
+        <w:jc w:val="both"/>
+        <w:rPr>
+          <w:rStyle w:val="Strong"/>
+          <w:rFonts w:cstheme="minorHAnsi"/>
+          <w:b w:val="0"/>
+          <w:bCs w:val="0"/>
+          <w:lang w:val="en-GB"/>
+        </w:rPr>
+      </w:pPr>
+      <w:r>
+        <w:rPr>
+          <w:rStyle w:val="Strong"/>
+          <w:rFonts w:cstheme="minorHAnsi"/>
+          <w:b w:val="0"/>
+          <w:bCs w:val="0"/>
+          <w:lang w:val="en-GB"/>
+        </w:rPr>
+        <w:t>Support Vector Machine is a linear classifier and does … Support Vector Machine is another prominent machine learning algorithm and as such has many uses even outside sentiment analysis.</w:t>
+      </w:r>
+    </w:p>
+    <w:p>
+      <w:pPr>
+        <w:jc w:val="both"/>
+        <w:rPr>
+          <w:rStyle w:val="Strong"/>
+          <w:rFonts w:cstheme="minorHAnsi"/>
+          <w:b w:val="0"/>
+          <w:bCs w:val="0"/>
+          <w:lang w:val="en-GB"/>
+        </w:rPr>
+      </w:pPr>
+    </w:p>
+    <w:p>
+      <w:pPr>
+        <w:jc w:val="both"/>
+        <w:rPr>
+          <w:rStyle w:val="Strong"/>
+          <w:rFonts w:cstheme="minorHAnsi"/>
+          <w:b w:val="0"/>
+          <w:bCs w:val="0"/>
+          <w:lang w:val="en-GB"/>
+        </w:rPr>
+      </w:pPr>
+      <w:r>
+        <w:rPr>
+          <w:rStyle w:val="Strong"/>
+          <w:rFonts w:cstheme="minorHAnsi"/>
+          <w:b w:val="0"/>
+          <w:bCs w:val="0"/>
+          <w:lang w:val="en-GB"/>
+        </w:rPr>
+        <w:t>Neural Network</w:t>
+      </w:r>
+    </w:p>
+    <w:p>
+      <w:pPr>
+        <w:jc w:val="both"/>
+        <w:rPr>
+          <w:rStyle w:val="Strong"/>
+          <w:rFonts w:cstheme="minorHAnsi"/>
+          <w:b w:val="0"/>
+          <w:bCs w:val="0"/>
+          <w:lang w:val="en-GB"/>
+        </w:rPr>
+      </w:pPr>
+      <w:r>
+        <w:rPr>
+          <w:rStyle w:val="Strong"/>
+          <w:rFonts w:cstheme="minorHAnsi"/>
+          <w:b w:val="0"/>
+          <w:bCs w:val="0"/>
+          <w:lang w:val="en-GB"/>
+        </w:rPr>
+        <w:t xml:space="preserve">Neural Networks are based on </w:t>
+      </w:r>
+      <w:r>
+        <w:rPr>
+          <w:rStyle w:val="Strong"/>
+          <w:rFonts w:cstheme="minorHAnsi"/>
+          <w:b w:val="0"/>
+          <w:bCs w:val="0"/>
+          <w:lang w:val="en-GB"/>
+        </w:rPr>
+        <w:t>the operations of neurons in the human brain. Each neuron has a different weight and carries some information to other neurons.</w:t>
+      </w:r>
+      <w:r>
+        <w:rPr>
+          <w:rStyle w:val="Strong"/>
+          <w:rFonts w:cstheme="minorHAnsi"/>
+          <w:b w:val="0"/>
+          <w:bCs w:val="0"/>
+          <w:lang w:val="en-GB"/>
+        </w:rPr>
+        <w:t xml:space="preserve"> The training process of a Neural Network utilizes a back-propagation algorithm.</w:t>
+      </w:r>
+    </w:p>
+    <w:p>
+      <w:pPr>
+        <w:jc w:val="both"/>
+        <w:rPr>
+          <w:rStyle w:val="Strong"/>
+          <w:rFonts w:cstheme="minorHAnsi"/>
+          <w:b w:val="0"/>
+          <w:bCs w:val="0"/>
+          <w:lang w:val="en-GB"/>
+        </w:rPr>
+      </w:pPr>
+    </w:p>
+    <w:p>
+      <w:pPr>
+        <w:jc w:val="both"/>
+        <w:rPr>
+          <w:rStyle w:val="Strong"/>
+          <w:rFonts w:cstheme="minorHAnsi"/>
+          <w:b w:val="0"/>
+          <w:bCs w:val="0"/>
+          <w:lang w:val="en-GB"/>
+        </w:rPr>
+      </w:pPr>
+      <w:r>
+        <w:rPr>
+          <w:rStyle w:val="Strong"/>
+          <w:rFonts w:cstheme="minorHAnsi"/>
+          <w:b w:val="0"/>
+          <w:bCs w:val="0"/>
+          <w:lang w:val="en-GB"/>
+        </w:rPr>
+        <w:t>Decision Tree</w:t>
+      </w:r>
+    </w:p>
+    <w:p>
+      <w:pPr>
+        <w:jc w:val="both"/>
+        <w:rPr>
+          <w:rStyle w:val="Strong"/>
+          <w:rFonts w:cstheme="minorHAnsi"/>
+          <w:b w:val="0"/>
+          <w:bCs w:val="0"/>
+          <w:lang w:val="en-GB"/>
+        </w:rPr>
+      </w:pPr>
+    </w:p>
+    <w:p>
+      <w:pPr>
+        <w:jc w:val="both"/>
+        <w:rPr>
+          <w:rStyle w:val="Strong"/>
+          <w:rFonts w:cstheme="minorHAnsi"/>
+          <w:b w:val="0"/>
+          <w:bCs w:val="0"/>
+          <w:lang w:val="en-GB"/>
+        </w:rPr>
+      </w:pPr>
+      <w:r>
+        <w:rPr>
+          <w:rStyle w:val="Strong"/>
+          <w:rFonts w:cstheme="minorHAnsi"/>
+          <w:b w:val="0"/>
+          <w:bCs w:val="0"/>
+          <w:lang w:val="en-GB"/>
+        </w:rPr>
+        <w:t>Rule-Based</w:t>
+      </w:r>
+    </w:p>
+    <w:p>
+      <w:pPr>
+        <w:jc w:val="both"/>
+        <w:rPr>
+          <w:rStyle w:val="Strong"/>
+          <w:rFonts w:cstheme="minorHAnsi"/>
+          <w:b w:val="0"/>
+          <w:bCs w:val="0"/>
+          <w:lang w:val="en-GB"/>
+        </w:rPr>
+      </w:pPr>
+    </w:p>
+    <w:p>
+      <w:pPr>
+        <w:jc w:val="both"/>
+        <w:rPr>
+          <w:rStyle w:val="Strong"/>
+          <w:rFonts w:cstheme="minorHAnsi"/>
+          <w:b w:val="0"/>
+          <w:bCs w:val="0"/>
+          <w:lang w:val="en-GB"/>
+        </w:rPr>
+      </w:pPr>
+      <w:r>
+        <w:rPr>
+          <w:rStyle w:val="Strong"/>
+          <w:rFonts w:cstheme="minorHAnsi"/>
+          <w:b w:val="0"/>
+          <w:bCs w:val="0"/>
+          <w:lang w:val="en-GB"/>
+        </w:rPr>
+        <w:t>Dictionary-Based</w:t>
+      </w:r>
+    </w:p>
+    <w:p>
+      <w:pPr>
+        <w:jc w:val="both"/>
+        <w:rPr>
+          <w:rStyle w:val="Strong"/>
+          <w:rFonts w:cstheme="minorHAnsi"/>
+          <w:b w:val="0"/>
+          <w:bCs w:val="0"/>
+          <w:lang w:val="en-GB"/>
+        </w:rPr>
+      </w:pPr>
+    </w:p>
+    <w:p>
+      <w:pPr>
+        <w:jc w:val="both"/>
+        <w:rPr>
+          <w:rStyle w:val="Strong"/>
+          <w:rFonts w:cstheme="minorHAnsi"/>
+          <w:b w:val="0"/>
+          <w:bCs w:val="0"/>
+          <w:lang w:val="en-GB"/>
+        </w:rPr>
+      </w:pPr>
+      <w:r>
+        <w:rPr>
+          <w:rStyle w:val="Strong"/>
+          <w:rFonts w:cstheme="minorHAnsi"/>
+          <w:b w:val="0"/>
+          <w:bCs w:val="0"/>
+          <w:lang w:val="en-GB"/>
+        </w:rPr>
+        <w:t>Corpus-Based</w:t>
+      </w:r>
+    </w:p>
+    <w:p>
+      <w:pPr>
+        <w:jc w:val="both"/>
+        <w:rPr>
+          <w:rStyle w:val="Strong"/>
+          <w:rFonts w:cstheme="minorHAnsi"/>
+          <w:b w:val="0"/>
+          <w:bCs w:val="0"/>
+          <w:lang w:val="en-GB"/>
+        </w:rPr>
+      </w:pPr>
+    </w:p>
+    <w:p>
+      <w:pPr>
+        <w:jc w:val="both"/>
+        <w:rPr>
+          <w:rStyle w:val="Strong"/>
+          <w:rFonts w:cstheme="minorHAnsi"/>
+          <w:b w:val="0"/>
+          <w:bCs w:val="0"/>
+          <w:lang w:val="en-GB"/>
+        </w:rPr>
+      </w:pPr>
+      <w:r>
+        <w:rPr>
+          <w:rStyle w:val="Strong"/>
+          <w:rFonts w:cstheme="minorHAnsi"/>
+          <w:b w:val="0"/>
+          <w:bCs w:val="0"/>
+          <w:lang w:val="en-GB"/>
+        </w:rPr>
+        <w:t>Semantic</w:t>
+      </w:r>
     </w:p>
     <w:p>
       <w:pPr>
@@ -2156,63 +2578,29 @@
           <w:bCs w:val="0"/>
           <w:lang w:val="en-GB"/>
         </w:rPr>
-        <w:t xml:space="preserve">Which </w:t>
-      </w:r>
-      <w:proofErr w:type="spellStart"/>
-      <w:r>
-        <w:rPr>
-          <w:rStyle w:val="Strong"/>
-          <w:rFonts w:cstheme="minorHAnsi"/>
-          <w:b w:val="0"/>
-          <w:bCs w:val="0"/>
-          <w:lang w:val="en-GB"/>
-        </w:rPr>
-        <w:t>algs</w:t>
-      </w:r>
-      <w:proofErr w:type="spellEnd"/>
-      <w:r>
-        <w:rPr>
-          <w:rStyle w:val="Strong"/>
-          <w:rFonts w:cstheme="minorHAnsi"/>
-          <w:b w:val="0"/>
-          <w:bCs w:val="0"/>
-          <w:lang w:val="en-GB"/>
-        </w:rPr>
-        <w:t xml:space="preserve"> are used and for which tasks</w:t>
-      </w:r>
-    </w:p>
-    <w:p>
-      <w:pPr>
-        <w:jc w:val="both"/>
-        <w:rPr>
-          <w:rStyle w:val="Strong"/>
-          <w:rFonts w:cstheme="minorHAnsi"/>
-          <w:b w:val="0"/>
-          <w:bCs w:val="0"/>
-          <w:lang w:val="en-GB"/>
-        </w:rPr>
-      </w:pPr>
-      <w:proofErr w:type="spellStart"/>
-      <w:r>
-        <w:rPr>
-          <w:rStyle w:val="Strong"/>
-          <w:rFonts w:cstheme="minorHAnsi"/>
-          <w:b w:val="0"/>
-          <w:bCs w:val="0"/>
-          <w:lang w:val="en-GB"/>
-        </w:rPr>
-        <w:t>Alg</w:t>
-      </w:r>
-      <w:proofErr w:type="spellEnd"/>
-      <w:r>
-        <w:rPr>
-          <w:rStyle w:val="Strong"/>
-          <w:rFonts w:cstheme="minorHAnsi"/>
-          <w:b w:val="0"/>
-          <w:bCs w:val="0"/>
-          <w:lang w:val="en-GB"/>
-        </w:rPr>
-        <w:t xml:space="preserve"> description?</w:t>
+        <w:t>Which algs are used and for which tasks</w:t>
+      </w:r>
+    </w:p>
+    <w:p>
+      <w:pPr>
+        <w:jc w:val="both"/>
+        <w:rPr>
+          <w:rStyle w:val="Strong"/>
+          <w:rFonts w:cstheme="minorHAnsi"/>
+          <w:b w:val="0"/>
+          <w:bCs w:val="0"/>
+          <w:lang w:val="en-GB"/>
+        </w:rPr>
+      </w:pPr>
+      <w:r>
+        <w:rPr>
+          <w:rStyle w:val="Strong"/>
+          <w:rFonts w:cstheme="minorHAnsi"/>
+          <w:b w:val="0"/>
+          <w:bCs w:val="0"/>
+          <w:lang w:val="en-GB"/>
+        </w:rPr>
+        <w:t>Alg description?</w:t>
       </w:r>
       <w:r>
         <w:rPr>
@@ -2244,20 +2632,8 @@
           <w:bCs w:val="0"/>
           <w:lang w:val="en-GB"/>
         </w:rPr>
-        <w:t xml:space="preserve">Which data was </w:t>
-      </w:r>
-      <w:proofErr w:type="gramStart"/>
-      <w:r>
-        <w:rPr>
-          <w:rStyle w:val="Strong"/>
-          <w:rFonts w:cstheme="minorHAnsi"/>
-          <w:b w:val="0"/>
-          <w:bCs w:val="0"/>
-          <w:lang w:val="en-GB"/>
-        </w:rPr>
-        <w:t>used</w:t>
-      </w:r>
-      <w:proofErr w:type="gramEnd"/>
+        <w:t>Which data was used</w:t>
+      </w:r>
     </w:p>
     <w:p>
       <w:pPr>
@@ -2346,20 +2722,8 @@
           <w:bCs w:val="0"/>
           <w:lang w:val="en-GB"/>
         </w:rPr>
-        <w:t xml:space="preserve">What is </w:t>
-      </w:r>
-      <w:proofErr w:type="spellStart"/>
-      <w:r>
-        <w:rPr>
-          <w:rStyle w:val="Strong"/>
-          <w:rFonts w:cstheme="minorHAnsi"/>
-          <w:b w:val="0"/>
-          <w:bCs w:val="0"/>
-          <w:lang w:val="en-GB"/>
-        </w:rPr>
-        <w:t>matlab</w:t>
-      </w:r>
-      <w:proofErr w:type="spellEnd"/>
+        <w:t>What is matlab</w:t>
+      </w:r>
     </w:p>
     <w:p>
       <w:pPr>
@@ -2394,74 +2758,38 @@
           <w:lang w:val="en-GB"/>
         </w:rPr>
       </w:pPr>
-      <w:proofErr w:type="spellStart"/>
-      <w:r>
-        <w:rPr>
-          <w:rStyle w:val="Strong"/>
-          <w:rFonts w:cstheme="minorHAnsi"/>
-          <w:b w:val="0"/>
-          <w:bCs w:val="0"/>
-          <w:lang w:val="en-GB"/>
-        </w:rPr>
-        <w:t>Ml</w:t>
-      </w:r>
-      <w:proofErr w:type="spellEnd"/>
-      <w:r>
-        <w:rPr>
-          <w:rStyle w:val="Strong"/>
-          <w:rFonts w:cstheme="minorHAnsi"/>
-          <w:b w:val="0"/>
-          <w:bCs w:val="0"/>
-          <w:lang w:val="en-GB"/>
-        </w:rPr>
-        <w:t xml:space="preserve"> methods (confusion matrix)</w:t>
-      </w:r>
-    </w:p>
-    <w:p>
-      <w:pPr>
-        <w:jc w:val="both"/>
-        <w:rPr>
-          <w:rStyle w:val="Strong"/>
-          <w:rFonts w:cstheme="minorHAnsi"/>
-          <w:b w:val="0"/>
-          <w:bCs w:val="0"/>
-          <w:lang w:val="en-GB"/>
-        </w:rPr>
-      </w:pPr>
-      <w:proofErr w:type="spellStart"/>
-      <w:r>
-        <w:rPr>
-          <w:rStyle w:val="Strong"/>
-          <w:rFonts w:cstheme="minorHAnsi"/>
-          <w:b w:val="0"/>
-          <w:bCs w:val="0"/>
-          <w:lang w:val="en-GB"/>
-        </w:rPr>
-        <w:t>Algs</w:t>
-      </w:r>
-      <w:proofErr w:type="spellEnd"/>
-      <w:r>
-        <w:rPr>
-          <w:rStyle w:val="Strong"/>
-          <w:rFonts w:cstheme="minorHAnsi"/>
-          <w:b w:val="0"/>
-          <w:bCs w:val="0"/>
-          <w:lang w:val="en-GB"/>
-        </w:rPr>
-        <w:t xml:space="preserve"> </w:t>
-      </w:r>
-      <w:proofErr w:type="spellStart"/>
-      <w:r>
-        <w:rPr>
-          <w:rStyle w:val="Strong"/>
-          <w:rFonts w:cstheme="minorHAnsi"/>
-          <w:b w:val="0"/>
-          <w:bCs w:val="0"/>
-          <w:lang w:val="en-GB"/>
-        </w:rPr>
-        <w:t>decriptions</w:t>
-      </w:r>
-      <w:proofErr w:type="spellEnd"/>
+      <w:r>
+        <w:rPr>
+          <w:rStyle w:val="Strong"/>
+          <w:rFonts w:cstheme="minorHAnsi"/>
+          <w:b w:val="0"/>
+          <w:bCs w:val="0"/>
+          <w:lang w:val="en-GB"/>
+        </w:rPr>
+        <w:t>Ml methods (confusion matrix)</w:t>
+      </w:r>
+    </w:p>
+    <w:p>
+      <w:pPr>
+        <w:jc w:val="both"/>
+        <w:rPr>
+          <w:rStyle w:val="Strong"/>
+          <w:rFonts w:cstheme="minorHAnsi"/>
+          <w:b w:val="0"/>
+          <w:bCs w:val="0"/>
+          <w:lang w:val="en-GB"/>
+        </w:rPr>
+      </w:pPr>
+      <w:r>
+        <w:rPr>
+          <w:rStyle w:val="Strong"/>
+          <w:rFonts w:cstheme="minorHAnsi"/>
+          <w:b w:val="0"/>
+          <w:bCs w:val="0"/>
+          <w:lang w:val="en-GB"/>
+        </w:rPr>
+        <w:t>Algs decriptions</w:t>
+      </w:r>
     </w:p>
     <w:p>
       <w:pPr>
@@ -2630,7 +2958,6 @@
           <w:bCs w:val="0"/>
           <w:lang w:val="en-GB"/>
         </w:rPr>
-        <w:lastRenderedPageBreak/>
         <w:t xml:space="preserve">[1] </w:t>
       </w:r>
       <w:r>
@@ -3017,6 +3344,7 @@
           <w:bCs w:val="0"/>
           <w:lang w:val="en-GB"/>
         </w:rPr>
+        <w:lastRenderedPageBreak/>
         <w:t>[4]</w:t>
       </w:r>
       <w:r>
@@ -3057,29 +3385,7 @@
           <w:bCs w:val="0"/>
           <w:lang w:val="en-GB"/>
         </w:rPr>
-        <w:t xml:space="preserve">, The United Kingdom of Great </w:t>
-      </w:r>
-      <w:proofErr w:type="gramStart"/>
-      <w:r>
-        <w:rPr>
-          <w:rStyle w:val="Strong"/>
-          <w:rFonts w:cstheme="minorHAnsi"/>
-          <w:b w:val="0"/>
-          <w:bCs w:val="0"/>
-          <w:lang w:val="en-GB"/>
-        </w:rPr>
-        <w:t>Britain</w:t>
-      </w:r>
-      <w:proofErr w:type="gramEnd"/>
-      <w:r>
-        <w:rPr>
-          <w:rStyle w:val="Strong"/>
-          <w:rFonts w:cstheme="minorHAnsi"/>
-          <w:b w:val="0"/>
-          <w:bCs w:val="0"/>
-          <w:lang w:val="en-GB"/>
-        </w:rPr>
-        <w:t xml:space="preserve"> and Northern Ireland</w:t>
+        <w:t>, The United Kingdom of Great Britain and Northern Ireland</w:t>
       </w:r>
       <w:r>
         <w:rPr>
@@ -3099,29 +3405,7 @@
           <w:bCs w:val="0"/>
           <w:lang w:val="en-GB"/>
         </w:rPr>
-        <w:t xml:space="preserve">, </w:t>
-      </w:r>
-      <w:proofErr w:type="spellStart"/>
-      <w:r>
-        <w:rPr>
-          <w:rStyle w:val="Strong"/>
-          <w:rFonts w:cstheme="minorHAnsi"/>
-          <w:b w:val="0"/>
-          <w:bCs w:val="0"/>
-          <w:lang w:val="en-GB"/>
-        </w:rPr>
-        <w:t>ch.</w:t>
-      </w:r>
-      <w:proofErr w:type="spellEnd"/>
-      <w:r>
-        <w:rPr>
-          <w:rStyle w:val="Strong"/>
-          <w:rFonts w:cstheme="minorHAnsi"/>
-          <w:b w:val="0"/>
-          <w:bCs w:val="0"/>
-          <w:lang w:val="en-GB"/>
-        </w:rPr>
-        <w:t xml:space="preserve"> 2, pp. 9-28.</w:t>
+        <w:t>, ch. 2, pp. 9-28.</w:t>
       </w:r>
       <w:r>
         <w:rPr>
@@ -3241,9 +3525,60 @@
           <w:iCs/>
           <w:lang w:val="en-GB"/>
         </w:rPr>
-        <w:t xml:space="preserve">Journal of </w:t>
-      </w:r>
-      <w:proofErr w:type="spellStart"/>
+        <w:t>Journal of Informetrics</w:t>
+      </w:r>
+      <w:r>
+        <w:rPr>
+          <w:rStyle w:val="Strong"/>
+          <w:rFonts w:cstheme="minorHAnsi"/>
+          <w:b w:val="0"/>
+          <w:bCs w:val="0"/>
+          <w:lang w:val="en-GB"/>
+        </w:rPr>
+        <w:t>, vol. 3, no. 3</w:t>
+      </w:r>
+      <w:r>
+        <w:rPr>
+          <w:rStyle w:val="Strong"/>
+          <w:rFonts w:cstheme="minorHAnsi"/>
+          <w:b w:val="0"/>
+          <w:bCs w:val="0"/>
+          <w:lang w:val="en-GB"/>
+        </w:rPr>
+        <w:t>, pp. 143-157</w:t>
+      </w:r>
+      <w:r>
+        <w:rPr>
+          <w:rStyle w:val="Strong"/>
+          <w:rFonts w:cstheme="minorHAnsi"/>
+          <w:b w:val="0"/>
+          <w:bCs w:val="0"/>
+          <w:lang w:val="en-GB"/>
+        </w:rPr>
+        <w:t>, Apr. 2009.</w:t>
+      </w:r>
+    </w:p>
+    <w:p>
+      <w:pPr>
+        <w:jc w:val="both"/>
+        <w:rPr>
+          <w:rStyle w:val="Strong"/>
+          <w:rFonts w:cstheme="minorHAnsi"/>
+          <w:b w:val="0"/>
+          <w:bCs w:val="0"/>
+          <w:lang w:val="en-GB"/>
+        </w:rPr>
+      </w:pPr>
+      <w:r>
+        <w:rPr>
+          <w:rStyle w:val="Strong"/>
+          <w:rFonts w:cstheme="minorHAnsi"/>
+          <w:b w:val="0"/>
+          <w:bCs w:val="0"/>
+          <w:lang w:val="en-GB"/>
+        </w:rPr>
+        <w:t xml:space="preserve">[7] Ahmad M. </w:t>
+      </w:r>
       <w:r>
         <w:rPr>
           <w:rStyle w:val="Strong"/>
@@ -3254,71 +3589,6 @@
           <w:iCs/>
           <w:lang w:val="en-GB"/>
         </w:rPr>
-        <w:t>Informetrics</w:t>
-      </w:r>
-      <w:proofErr w:type="spellEnd"/>
-      <w:r>
-        <w:rPr>
-          <w:rStyle w:val="Strong"/>
-          <w:rFonts w:cstheme="minorHAnsi"/>
-          <w:b w:val="0"/>
-          <w:bCs w:val="0"/>
-          <w:lang w:val="en-GB"/>
-        </w:rPr>
-        <w:t>, vol. 3, no. 3</w:t>
-      </w:r>
-      <w:r>
-        <w:rPr>
-          <w:rStyle w:val="Strong"/>
-          <w:rFonts w:cstheme="minorHAnsi"/>
-          <w:b w:val="0"/>
-          <w:bCs w:val="0"/>
-          <w:lang w:val="en-GB"/>
-        </w:rPr>
-        <w:t>, pp. 143-157</w:t>
-      </w:r>
-      <w:r>
-        <w:rPr>
-          <w:rStyle w:val="Strong"/>
-          <w:rFonts w:cstheme="minorHAnsi"/>
-          <w:b w:val="0"/>
-          <w:bCs w:val="0"/>
-          <w:lang w:val="en-GB"/>
-        </w:rPr>
-        <w:t>, Apr. 2009.</w:t>
-      </w:r>
-    </w:p>
-    <w:p>
-      <w:pPr>
-        <w:jc w:val="both"/>
-        <w:rPr>
-          <w:rStyle w:val="Strong"/>
-          <w:rFonts w:cstheme="minorHAnsi"/>
-          <w:b w:val="0"/>
-          <w:bCs w:val="0"/>
-          <w:lang w:val="en-GB"/>
-        </w:rPr>
-      </w:pPr>
-      <w:r>
-        <w:rPr>
-          <w:rStyle w:val="Strong"/>
-          <w:rFonts w:cstheme="minorHAnsi"/>
-          <w:b w:val="0"/>
-          <w:bCs w:val="0"/>
-          <w:lang w:val="en-GB"/>
-        </w:rPr>
-        <w:t xml:space="preserve">[7] Ahmad M. </w:t>
-      </w:r>
-      <w:r>
-        <w:rPr>
-          <w:rStyle w:val="Strong"/>
-          <w:rFonts w:cstheme="minorHAnsi"/>
-          <w:b w:val="0"/>
-          <w:bCs w:val="0"/>
-          <w:i/>
-          <w:iCs/>
-          <w:lang w:val="en-GB"/>
-        </w:rPr>
         <w:t>et al</w:t>
       </w:r>
       <w:r>
@@ -3351,29 +3621,7 @@
           <w:bCs w:val="0"/>
           <w:lang w:val="en-GB"/>
         </w:rPr>
-        <w:t xml:space="preserve">[8] </w:t>
-      </w:r>
-      <w:proofErr w:type="spellStart"/>
-      <w:r>
-        <w:rPr>
-          <w:rStyle w:val="Strong"/>
-          <w:rFonts w:cstheme="minorHAnsi"/>
-          <w:b w:val="0"/>
-          <w:bCs w:val="0"/>
-          <w:lang w:val="en-GB"/>
-        </w:rPr>
-        <w:t>Dhaoui</w:t>
-      </w:r>
-      <w:proofErr w:type="spellEnd"/>
-      <w:r>
-        <w:rPr>
-          <w:rStyle w:val="Strong"/>
-          <w:rFonts w:cstheme="minorHAnsi"/>
-          <w:b w:val="0"/>
-          <w:bCs w:val="0"/>
-          <w:lang w:val="en-GB"/>
-        </w:rPr>
-        <w:t xml:space="preserve"> Ch. </w:t>
+        <w:t xml:space="preserve">[8] Dhaoui Ch. </w:t>
       </w:r>
       <w:r>
         <w:rPr>

</xml_diff>

<commit_message>
Started writing ai experiments
</commit_message>
<xml_diff>
--- a/Only text.docx
+++ b/Only text.docx
@@ -1,6 +1,6 @@
 
 <file path=word/document.xml><?xml version="1.0" encoding="utf-8"?>
-<w:document xmlns:wpc="http://schemas.microsoft.com/office/word/2010/wordprocessingCanvas" xmlns:cx="http://schemas.microsoft.com/office/drawing/2014/chartex" xmlns:cx1="http://schemas.microsoft.com/office/drawing/2015/9/8/chartex" xmlns:cx2="http://schemas.microsoft.com/office/drawing/2015/10/21/chartex" xmlns:cx3="http://schemas.microsoft.com/office/drawing/2016/5/9/chartex" xmlns:cx4="http://schemas.microsoft.com/office/drawing/2016/5/10/chartex" xmlns:cx5="http://schemas.microsoft.com/office/drawing/2016/5/11/chartex" xmlns:cx6="http://schemas.microsoft.com/office/drawing/2016/5/12/chartex" xmlns:cx7="http://schemas.microsoft.com/office/drawing/2016/5/13/chartex" xmlns:cx8="http://schemas.microsoft.com/office/drawing/2016/5/14/chartex" xmlns:mc="http://schemas.openxmlformats.org/markup-compatibility/2006" xmlns:aink="http://schemas.microsoft.com/office/drawing/2016/ink" xmlns:am3d="http://schemas.microsoft.com/office/drawing/2017/model3d" xmlns:o="urn:schemas-microsoft-com:office:office" xmlns:r="http://schemas.openxmlformats.org/officeDocument/2006/relationships" xmlns:m="http://schemas.openxmlformats.org/officeDocument/2006/math" xmlns:v="urn:schemas-microsoft-com:vml" xmlns:wp14="http://schemas.microsoft.com/office/word/2010/wordprocessingDrawing" xmlns:wp="http://schemas.openxmlformats.org/drawingml/2006/wordprocessingDrawing" xmlns:w10="urn:schemas-microsoft-com:office:word" xmlns:w="http://schemas.openxmlformats.org/wordprocessingml/2006/main" xmlns:w14="http://schemas.microsoft.com/office/word/2010/wordml" xmlns:w15="http://schemas.microsoft.com/office/word/2012/wordml" xmlns:w16cex="http://schemas.microsoft.com/office/word/2018/wordml/cex" xmlns:w16cid="http://schemas.microsoft.com/office/word/2016/wordml/cid" xmlns:w16="http://schemas.microsoft.com/office/word/2018/wordml" xmlns:w16sdtdh="http://schemas.microsoft.com/office/word/2020/wordml/sdtdatahash" xmlns:w16se="http://schemas.microsoft.com/office/word/2015/wordml/symex" xmlns:wpg="http://schemas.microsoft.com/office/word/2010/wordprocessingGroup" xmlns:wpi="http://schemas.microsoft.com/office/word/2010/wordprocessingInk" xmlns:wne="http://schemas.microsoft.com/office/word/2006/wordml" xmlns:wps="http://schemas.microsoft.com/office/word/2010/wordprocessingShape" mc:Ignorable="w14 w15 w16se w16cid w16 w16cex w16sdtdh wp14">
+<w:document xmlns:wpc="http://schemas.microsoft.com/office/word/2010/wordprocessingCanvas" xmlns:cx="http://schemas.microsoft.com/office/drawing/2014/chartex" xmlns:cx1="http://schemas.microsoft.com/office/drawing/2015/9/8/chartex" xmlns:cx2="http://schemas.microsoft.com/office/drawing/2015/10/21/chartex" xmlns:cx3="http://schemas.microsoft.com/office/drawing/2016/5/9/chartex" xmlns:cx4="http://schemas.microsoft.com/office/drawing/2016/5/10/chartex" xmlns:cx5="http://schemas.microsoft.com/office/drawing/2016/5/11/chartex" xmlns:cx6="http://schemas.microsoft.com/office/drawing/2016/5/12/chartex" xmlns:cx7="http://schemas.microsoft.com/office/drawing/2016/5/13/chartex" xmlns:cx8="http://schemas.microsoft.com/office/drawing/2016/5/14/chartex" xmlns:mc="http://schemas.openxmlformats.org/markup-compatibility/2006" xmlns:aink="http://schemas.microsoft.com/office/drawing/2016/ink" xmlns:am3d="http://schemas.microsoft.com/office/drawing/2017/model3d" xmlns:o="urn:schemas-microsoft-com:office:office" xmlns:oel="http://schemas.microsoft.com/office/2019/extlst" xmlns:r="http://schemas.openxmlformats.org/officeDocument/2006/relationships" xmlns:m="http://schemas.openxmlformats.org/officeDocument/2006/math" xmlns:v="urn:schemas-microsoft-com:vml" xmlns:wp14="http://schemas.microsoft.com/office/word/2010/wordprocessingDrawing" xmlns:wp="http://schemas.openxmlformats.org/drawingml/2006/wordprocessingDrawing" xmlns:w10="urn:schemas-microsoft-com:office:word" xmlns:w="http://schemas.openxmlformats.org/wordprocessingml/2006/main" xmlns:w14="http://schemas.microsoft.com/office/word/2010/wordml" xmlns:w15="http://schemas.microsoft.com/office/word/2012/wordml" xmlns:w16cex="http://schemas.microsoft.com/office/word/2018/wordml/cex" xmlns:w16cid="http://schemas.microsoft.com/office/word/2016/wordml/cid" xmlns:w16="http://schemas.microsoft.com/office/word/2018/wordml" xmlns:w16sdtdh="http://schemas.microsoft.com/office/word/2020/wordml/sdtdatahash" xmlns:w16se="http://schemas.microsoft.com/office/word/2015/wordml/symex" xmlns:wpg="http://schemas.microsoft.com/office/word/2010/wordprocessingGroup" xmlns:wpi="http://schemas.microsoft.com/office/word/2010/wordprocessingInk" xmlns:wne="http://schemas.microsoft.com/office/word/2006/wordml" xmlns:wps="http://schemas.microsoft.com/office/word/2010/wordprocessingShape" mc:Ignorable="w14 w15 w16se w16cid w16 w16cex w16sdtdh wp14">
   <w:body>
     <w:p>
       <w:pPr>
@@ -635,18 +635,16 @@
         </w:rPr>
         <w:t xml:space="preserve">for the synthesis of human-language in general but has many </w:t>
       </w:r>
-      <w:proofErr w:type="gramStart"/>
-      <w:r>
-        <w:rPr>
-          <w:rStyle w:val="Strong"/>
-          <w:rFonts w:cstheme="minorHAnsi"/>
-          <w:b w:val="0"/>
-          <w:bCs w:val="0"/>
-          <w:lang w:val="en-GB"/>
-        </w:rPr>
-        <w:t>application</w:t>
-      </w:r>
-      <w:proofErr w:type="gramEnd"/>
+      <w:r>
+        <w:rPr>
+          <w:rStyle w:val="Strong"/>
+          <w:rFonts w:cstheme="minorHAnsi"/>
+          <w:b w:val="0"/>
+          <w:bCs w:val="0"/>
+          <w:lang w:val="en-GB"/>
+        </w:rPr>
+        <w:t>applications</w:t>
+      </w:r>
       <w:r>
         <w:rPr>
           <w:rStyle w:val="Strong"/>
@@ -1373,29 +1371,7 @@
           <w:bCs w:val="0"/>
           <w:lang w:val="en-GB"/>
         </w:rPr>
-        <w:t xml:space="preserve">and Prabowo and </w:t>
-      </w:r>
-      <w:proofErr w:type="spellStart"/>
-      <w:r>
-        <w:rPr>
-          <w:rStyle w:val="Strong"/>
-          <w:rFonts w:cstheme="minorHAnsi"/>
-          <w:b w:val="0"/>
-          <w:bCs w:val="0"/>
-          <w:lang w:val="en-GB"/>
-        </w:rPr>
-        <w:t>Thelwall</w:t>
-      </w:r>
-      <w:proofErr w:type="spellEnd"/>
-      <w:r>
-        <w:rPr>
-          <w:rStyle w:val="Strong"/>
-          <w:rFonts w:cstheme="minorHAnsi"/>
-          <w:b w:val="0"/>
-          <w:bCs w:val="0"/>
-          <w:lang w:val="en-GB"/>
-        </w:rPr>
-        <w:t xml:space="preserve"> [6] </w:t>
+        <w:t xml:space="preserve">and Prabowo and Thelwall [6] </w:t>
       </w:r>
       <w:r>
         <w:rPr>
@@ -1927,29 +1903,7 @@
           <w:bCs w:val="0"/>
           <w:lang w:val="en-GB"/>
         </w:rPr>
-        <w:t xml:space="preserve">In some cases, traditional sentiment analysis using one the three </w:t>
-      </w:r>
-      <w:proofErr w:type="gramStart"/>
-      <w:r>
-        <w:rPr>
-          <w:rStyle w:val="Strong"/>
-          <w:rFonts w:cstheme="minorHAnsi"/>
-          <w:b w:val="0"/>
-          <w:bCs w:val="0"/>
-          <w:lang w:val="en-GB"/>
-        </w:rPr>
-        <w:t>aforementioned methods</w:t>
-      </w:r>
-      <w:proofErr w:type="gramEnd"/>
-      <w:r>
-        <w:rPr>
-          <w:rStyle w:val="Strong"/>
-          <w:rFonts w:cstheme="minorHAnsi"/>
-          <w:b w:val="0"/>
-          <w:bCs w:val="0"/>
-          <w:lang w:val="en-GB"/>
-        </w:rPr>
-        <w:t xml:space="preserve"> cannot be used, and a comparative sentiment analysis must be </w:t>
+        <w:t xml:space="preserve">In some cases, traditional sentiment analysis using one the three aforementioned methods cannot be used, and a comparative sentiment analysis must be </w:t>
       </w:r>
       <w:r>
         <w:rPr>
@@ -2300,29 +2254,7 @@
           <w:bCs w:val="0"/>
           <w:lang w:val="en-GB"/>
         </w:rPr>
-        <w:t xml:space="preserve">It is a probabilistic classifier and [1] describes it as the simplest and </w:t>
-      </w:r>
-      <w:proofErr w:type="gramStart"/>
-      <w:r>
-        <w:rPr>
-          <w:rStyle w:val="Strong"/>
-          <w:rFonts w:cstheme="minorHAnsi"/>
-          <w:b w:val="0"/>
-          <w:bCs w:val="0"/>
-          <w:lang w:val="en-GB"/>
-        </w:rPr>
-        <w:t>most commonly used</w:t>
-      </w:r>
-      <w:proofErr w:type="gramEnd"/>
-      <w:r>
-        <w:rPr>
-          <w:rStyle w:val="Strong"/>
-          <w:rFonts w:cstheme="minorHAnsi"/>
-          <w:b w:val="0"/>
-          <w:bCs w:val="0"/>
-          <w:lang w:val="en-GB"/>
-        </w:rPr>
-        <w:t xml:space="preserve"> sentiment analysis classifier.</w:t>
+        <w:t>It is a probabilistic classifier and [1] describes it as the simplest and most commonly used sentiment analysis classifier.</w:t>
       </w:r>
     </w:p>
     <w:p>
@@ -2450,7 +2382,17 @@
           <w:bCs w:val="0"/>
           <w:lang w:val="en-GB"/>
         </w:rPr>
-        <w:t>its objective is to classify data by splitting points</w:t>
+        <w:t>its objective is to classify data by splitting point</w:t>
+      </w:r>
+      <w:r>
+        <w:rPr>
+          <w:rStyle w:val="Strong"/>
+          <w:rFonts w:cstheme="minorHAnsi"/>
+          <w:b w:val="0"/>
+          <w:bCs w:val="0"/>
+          <w:lang w:val="en-GB"/>
+        </w:rPr>
+        <w:t xml:space="preserve"> sets</w:t>
       </w:r>
       <w:r>
         <w:rPr>
@@ -2678,29 +2620,7 @@
           <w:bCs w:val="0"/>
           <w:lang w:val="en-GB"/>
         </w:rPr>
-        <w:t xml:space="preserve"> considerably applied in sentiment analysis and natural language </w:t>
-      </w:r>
-      <w:proofErr w:type="gramStart"/>
-      <w:r>
-        <w:rPr>
-          <w:rStyle w:val="Strong"/>
-          <w:rFonts w:cstheme="minorHAnsi"/>
-          <w:b w:val="0"/>
-          <w:bCs w:val="0"/>
-          <w:lang w:val="en-GB"/>
-        </w:rPr>
-        <w:t>processing as a whole</w:t>
-      </w:r>
-      <w:proofErr w:type="gramEnd"/>
-      <w:r>
-        <w:rPr>
-          <w:rStyle w:val="Strong"/>
-          <w:rFonts w:cstheme="minorHAnsi"/>
-          <w:b w:val="0"/>
-          <w:bCs w:val="0"/>
-          <w:lang w:val="en-GB"/>
-        </w:rPr>
-        <w:t>. Description of some specific neural network algorithms utilized in sentiment analysis can be found in [1], [5] and [7]</w:t>
+        <w:t xml:space="preserve"> considerably applied in sentiment analysis and natural language processing as a whole. Description of some specific neural network algorithms utilized in sentiment analysis can be found in [1], [5] and [7]</w:t>
       </w:r>
     </w:p>
     <w:p>
@@ -2932,63 +2852,29 @@
           <w:bCs w:val="0"/>
           <w:lang w:val="en-GB"/>
         </w:rPr>
-        <w:t xml:space="preserve">Which </w:t>
-      </w:r>
-      <w:proofErr w:type="spellStart"/>
-      <w:r>
-        <w:rPr>
-          <w:rStyle w:val="Strong"/>
-          <w:rFonts w:cstheme="minorHAnsi"/>
-          <w:b w:val="0"/>
-          <w:bCs w:val="0"/>
-          <w:lang w:val="en-GB"/>
-        </w:rPr>
-        <w:t>algs</w:t>
-      </w:r>
-      <w:proofErr w:type="spellEnd"/>
-      <w:r>
-        <w:rPr>
-          <w:rStyle w:val="Strong"/>
-          <w:rFonts w:cstheme="minorHAnsi"/>
-          <w:b w:val="0"/>
-          <w:bCs w:val="0"/>
-          <w:lang w:val="en-GB"/>
-        </w:rPr>
-        <w:t xml:space="preserve"> are used and for which tasks</w:t>
-      </w:r>
-    </w:p>
-    <w:p>
-      <w:pPr>
-        <w:jc w:val="both"/>
-        <w:rPr>
-          <w:rStyle w:val="Strong"/>
-          <w:rFonts w:cstheme="minorHAnsi"/>
-          <w:b w:val="0"/>
-          <w:bCs w:val="0"/>
-          <w:lang w:val="en-GB"/>
-        </w:rPr>
-      </w:pPr>
-      <w:proofErr w:type="spellStart"/>
-      <w:r>
-        <w:rPr>
-          <w:rStyle w:val="Strong"/>
-          <w:rFonts w:cstheme="minorHAnsi"/>
-          <w:b w:val="0"/>
-          <w:bCs w:val="0"/>
-          <w:lang w:val="en-GB"/>
-        </w:rPr>
-        <w:t>Alg</w:t>
-      </w:r>
-      <w:proofErr w:type="spellEnd"/>
-      <w:r>
-        <w:rPr>
-          <w:rStyle w:val="Strong"/>
-          <w:rFonts w:cstheme="minorHAnsi"/>
-          <w:b w:val="0"/>
-          <w:bCs w:val="0"/>
-          <w:lang w:val="en-GB"/>
-        </w:rPr>
-        <w:t xml:space="preserve"> description?</w:t>
+        <w:t>Which algs are used and for which tasks</w:t>
+      </w:r>
+    </w:p>
+    <w:p>
+      <w:pPr>
+        <w:jc w:val="both"/>
+        <w:rPr>
+          <w:rStyle w:val="Strong"/>
+          <w:rFonts w:cstheme="minorHAnsi"/>
+          <w:b w:val="0"/>
+          <w:bCs w:val="0"/>
+          <w:lang w:val="en-GB"/>
+        </w:rPr>
+      </w:pPr>
+      <w:r>
+        <w:rPr>
+          <w:rStyle w:val="Strong"/>
+          <w:rFonts w:cstheme="minorHAnsi"/>
+          <w:b w:val="0"/>
+          <w:bCs w:val="0"/>
+          <w:lang w:val="en-GB"/>
+        </w:rPr>
+        <w:t>Alg description?</w:t>
       </w:r>
       <w:r>
         <w:rPr>
@@ -3020,20 +2906,8 @@
           <w:bCs w:val="0"/>
           <w:lang w:val="en-GB"/>
         </w:rPr>
-        <w:t xml:space="preserve">Which data was </w:t>
-      </w:r>
-      <w:proofErr w:type="gramStart"/>
-      <w:r>
-        <w:rPr>
-          <w:rStyle w:val="Strong"/>
-          <w:rFonts w:cstheme="minorHAnsi"/>
-          <w:b w:val="0"/>
-          <w:bCs w:val="0"/>
-          <w:lang w:val="en-GB"/>
-        </w:rPr>
-        <w:t>used</w:t>
-      </w:r>
-      <w:proofErr w:type="gramEnd"/>
+        <w:t>Which data was used</w:t>
+      </w:r>
     </w:p>
     <w:p>
       <w:pPr>
@@ -3102,40 +2976,324 @@
         </w:rPr>
         <w:t>AI EXPERIMENTS</w:t>
       </w:r>
-    </w:p>
-    <w:p>
-      <w:pPr>
-        <w:jc w:val="both"/>
-        <w:rPr>
-          <w:rStyle w:val="Strong"/>
-          <w:rFonts w:cstheme="minorHAnsi"/>
-          <w:b w:val="0"/>
-          <w:bCs w:val="0"/>
-          <w:lang w:val="en-GB"/>
-        </w:rPr>
-      </w:pPr>
-      <w:r>
-        <w:rPr>
-          <w:rStyle w:val="Strong"/>
-          <w:rFonts w:cstheme="minorHAnsi"/>
-          <w:b w:val="0"/>
-          <w:bCs w:val="0"/>
-          <w:lang w:val="en-GB"/>
-        </w:rPr>
-        <w:t xml:space="preserve">What is </w:t>
-      </w:r>
-      <w:proofErr w:type="spellStart"/>
-      <w:r>
-        <w:rPr>
-          <w:rStyle w:val="Strong"/>
-          <w:rFonts w:cstheme="minorHAnsi"/>
-          <w:b w:val="0"/>
-          <w:bCs w:val="0"/>
-          <w:lang w:val="en-GB"/>
-        </w:rPr>
-        <w:t>matlab</w:t>
-      </w:r>
-      <w:proofErr w:type="spellEnd"/>
+      <w:r>
+        <w:rPr>
+          <w:rStyle w:val="Strong"/>
+          <w:rFonts w:cstheme="minorHAnsi"/>
+          <w:b w:val="0"/>
+          <w:bCs w:val="0"/>
+          <w:lang w:val="en-GB"/>
+        </w:rPr>
+        <w:t xml:space="preserve"> (500)</w:t>
+      </w:r>
+    </w:p>
+    <w:p>
+      <w:pPr>
+        <w:jc w:val="both"/>
+        <w:rPr>
+          <w:rStyle w:val="Strong"/>
+          <w:rFonts w:cstheme="minorHAnsi"/>
+          <w:b w:val="0"/>
+          <w:bCs w:val="0"/>
+          <w:lang w:val="en-GB"/>
+        </w:rPr>
+      </w:pPr>
+      <w:r>
+        <w:rPr>
+          <w:rStyle w:val="Strong"/>
+          <w:rFonts w:cstheme="minorHAnsi"/>
+          <w:b w:val="0"/>
+          <w:bCs w:val="0"/>
+          <w:lang w:val="en-GB"/>
+        </w:rPr>
+        <w:t xml:space="preserve">The experiments </w:t>
+      </w:r>
+      <w:r>
+        <w:rPr>
+          <w:rStyle w:val="Strong"/>
+          <w:rFonts w:cstheme="minorHAnsi"/>
+          <w:b w:val="0"/>
+          <w:bCs w:val="0"/>
+          <w:lang w:val="en-GB"/>
+        </w:rPr>
+        <w:t xml:space="preserve">which were </w:t>
+      </w:r>
+      <w:r>
+        <w:rPr>
+          <w:rStyle w:val="Strong"/>
+          <w:rFonts w:cstheme="minorHAnsi"/>
+          <w:b w:val="0"/>
+          <w:bCs w:val="0"/>
+          <w:lang w:val="en-GB"/>
+        </w:rPr>
+        <w:t>conducted showcase a</w:t>
+      </w:r>
+      <w:r>
+        <w:rPr>
+          <w:rStyle w:val="Strong"/>
+          <w:rFonts w:cstheme="minorHAnsi"/>
+          <w:b w:val="0"/>
+          <w:bCs w:val="0"/>
+          <w:lang w:val="en-GB"/>
+        </w:rPr>
+        <w:t>n elementary</w:t>
+      </w:r>
+      <w:r>
+        <w:rPr>
+          <w:rStyle w:val="Strong"/>
+          <w:rFonts w:cstheme="minorHAnsi"/>
+          <w:b w:val="0"/>
+          <w:bCs w:val="0"/>
+          <w:lang w:val="en-GB"/>
+        </w:rPr>
+        <w:t xml:space="preserve"> </w:t>
+      </w:r>
+      <w:r>
+        <w:rPr>
+          <w:rStyle w:val="Strong"/>
+          <w:rFonts w:cstheme="minorHAnsi"/>
+          <w:b w:val="0"/>
+          <w:bCs w:val="0"/>
+          <w:lang w:val="en-GB"/>
+        </w:rPr>
+        <w:t xml:space="preserve">binary </w:t>
+      </w:r>
+      <w:r>
+        <w:rPr>
+          <w:rStyle w:val="Strong"/>
+          <w:rFonts w:cstheme="minorHAnsi"/>
+          <w:b w:val="0"/>
+          <w:bCs w:val="0"/>
+          <w:lang w:val="en-GB"/>
+        </w:rPr>
+        <w:t>sentiment classifier</w:t>
+      </w:r>
+      <w:r>
+        <w:rPr>
+          <w:rStyle w:val="Strong"/>
+          <w:rFonts w:cstheme="minorHAnsi"/>
+          <w:b w:val="0"/>
+          <w:bCs w:val="0"/>
+          <w:lang w:val="en-GB"/>
+        </w:rPr>
+        <w:t>, which</w:t>
+      </w:r>
+      <w:r>
+        <w:rPr>
+          <w:rStyle w:val="Strong"/>
+          <w:rFonts w:cstheme="minorHAnsi"/>
+          <w:b w:val="0"/>
+          <w:bCs w:val="0"/>
+          <w:lang w:val="en-GB"/>
+        </w:rPr>
+        <w:t xml:space="preserve"> </w:t>
+      </w:r>
+      <w:r>
+        <w:rPr>
+          <w:rStyle w:val="Strong"/>
+          <w:rFonts w:cstheme="minorHAnsi"/>
+          <w:b w:val="0"/>
+          <w:bCs w:val="0"/>
+          <w:lang w:val="en-GB"/>
+        </w:rPr>
+        <w:t xml:space="preserve">uses </w:t>
+      </w:r>
+      <w:r>
+        <w:rPr>
+          <w:rStyle w:val="Strong"/>
+          <w:rFonts w:cstheme="minorHAnsi"/>
+          <w:b w:val="0"/>
+          <w:bCs w:val="0"/>
+          <w:lang w:val="en-GB"/>
+        </w:rPr>
+        <w:t xml:space="preserve">support vector machine algorithm </w:t>
+      </w:r>
+      <w:r>
+        <w:rPr>
+          <w:rStyle w:val="Strong"/>
+          <w:rFonts w:cstheme="minorHAnsi"/>
+          <w:b w:val="0"/>
+          <w:bCs w:val="0"/>
+          <w:lang w:val="en-GB"/>
+        </w:rPr>
+        <w:t>as</w:t>
+      </w:r>
+      <w:r>
+        <w:rPr>
+          <w:rStyle w:val="Strong"/>
+          <w:rFonts w:cstheme="minorHAnsi"/>
+          <w:b w:val="0"/>
+          <w:bCs w:val="0"/>
+          <w:lang w:val="en-GB"/>
+        </w:rPr>
+        <w:t xml:space="preserve"> its model.</w:t>
+      </w:r>
+      <w:r>
+        <w:rPr>
+          <w:rStyle w:val="Strong"/>
+          <w:rFonts w:cstheme="minorHAnsi"/>
+          <w:b w:val="0"/>
+          <w:bCs w:val="0"/>
+          <w:lang w:val="en-GB"/>
+        </w:rPr>
+        <w:t xml:space="preserve"> The classifier was programmed in and made in MatLab [15]. Datasets used for training the model </w:t>
+      </w:r>
+      <w:r>
+        <w:rPr>
+          <w:rStyle w:val="Strong"/>
+          <w:rFonts w:cstheme="minorHAnsi"/>
+          <w:b w:val="0"/>
+          <w:bCs w:val="0"/>
+          <w:lang w:val="en-GB"/>
+        </w:rPr>
+        <w:t xml:space="preserve">(and for which were </w:t>
+      </w:r>
+      <w:r>
+        <w:rPr>
+          <w:rStyle w:val="Strong"/>
+          <w:rFonts w:cstheme="minorHAnsi"/>
+          <w:b w:val="0"/>
+          <w:bCs w:val="0"/>
+          <w:lang w:val="en-GB"/>
+        </w:rPr>
+        <w:t xml:space="preserve">thus </w:t>
+      </w:r>
+      <w:r>
+        <w:rPr>
+          <w:rStyle w:val="Strong"/>
+          <w:rFonts w:cstheme="minorHAnsi"/>
+          <w:b w:val="0"/>
+          <w:bCs w:val="0"/>
+          <w:lang w:val="en-GB"/>
+        </w:rPr>
+        <w:t>the results calculated)</w:t>
+      </w:r>
+      <w:r>
+        <w:rPr>
+          <w:rStyle w:val="Strong"/>
+          <w:rFonts w:cstheme="minorHAnsi"/>
+          <w:b w:val="0"/>
+          <w:bCs w:val="0"/>
+          <w:lang w:val="en-GB"/>
+        </w:rPr>
+        <w:t xml:space="preserve"> </w:t>
+      </w:r>
+      <w:r>
+        <w:rPr>
+          <w:rStyle w:val="Strong"/>
+          <w:rFonts w:cstheme="minorHAnsi"/>
+          <w:b w:val="0"/>
+          <w:bCs w:val="0"/>
+          <w:lang w:val="en-GB"/>
+        </w:rPr>
+        <w:t>were [], [] and []</w:t>
+      </w:r>
+      <w:r>
+        <w:rPr>
+          <w:rStyle w:val="Strong"/>
+          <w:rFonts w:cstheme="minorHAnsi"/>
+          <w:b w:val="0"/>
+          <w:bCs w:val="0"/>
+          <w:lang w:val="en-GB"/>
+        </w:rPr>
+        <w:t>, however the model was coded to be universal</w:t>
+      </w:r>
+      <w:r>
+        <w:rPr>
+          <w:rStyle w:val="Strong"/>
+          <w:rFonts w:cstheme="minorHAnsi"/>
+          <w:b w:val="0"/>
+          <w:bCs w:val="0"/>
+          <w:lang w:val="en-GB"/>
+        </w:rPr>
+        <w:t xml:space="preserve"> and can be trained with any </w:t>
+      </w:r>
+      <w:r>
+        <w:rPr>
+          <w:rStyle w:val="Strong"/>
+          <w:rFonts w:cstheme="minorHAnsi"/>
+          <w:b w:val="0"/>
+          <w:bCs w:val="0"/>
+          <w:lang w:val="en-GB"/>
+        </w:rPr>
+        <w:t xml:space="preserve">(binary) </w:t>
+      </w:r>
+      <w:r>
+        <w:rPr>
+          <w:rStyle w:val="Strong"/>
+          <w:rFonts w:cstheme="minorHAnsi"/>
+          <w:b w:val="0"/>
+          <w:bCs w:val="0"/>
+          <w:lang w:val="en-GB"/>
+        </w:rPr>
+        <w:t xml:space="preserve">sentiment </w:t>
+      </w:r>
+      <w:r>
+        <w:rPr>
+          <w:rStyle w:val="Strong"/>
+          <w:rFonts w:cstheme="minorHAnsi"/>
+          <w:b w:val="0"/>
+          <w:bCs w:val="0"/>
+          <w:lang w:val="en-GB"/>
+        </w:rPr>
+        <w:t>lexicon</w:t>
+      </w:r>
+      <w:r>
+        <w:rPr>
+          <w:rStyle w:val="Strong"/>
+          <w:rFonts w:cstheme="minorHAnsi"/>
+          <w:b w:val="0"/>
+          <w:bCs w:val="0"/>
+          <w:lang w:val="en-GB"/>
+        </w:rPr>
+        <w:t>.</w:t>
+      </w:r>
+    </w:p>
+    <w:p>
+      <w:pPr>
+        <w:jc w:val="both"/>
+        <w:rPr>
+          <w:rStyle w:val="Strong"/>
+          <w:rFonts w:cstheme="minorHAnsi"/>
+          <w:b w:val="0"/>
+          <w:bCs w:val="0"/>
+          <w:lang w:val="en-GB"/>
+        </w:rPr>
+      </w:pPr>
+    </w:p>
+    <w:p>
+      <w:pPr>
+        <w:jc w:val="both"/>
+        <w:rPr>
+          <w:rStyle w:val="Strong"/>
+          <w:rFonts w:cstheme="minorHAnsi"/>
+          <w:b w:val="0"/>
+          <w:bCs w:val="0"/>
+          <w:lang w:val="en-GB"/>
+        </w:rPr>
+      </w:pPr>
+    </w:p>
+    <w:p>
+      <w:pPr>
+        <w:jc w:val="both"/>
+        <w:rPr>
+          <w:rStyle w:val="Strong"/>
+          <w:rFonts w:cstheme="minorHAnsi"/>
+          <w:b w:val="0"/>
+          <w:bCs w:val="0"/>
+          <w:lang w:val="en-GB"/>
+        </w:rPr>
+      </w:pPr>
+      <w:r>
+        <w:rPr>
+          <w:rStyle w:val="Strong"/>
+          <w:rFonts w:cstheme="minorHAnsi"/>
+          <w:b w:val="0"/>
+          <w:bCs w:val="0"/>
+          <w:lang w:val="en-GB"/>
+        </w:rPr>
+        <w:t>What is matlab</w:t>
+      </w:r>
     </w:p>
     <w:p>
       <w:pPr>
@@ -3170,74 +3328,38 @@
           <w:lang w:val="en-GB"/>
         </w:rPr>
       </w:pPr>
-      <w:proofErr w:type="spellStart"/>
-      <w:r>
-        <w:rPr>
-          <w:rStyle w:val="Strong"/>
-          <w:rFonts w:cstheme="minorHAnsi"/>
-          <w:b w:val="0"/>
-          <w:bCs w:val="0"/>
-          <w:lang w:val="en-GB"/>
-        </w:rPr>
-        <w:t>Ml</w:t>
-      </w:r>
-      <w:proofErr w:type="spellEnd"/>
-      <w:r>
-        <w:rPr>
-          <w:rStyle w:val="Strong"/>
-          <w:rFonts w:cstheme="minorHAnsi"/>
-          <w:b w:val="0"/>
-          <w:bCs w:val="0"/>
-          <w:lang w:val="en-GB"/>
-        </w:rPr>
-        <w:t xml:space="preserve"> methods (confusion matrix)</w:t>
-      </w:r>
-    </w:p>
-    <w:p>
-      <w:pPr>
-        <w:jc w:val="both"/>
-        <w:rPr>
-          <w:rStyle w:val="Strong"/>
-          <w:rFonts w:cstheme="minorHAnsi"/>
-          <w:b w:val="0"/>
-          <w:bCs w:val="0"/>
-          <w:lang w:val="en-GB"/>
-        </w:rPr>
-      </w:pPr>
-      <w:proofErr w:type="spellStart"/>
-      <w:r>
-        <w:rPr>
-          <w:rStyle w:val="Strong"/>
-          <w:rFonts w:cstheme="minorHAnsi"/>
-          <w:b w:val="0"/>
-          <w:bCs w:val="0"/>
-          <w:lang w:val="en-GB"/>
-        </w:rPr>
-        <w:t>Algs</w:t>
-      </w:r>
-      <w:proofErr w:type="spellEnd"/>
-      <w:r>
-        <w:rPr>
-          <w:rStyle w:val="Strong"/>
-          <w:rFonts w:cstheme="minorHAnsi"/>
-          <w:b w:val="0"/>
-          <w:bCs w:val="0"/>
-          <w:lang w:val="en-GB"/>
-        </w:rPr>
-        <w:t xml:space="preserve"> </w:t>
-      </w:r>
-      <w:proofErr w:type="spellStart"/>
-      <w:r>
-        <w:rPr>
-          <w:rStyle w:val="Strong"/>
-          <w:rFonts w:cstheme="minorHAnsi"/>
-          <w:b w:val="0"/>
-          <w:bCs w:val="0"/>
-          <w:lang w:val="en-GB"/>
-        </w:rPr>
-        <w:t>decriptions</w:t>
-      </w:r>
-      <w:proofErr w:type="spellEnd"/>
+      <w:r>
+        <w:rPr>
+          <w:rStyle w:val="Strong"/>
+          <w:rFonts w:cstheme="minorHAnsi"/>
+          <w:b w:val="0"/>
+          <w:bCs w:val="0"/>
+          <w:lang w:val="en-GB"/>
+        </w:rPr>
+        <w:t>Ml methods (confusion matrix)</w:t>
+      </w:r>
+    </w:p>
+    <w:p>
+      <w:pPr>
+        <w:jc w:val="both"/>
+        <w:rPr>
+          <w:rStyle w:val="Strong"/>
+          <w:rFonts w:cstheme="minorHAnsi"/>
+          <w:b w:val="0"/>
+          <w:bCs w:val="0"/>
+          <w:lang w:val="en-GB"/>
+        </w:rPr>
+      </w:pPr>
+      <w:r>
+        <w:rPr>
+          <w:rStyle w:val="Strong"/>
+          <w:rFonts w:cstheme="minorHAnsi"/>
+          <w:b w:val="0"/>
+          <w:bCs w:val="0"/>
+          <w:lang w:val="en-GB"/>
+        </w:rPr>
+        <w:t>Algs decriptions</w:t>
+      </w:r>
     </w:p>
     <w:p>
       <w:pPr>
@@ -3284,6 +3406,16 @@
         </w:rPr>
         <w:t>RESULT ANALYSIS</w:t>
       </w:r>
+      <w:r>
+        <w:rPr>
+          <w:rStyle w:val="Strong"/>
+          <w:rFonts w:cstheme="minorHAnsi"/>
+          <w:b w:val="0"/>
+          <w:bCs w:val="0"/>
+          <w:lang w:val="en-GB"/>
+        </w:rPr>
+        <w:t xml:space="preserve"> (500)</w:t>
+      </w:r>
     </w:p>
     <w:p>
       <w:pPr>
@@ -3338,8 +3470,19 @@
           <w:bCs w:val="0"/>
           <w:lang w:val="en-GB"/>
         </w:rPr>
+        <w:lastRenderedPageBreak/>
         <w:t>CONCLUSION AND FUTURE WORK</w:t>
       </w:r>
+      <w:r>
+        <w:rPr>
+          <w:rStyle w:val="Strong"/>
+          <w:rFonts w:cstheme="minorHAnsi"/>
+          <w:b w:val="0"/>
+          <w:bCs w:val="0"/>
+          <w:lang w:val="en-GB"/>
+        </w:rPr>
+        <w:t xml:space="preserve"> (200)</w:t>
+      </w:r>
     </w:p>
     <w:p>
       <w:pPr>
@@ -3406,7 +3549,6 @@
           <w:bCs w:val="0"/>
           <w:lang w:val="en-GB"/>
         </w:rPr>
-        <w:lastRenderedPageBreak/>
         <w:t xml:space="preserve">[1] </w:t>
       </w:r>
       <w:r>
@@ -3833,29 +3975,7 @@
           <w:bCs w:val="0"/>
           <w:lang w:val="en-GB"/>
         </w:rPr>
-        <w:t xml:space="preserve">, The United Kingdom of Great </w:t>
-      </w:r>
-      <w:proofErr w:type="gramStart"/>
-      <w:r>
-        <w:rPr>
-          <w:rStyle w:val="Strong"/>
-          <w:rFonts w:cstheme="minorHAnsi"/>
-          <w:b w:val="0"/>
-          <w:bCs w:val="0"/>
-          <w:lang w:val="en-GB"/>
-        </w:rPr>
-        <w:t>Britain</w:t>
-      </w:r>
-      <w:proofErr w:type="gramEnd"/>
-      <w:r>
-        <w:rPr>
-          <w:rStyle w:val="Strong"/>
-          <w:rFonts w:cstheme="minorHAnsi"/>
-          <w:b w:val="0"/>
-          <w:bCs w:val="0"/>
-          <w:lang w:val="en-GB"/>
-        </w:rPr>
-        <w:t xml:space="preserve"> and Northern Ireland</w:t>
+        <w:t>, The United Kingdom of Great Britain and Northern Ireland</w:t>
       </w:r>
       <w:r>
         <w:rPr>
@@ -3875,29 +3995,7 @@
           <w:bCs w:val="0"/>
           <w:lang w:val="en-GB"/>
         </w:rPr>
-        <w:t xml:space="preserve">, </w:t>
-      </w:r>
-      <w:proofErr w:type="spellStart"/>
-      <w:r>
-        <w:rPr>
-          <w:rStyle w:val="Strong"/>
-          <w:rFonts w:cstheme="minorHAnsi"/>
-          <w:b w:val="0"/>
-          <w:bCs w:val="0"/>
-          <w:lang w:val="en-GB"/>
-        </w:rPr>
-        <w:t>ch.</w:t>
-      </w:r>
-      <w:proofErr w:type="spellEnd"/>
-      <w:r>
-        <w:rPr>
-          <w:rStyle w:val="Strong"/>
-          <w:rFonts w:cstheme="minorHAnsi"/>
-          <w:b w:val="0"/>
-          <w:bCs w:val="0"/>
-          <w:lang w:val="en-GB"/>
-        </w:rPr>
-        <w:t xml:space="preserve"> 2, pp. 9-28.</w:t>
+        <w:t>, ch. 2, pp. 9-28.</w:t>
       </w:r>
       <w:r>
         <w:rPr>
@@ -4005,29 +4103,7 @@
           <w:bCs w:val="0"/>
           <w:lang w:val="en-GB"/>
         </w:rPr>
-        <w:t xml:space="preserve">[6] Rudy P. and </w:t>
-      </w:r>
-      <w:proofErr w:type="spellStart"/>
-      <w:r>
-        <w:rPr>
-          <w:rStyle w:val="Strong"/>
-          <w:rFonts w:cstheme="minorHAnsi"/>
-          <w:b w:val="0"/>
-          <w:bCs w:val="0"/>
-          <w:lang w:val="en-GB"/>
-        </w:rPr>
-        <w:t>Thelwall</w:t>
-      </w:r>
-      <w:proofErr w:type="spellEnd"/>
-      <w:r>
-        <w:rPr>
-          <w:rStyle w:val="Strong"/>
-          <w:rFonts w:cstheme="minorHAnsi"/>
-          <w:b w:val="0"/>
-          <w:bCs w:val="0"/>
-          <w:lang w:val="en-GB"/>
-        </w:rPr>
-        <w:t xml:space="preserve"> M., “Sentiment analysis: A combined approach,” </w:t>
+        <w:t xml:space="preserve">[6] Rudy P. and Thelwall M., “Sentiment analysis: A combined approach,” </w:t>
       </w:r>
       <w:r>
         <w:rPr>
@@ -4039,9 +4115,60 @@
           <w:iCs/>
           <w:lang w:val="en-GB"/>
         </w:rPr>
-        <w:t xml:space="preserve">Journal of </w:t>
-      </w:r>
-      <w:proofErr w:type="spellStart"/>
+        <w:t>Journal of Informetrics</w:t>
+      </w:r>
+      <w:r>
+        <w:rPr>
+          <w:rStyle w:val="Strong"/>
+          <w:rFonts w:cstheme="minorHAnsi"/>
+          <w:b w:val="0"/>
+          <w:bCs w:val="0"/>
+          <w:lang w:val="en-GB"/>
+        </w:rPr>
+        <w:t>, vol. 3, no. 3</w:t>
+      </w:r>
+      <w:r>
+        <w:rPr>
+          <w:rStyle w:val="Strong"/>
+          <w:rFonts w:cstheme="minorHAnsi"/>
+          <w:b w:val="0"/>
+          <w:bCs w:val="0"/>
+          <w:lang w:val="en-GB"/>
+        </w:rPr>
+        <w:t>, pp. 143-157</w:t>
+      </w:r>
+      <w:r>
+        <w:rPr>
+          <w:rStyle w:val="Strong"/>
+          <w:rFonts w:cstheme="minorHAnsi"/>
+          <w:b w:val="0"/>
+          <w:bCs w:val="0"/>
+          <w:lang w:val="en-GB"/>
+        </w:rPr>
+        <w:t>, Apr. 2009.</w:t>
+      </w:r>
+    </w:p>
+    <w:p>
+      <w:pPr>
+        <w:jc w:val="both"/>
+        <w:rPr>
+          <w:rStyle w:val="Strong"/>
+          <w:rFonts w:cstheme="minorHAnsi"/>
+          <w:b w:val="0"/>
+          <w:bCs w:val="0"/>
+          <w:lang w:val="en-GB"/>
+        </w:rPr>
+      </w:pPr>
+      <w:r>
+        <w:rPr>
+          <w:rStyle w:val="Strong"/>
+          <w:rFonts w:cstheme="minorHAnsi"/>
+          <w:b w:val="0"/>
+          <w:bCs w:val="0"/>
+          <w:lang w:val="en-GB"/>
+        </w:rPr>
+        <w:t xml:space="preserve">[7] Ahmad M. </w:t>
+      </w:r>
       <w:r>
         <w:rPr>
           <w:rStyle w:val="Strong"/>
@@ -4052,60 +4179,39 @@
           <w:iCs/>
           <w:lang w:val="en-GB"/>
         </w:rPr>
-        <w:t>Informetrics</w:t>
-      </w:r>
-      <w:proofErr w:type="spellEnd"/>
-      <w:r>
-        <w:rPr>
-          <w:rStyle w:val="Strong"/>
-          <w:rFonts w:cstheme="minorHAnsi"/>
-          <w:b w:val="0"/>
-          <w:bCs w:val="0"/>
-          <w:lang w:val="en-GB"/>
-        </w:rPr>
-        <w:t>, vol. 3, no. 3</w:t>
-      </w:r>
-      <w:r>
-        <w:rPr>
-          <w:rStyle w:val="Strong"/>
-          <w:rFonts w:cstheme="minorHAnsi"/>
-          <w:b w:val="0"/>
-          <w:bCs w:val="0"/>
-          <w:lang w:val="en-GB"/>
-        </w:rPr>
-        <w:t>, pp. 143-157</w:t>
-      </w:r>
-      <w:r>
-        <w:rPr>
-          <w:rStyle w:val="Strong"/>
-          <w:rFonts w:cstheme="minorHAnsi"/>
-          <w:b w:val="0"/>
-          <w:bCs w:val="0"/>
-          <w:lang w:val="en-GB"/>
-        </w:rPr>
-        <w:t>, Apr. 2009.</w:t>
-      </w:r>
-    </w:p>
-    <w:p>
-      <w:pPr>
-        <w:jc w:val="both"/>
-        <w:rPr>
-          <w:rStyle w:val="Strong"/>
-          <w:rFonts w:cstheme="minorHAnsi"/>
-          <w:b w:val="0"/>
-          <w:bCs w:val="0"/>
-          <w:lang w:val="en-GB"/>
-        </w:rPr>
-      </w:pPr>
-      <w:r>
-        <w:rPr>
-          <w:rStyle w:val="Strong"/>
-          <w:rFonts w:cstheme="minorHAnsi"/>
-          <w:b w:val="0"/>
-          <w:bCs w:val="0"/>
-          <w:lang w:val="en-GB"/>
-        </w:rPr>
-        <w:t xml:space="preserve">[7] Ahmad M. </w:t>
+        <w:t>et al</w:t>
+      </w:r>
+      <w:r>
+        <w:rPr>
+          <w:rStyle w:val="Strong"/>
+          <w:rFonts w:cstheme="minorHAnsi"/>
+          <w:b w:val="0"/>
+          <w:bCs w:val="0"/>
+          <w:lang w:val="en-GB"/>
+        </w:rPr>
+        <w:t>, “Machine Learning Techniques for Sentiment Analysis: A review,” International Journal of Multidisciplinary Sciences and Engineering, vol. 8, no. 3, pp. 27-32, Apr. 2017.</w:t>
+      </w:r>
+    </w:p>
+    <w:p>
+      <w:pPr>
+        <w:jc w:val="both"/>
+        <w:rPr>
+          <w:rStyle w:val="Strong"/>
+          <w:rFonts w:cstheme="minorHAnsi"/>
+          <w:b w:val="0"/>
+          <w:bCs w:val="0"/>
+          <w:lang w:val="en-GB"/>
+        </w:rPr>
+      </w:pPr>
+      <w:r>
+        <w:rPr>
+          <w:rStyle w:val="Strong"/>
+          <w:rFonts w:cstheme="minorHAnsi"/>
+          <w:b w:val="0"/>
+          <w:bCs w:val="0"/>
+          <w:lang w:val="en-GB"/>
+        </w:rPr>
+        <w:t xml:space="preserve">[8] Dhaoui Ch. </w:t>
       </w:r>
       <w:r>
         <w:rPr>
@@ -4127,51 +4233,7 @@
           <w:bCs w:val="0"/>
           <w:lang w:val="en-GB"/>
         </w:rPr>
-        <w:t>, “Machine Learning Techniques for Sentiment Analysis: A review,” International Journal of Multidisciplinary Sciences and Engineering, vol. 8, no. 3, pp. 27-32, Apr. 2017.</w:t>
-      </w:r>
-    </w:p>
-    <w:p>
-      <w:pPr>
-        <w:jc w:val="both"/>
-        <w:rPr>
-          <w:rStyle w:val="Strong"/>
-          <w:rFonts w:cstheme="minorHAnsi"/>
-          <w:b w:val="0"/>
-          <w:bCs w:val="0"/>
-          <w:lang w:val="en-GB"/>
-        </w:rPr>
-      </w:pPr>
-      <w:r>
-        <w:rPr>
-          <w:rStyle w:val="Strong"/>
-          <w:rFonts w:cstheme="minorHAnsi"/>
-          <w:b w:val="0"/>
-          <w:bCs w:val="0"/>
-          <w:lang w:val="en-GB"/>
-        </w:rPr>
-        <w:t xml:space="preserve">[8] </w:t>
-      </w:r>
-      <w:proofErr w:type="spellStart"/>
-      <w:r>
-        <w:rPr>
-          <w:rStyle w:val="Strong"/>
-          <w:rFonts w:cstheme="minorHAnsi"/>
-          <w:b w:val="0"/>
-          <w:bCs w:val="0"/>
-          <w:lang w:val="en-GB"/>
-        </w:rPr>
-        <w:t>Dhaoui</w:t>
-      </w:r>
-      <w:proofErr w:type="spellEnd"/>
-      <w:r>
-        <w:rPr>
-          <w:rStyle w:val="Strong"/>
-          <w:rFonts w:cstheme="minorHAnsi"/>
-          <w:b w:val="0"/>
-          <w:bCs w:val="0"/>
-          <w:lang w:val="en-GB"/>
-        </w:rPr>
-        <w:t xml:space="preserve"> Ch. </w:t>
+        <w:t xml:space="preserve">, “Social media sentiment analysis: lexicon versus machine learning,” </w:t>
       </w:r>
       <w:r>
         <w:rPr>
@@ -4183,17 +4245,45 @@
           <w:iCs/>
           <w:lang w:val="en-GB"/>
         </w:rPr>
-        <w:t>et al</w:t>
-      </w:r>
-      <w:r>
-        <w:rPr>
-          <w:rStyle w:val="Strong"/>
-          <w:rFonts w:cstheme="minorHAnsi"/>
-          <w:b w:val="0"/>
-          <w:bCs w:val="0"/>
-          <w:lang w:val="en-GB"/>
-        </w:rPr>
-        <w:t xml:space="preserve">, “Social media sentiment analysis: lexicon versus machine learning,” </w:t>
+        <w:t>Journal of Consumer Marketing</w:t>
+      </w:r>
+      <w:r>
+        <w:rPr>
+          <w:rStyle w:val="Strong"/>
+          <w:rFonts w:cstheme="minorHAnsi"/>
+          <w:b w:val="0"/>
+          <w:bCs w:val="0"/>
+          <w:lang w:val="en-GB"/>
+        </w:rPr>
+        <w:t>, vol. 34, no. 6, pp. 480-488, Sep. 2017</w:t>
+      </w:r>
+      <w:r>
+        <w:rPr>
+          <w:rStyle w:val="Strong"/>
+          <w:rFonts w:cstheme="minorHAnsi"/>
+          <w:b w:val="0"/>
+          <w:bCs w:val="0"/>
+          <w:lang w:val="en-GB"/>
+        </w:rPr>
+        <w:t>.</w:t>
+      </w:r>
+    </w:p>
+    <w:p>
+      <w:pPr>
+        <w:jc w:val="both"/>
+        <w:rPr>
+          <w:rFonts w:cstheme="minorHAnsi"/>
+        </w:rPr>
+      </w:pPr>
+      <w:r>
+        <w:rPr>
+          <w:rStyle w:val="Strong"/>
+          <w:rFonts w:cstheme="minorHAnsi"/>
+          <w:b w:val="0"/>
+          <w:bCs w:val="0"/>
+          <w:lang w:val="en-GB"/>
+        </w:rPr>
+        <w:t xml:space="preserve">[10] Wang X. </w:t>
       </w:r>
       <w:r>
         <w:rPr>
@@ -4205,85 +4295,87 @@
           <w:iCs/>
           <w:lang w:val="en-GB"/>
         </w:rPr>
-        <w:t>Journal of Consumer Marketing</w:t>
-      </w:r>
-      <w:r>
-        <w:rPr>
-          <w:rStyle w:val="Strong"/>
-          <w:rFonts w:cstheme="minorHAnsi"/>
-          <w:b w:val="0"/>
-          <w:bCs w:val="0"/>
-          <w:lang w:val="en-GB"/>
-        </w:rPr>
-        <w:t>, vol. 34, no. 6, pp. 480-488, Sep. 2017.</w:t>
-      </w:r>
-    </w:p>
-    <w:p>
-      <w:pPr>
-        <w:jc w:val="both"/>
-        <w:rPr>
-          <w:rStyle w:val="Strong"/>
-          <w:rFonts w:cstheme="minorHAnsi"/>
-          <w:b w:val="0"/>
-          <w:bCs w:val="0"/>
-          <w:lang w:val="en-GB"/>
-        </w:rPr>
-      </w:pPr>
-      <w:r>
-        <w:rPr>
-          <w:rStyle w:val="Strong"/>
-          <w:rFonts w:cstheme="minorHAnsi"/>
-          <w:b w:val="0"/>
-          <w:bCs w:val="0"/>
-          <w:lang w:val="en-GB"/>
-        </w:rPr>
-        <w:t xml:space="preserve">[10] Wang X. </w:t>
-      </w:r>
-      <w:r>
-        <w:rPr>
-          <w:rStyle w:val="Strong"/>
-          <w:rFonts w:cstheme="minorHAnsi"/>
-          <w:b w:val="0"/>
-          <w:bCs w:val="0"/>
+        <w:t>et al</w:t>
+      </w:r>
+      <w:r>
+        <w:rPr>
+          <w:rStyle w:val="Strong"/>
+          <w:rFonts w:cstheme="minorHAnsi"/>
+          <w:b w:val="0"/>
+          <w:bCs w:val="0"/>
+          <w:lang w:val="en-GB"/>
+        </w:rPr>
+        <w:t>, “</w:t>
+      </w:r>
+      <w:r>
+        <w:rPr>
+          <w:rFonts w:cstheme="minorHAnsi"/>
+        </w:rPr>
+        <w:t>A Depression Detection Model Based on Sentiment Analysis in Micro-blog Social Network</w:t>
+      </w:r>
+      <w:r>
+        <w:rPr>
+          <w:rFonts w:cstheme="minorHAnsi"/>
+        </w:rPr>
+        <w:t xml:space="preserve">,” presented at Pacific-Asia Conference on Knowledge Discovery and Data Mining, Heidelberg, Berlin: Springer, </w:t>
+      </w:r>
+      <w:r>
+        <w:rPr>
+          <w:rFonts w:cstheme="minorHAnsi"/>
+        </w:rPr>
+        <w:t xml:space="preserve">pp. 201-213, </w:t>
+      </w:r>
+      <w:r>
+        <w:rPr>
+          <w:rFonts w:cstheme="minorHAnsi"/>
+        </w:rPr>
+        <w:t>2013.</w:t>
+      </w:r>
+    </w:p>
+    <w:p>
+      <w:pPr>
+        <w:jc w:val="both"/>
+        <w:rPr>
+          <w:rFonts w:cstheme="minorHAnsi"/>
+        </w:rPr>
+      </w:pPr>
+    </w:p>
+    <w:p>
+      <w:pPr>
+        <w:jc w:val="both"/>
+        <w:rPr>
+          <w:rStyle w:val="Strong"/>
+          <w:rFonts w:cstheme="minorHAnsi"/>
+          <w:b w:val="0"/>
+          <w:bCs w:val="0"/>
+          <w:lang w:val="en-GB"/>
+        </w:rPr>
+      </w:pPr>
+      <w:r>
+        <w:rPr>
+          <w:rFonts w:cstheme="minorHAnsi"/>
+        </w:rPr>
+        <w:t xml:space="preserve">[15] </w:t>
+      </w:r>
+      <w:r>
+        <w:rPr>
+          <w:rFonts w:cstheme="minorHAnsi"/>
           <w:i/>
           <w:iCs/>
-          <w:lang w:val="en-GB"/>
-        </w:rPr>
-        <w:t>et al</w:t>
-      </w:r>
-      <w:r>
-        <w:rPr>
-          <w:rStyle w:val="Strong"/>
-          <w:rFonts w:cstheme="minorHAnsi"/>
-          <w:b w:val="0"/>
-          <w:bCs w:val="0"/>
-          <w:lang w:val="en-GB"/>
-        </w:rPr>
-        <w:t>, “</w:t>
-      </w:r>
-      <w:r>
-        <w:rPr>
-          <w:rFonts w:cstheme="minorHAnsi"/>
-        </w:rPr>
-        <w:t>A Depression Detection Model Based on Sentiment Analysis in Micro-blog Social Network</w:t>
-      </w:r>
-      <w:r>
-        <w:rPr>
-          <w:rFonts w:cstheme="minorHAnsi"/>
-        </w:rPr>
-        <w:t xml:space="preserve">,” presented at Pacific-Asia Conference on Knowledge Discovery and Data Mining, Heidelberg, Berlin: Springer, </w:t>
-      </w:r>
-      <w:r>
-        <w:rPr>
-          <w:rFonts w:cstheme="minorHAnsi"/>
-        </w:rPr>
-        <w:t xml:space="preserve">pp. 201-213, </w:t>
-      </w:r>
-      <w:r>
-        <w:rPr>
-          <w:rFonts w:cstheme="minorHAnsi"/>
-        </w:rPr>
-        <w:t>2013.</w:t>
+        </w:rPr>
+        <w:t>MatLab</w:t>
+      </w:r>
+      <w:r>
+        <w:rPr>
+          <w:rFonts w:cstheme="minorHAnsi"/>
+        </w:rPr>
+        <w:t xml:space="preserve">. (R2021b). MathWorks. Available: </w:t>
+      </w:r>
+      <w:r>
+        <w:rPr>
+          <w:rFonts w:cstheme="minorHAnsi"/>
+        </w:rPr>
+        <w:t>https://uk.mathworks.com/products/matlab.html</w:t>
       </w:r>
     </w:p>
     <w:p>
@@ -4355,7 +4447,7 @@
 </file>
 
 <file path=word/numbering.xml><?xml version="1.0" encoding="utf-8"?>
-<w:numbering xmlns:wpc="http://schemas.microsoft.com/office/word/2010/wordprocessingCanvas" xmlns:cx="http://schemas.microsoft.com/office/drawing/2014/chartex" xmlns:cx1="http://schemas.microsoft.com/office/drawing/2015/9/8/chartex" xmlns:cx2="http://schemas.microsoft.com/office/drawing/2015/10/21/chartex" xmlns:cx3="http://schemas.microsoft.com/office/drawing/2016/5/9/chartex" xmlns:cx4="http://schemas.microsoft.com/office/drawing/2016/5/10/chartex" xmlns:cx5="http://schemas.microsoft.com/office/drawing/2016/5/11/chartex" xmlns:cx6="http://schemas.microsoft.com/office/drawing/2016/5/12/chartex" xmlns:cx7="http://schemas.microsoft.com/office/drawing/2016/5/13/chartex" xmlns:cx8="http://schemas.microsoft.com/office/drawing/2016/5/14/chartex" xmlns:mc="http://schemas.openxmlformats.org/markup-compatibility/2006" xmlns:aink="http://schemas.microsoft.com/office/drawing/2016/ink" xmlns:am3d="http://schemas.microsoft.com/office/drawing/2017/model3d" xmlns:o="urn:schemas-microsoft-com:office:office" xmlns:r="http://schemas.openxmlformats.org/officeDocument/2006/relationships" xmlns:m="http://schemas.openxmlformats.org/officeDocument/2006/math" xmlns:v="urn:schemas-microsoft-com:vml" xmlns:wp14="http://schemas.microsoft.com/office/word/2010/wordprocessingDrawing" xmlns:wp="http://schemas.openxmlformats.org/drawingml/2006/wordprocessingDrawing" xmlns:w10="urn:schemas-microsoft-com:office:word" xmlns:w="http://schemas.openxmlformats.org/wordprocessingml/2006/main" xmlns:w14="http://schemas.microsoft.com/office/word/2010/wordml" xmlns:w15="http://schemas.microsoft.com/office/word/2012/wordml" xmlns:w16cex="http://schemas.microsoft.com/office/word/2018/wordml/cex" xmlns:w16cid="http://schemas.microsoft.com/office/word/2016/wordml/cid" xmlns:w16="http://schemas.microsoft.com/office/word/2018/wordml" xmlns:w16sdtdh="http://schemas.microsoft.com/office/word/2020/wordml/sdtdatahash" xmlns:w16se="http://schemas.microsoft.com/office/word/2015/wordml/symex" xmlns:wpg="http://schemas.microsoft.com/office/word/2010/wordprocessingGroup" xmlns:wpi="http://schemas.microsoft.com/office/word/2010/wordprocessingInk" xmlns:wne="http://schemas.microsoft.com/office/word/2006/wordml" xmlns:wps="http://schemas.microsoft.com/office/word/2010/wordprocessingShape" mc:Ignorable="w14 w15 w16se w16cid w16 w16cex w16sdtdh wp14">
+<w:numbering xmlns:wpc="http://schemas.microsoft.com/office/word/2010/wordprocessingCanvas" xmlns:cx="http://schemas.microsoft.com/office/drawing/2014/chartex" xmlns:cx1="http://schemas.microsoft.com/office/drawing/2015/9/8/chartex" xmlns:cx2="http://schemas.microsoft.com/office/drawing/2015/10/21/chartex" xmlns:cx3="http://schemas.microsoft.com/office/drawing/2016/5/9/chartex" xmlns:cx4="http://schemas.microsoft.com/office/drawing/2016/5/10/chartex" xmlns:cx5="http://schemas.microsoft.com/office/drawing/2016/5/11/chartex" xmlns:cx6="http://schemas.microsoft.com/office/drawing/2016/5/12/chartex" xmlns:cx7="http://schemas.microsoft.com/office/drawing/2016/5/13/chartex" xmlns:cx8="http://schemas.microsoft.com/office/drawing/2016/5/14/chartex" xmlns:mc="http://schemas.openxmlformats.org/markup-compatibility/2006" xmlns:aink="http://schemas.microsoft.com/office/drawing/2016/ink" xmlns:am3d="http://schemas.microsoft.com/office/drawing/2017/model3d" xmlns:o="urn:schemas-microsoft-com:office:office" xmlns:oel="http://schemas.microsoft.com/office/2019/extlst" xmlns:r="http://schemas.openxmlformats.org/officeDocument/2006/relationships" xmlns:m="http://schemas.openxmlformats.org/officeDocument/2006/math" xmlns:v="urn:schemas-microsoft-com:vml" xmlns:wp14="http://schemas.microsoft.com/office/word/2010/wordprocessingDrawing" xmlns:wp="http://schemas.openxmlformats.org/drawingml/2006/wordprocessingDrawing" xmlns:w10="urn:schemas-microsoft-com:office:word" xmlns:w="http://schemas.openxmlformats.org/wordprocessingml/2006/main" xmlns:w14="http://schemas.microsoft.com/office/word/2010/wordml" xmlns:w15="http://schemas.microsoft.com/office/word/2012/wordml" xmlns:w16cex="http://schemas.microsoft.com/office/word/2018/wordml/cex" xmlns:w16cid="http://schemas.microsoft.com/office/word/2016/wordml/cid" xmlns:w16="http://schemas.microsoft.com/office/word/2018/wordml" xmlns:w16sdtdh="http://schemas.microsoft.com/office/word/2020/wordml/sdtdatahash" xmlns:w16se="http://schemas.microsoft.com/office/word/2015/wordml/symex" xmlns:wpg="http://schemas.microsoft.com/office/word/2010/wordprocessingGroup" xmlns:wpi="http://schemas.microsoft.com/office/word/2010/wordprocessingInk" xmlns:wne="http://schemas.microsoft.com/office/word/2006/wordml" xmlns:wps="http://schemas.microsoft.com/office/word/2010/wordprocessingShape" mc:Ignorable="w14 w15 w16se w16cid w16 w16cex w16sdtdh wp14">
   <w:abstractNum w:abstractNumId="0" w15:restartNumberingAfterBreak="0">
     <w:nsid w:val="19045AAE"/>
     <w:multiLevelType w:val="hybridMultilevel"/>

</xml_diff>

<commit_message>
Wrote more AI exp
</commit_message>
<xml_diff>
--- a/Only text.docx
+++ b/Only text.docx
@@ -1371,7 +1371,29 @@
           <w:bCs w:val="0"/>
           <w:lang w:val="en-GB"/>
         </w:rPr>
-        <w:t xml:space="preserve">and Prabowo and Thelwall [6] </w:t>
+        <w:t xml:space="preserve">and Prabowo and </w:t>
+      </w:r>
+      <w:proofErr w:type="spellStart"/>
+      <w:r>
+        <w:rPr>
+          <w:rStyle w:val="Strong"/>
+          <w:rFonts w:cstheme="minorHAnsi"/>
+          <w:b w:val="0"/>
+          <w:bCs w:val="0"/>
+          <w:lang w:val="en-GB"/>
+        </w:rPr>
+        <w:t>Thelwall</w:t>
+      </w:r>
+      <w:proofErr w:type="spellEnd"/>
+      <w:r>
+        <w:rPr>
+          <w:rStyle w:val="Strong"/>
+          <w:rFonts w:cstheme="minorHAnsi"/>
+          <w:b w:val="0"/>
+          <w:bCs w:val="0"/>
+          <w:lang w:val="en-GB"/>
+        </w:rPr>
+        <w:t xml:space="preserve"> [6] </w:t>
       </w:r>
       <w:r>
         <w:rPr>
@@ -1903,7 +1925,29 @@
           <w:bCs w:val="0"/>
           <w:lang w:val="en-GB"/>
         </w:rPr>
-        <w:t xml:space="preserve">In some cases, traditional sentiment analysis using one the three aforementioned methods cannot be used, and a comparative sentiment analysis must be </w:t>
+        <w:t xml:space="preserve">In some cases, traditional sentiment analysis using one the three </w:t>
+      </w:r>
+      <w:proofErr w:type="gramStart"/>
+      <w:r>
+        <w:rPr>
+          <w:rStyle w:val="Strong"/>
+          <w:rFonts w:cstheme="minorHAnsi"/>
+          <w:b w:val="0"/>
+          <w:bCs w:val="0"/>
+          <w:lang w:val="en-GB"/>
+        </w:rPr>
+        <w:t>aforementioned methods</w:t>
+      </w:r>
+      <w:proofErr w:type="gramEnd"/>
+      <w:r>
+        <w:rPr>
+          <w:rStyle w:val="Strong"/>
+          <w:rFonts w:cstheme="minorHAnsi"/>
+          <w:b w:val="0"/>
+          <w:bCs w:val="0"/>
+          <w:lang w:val="en-GB"/>
+        </w:rPr>
+        <w:t xml:space="preserve"> cannot be used, and a comparative sentiment analysis must be </w:t>
       </w:r>
       <w:r>
         <w:rPr>
@@ -2254,7 +2298,29 @@
           <w:bCs w:val="0"/>
           <w:lang w:val="en-GB"/>
         </w:rPr>
-        <w:t>It is a probabilistic classifier and [1] describes it as the simplest and most commonly used sentiment analysis classifier.</w:t>
+        <w:t xml:space="preserve">It is a probabilistic classifier and [1] describes it as the simplest and </w:t>
+      </w:r>
+      <w:proofErr w:type="gramStart"/>
+      <w:r>
+        <w:rPr>
+          <w:rStyle w:val="Strong"/>
+          <w:rFonts w:cstheme="minorHAnsi"/>
+          <w:b w:val="0"/>
+          <w:bCs w:val="0"/>
+          <w:lang w:val="en-GB"/>
+        </w:rPr>
+        <w:t>most commonly used</w:t>
+      </w:r>
+      <w:proofErr w:type="gramEnd"/>
+      <w:r>
+        <w:rPr>
+          <w:rStyle w:val="Strong"/>
+          <w:rFonts w:cstheme="minorHAnsi"/>
+          <w:b w:val="0"/>
+          <w:bCs w:val="0"/>
+          <w:lang w:val="en-GB"/>
+        </w:rPr>
+        <w:t xml:space="preserve"> sentiment analysis classifier.</w:t>
       </w:r>
     </w:p>
     <w:p>
@@ -2620,7 +2686,29 @@
           <w:bCs w:val="0"/>
           <w:lang w:val="en-GB"/>
         </w:rPr>
-        <w:t xml:space="preserve"> considerably applied in sentiment analysis and natural language processing as a whole. Description of some specific neural network algorithms utilized in sentiment analysis can be found in [1], [5] and [7]</w:t>
+        <w:t xml:space="preserve"> considerably applied in sentiment analysis and natural language </w:t>
+      </w:r>
+      <w:proofErr w:type="gramStart"/>
+      <w:r>
+        <w:rPr>
+          <w:rStyle w:val="Strong"/>
+          <w:rFonts w:cstheme="minorHAnsi"/>
+          <w:b w:val="0"/>
+          <w:bCs w:val="0"/>
+          <w:lang w:val="en-GB"/>
+        </w:rPr>
+        <w:t>processing as a whole</w:t>
+      </w:r>
+      <w:proofErr w:type="gramEnd"/>
+      <w:r>
+        <w:rPr>
+          <w:rStyle w:val="Strong"/>
+          <w:rFonts w:cstheme="minorHAnsi"/>
+          <w:b w:val="0"/>
+          <w:bCs w:val="0"/>
+          <w:lang w:val="en-GB"/>
+        </w:rPr>
+        <w:t>. Description of some specific neural network algorithms utilized in sentiment analysis can be found in [1], [5] and [7]</w:t>
       </w:r>
     </w:p>
     <w:p>
@@ -2852,29 +2940,63 @@
           <w:bCs w:val="0"/>
           <w:lang w:val="en-GB"/>
         </w:rPr>
-        <w:t>Which algs are used and for which tasks</w:t>
-      </w:r>
-    </w:p>
-    <w:p>
-      <w:pPr>
-        <w:jc w:val="both"/>
-        <w:rPr>
-          <w:rStyle w:val="Strong"/>
-          <w:rFonts w:cstheme="minorHAnsi"/>
-          <w:b w:val="0"/>
-          <w:bCs w:val="0"/>
-          <w:lang w:val="en-GB"/>
-        </w:rPr>
-      </w:pPr>
-      <w:r>
-        <w:rPr>
-          <w:rStyle w:val="Strong"/>
-          <w:rFonts w:cstheme="minorHAnsi"/>
-          <w:b w:val="0"/>
-          <w:bCs w:val="0"/>
-          <w:lang w:val="en-GB"/>
-        </w:rPr>
-        <w:t>Alg description?</w:t>
+        <w:t xml:space="preserve">Which </w:t>
+      </w:r>
+      <w:proofErr w:type="spellStart"/>
+      <w:r>
+        <w:rPr>
+          <w:rStyle w:val="Strong"/>
+          <w:rFonts w:cstheme="minorHAnsi"/>
+          <w:b w:val="0"/>
+          <w:bCs w:val="0"/>
+          <w:lang w:val="en-GB"/>
+        </w:rPr>
+        <w:t>algs</w:t>
+      </w:r>
+      <w:proofErr w:type="spellEnd"/>
+      <w:r>
+        <w:rPr>
+          <w:rStyle w:val="Strong"/>
+          <w:rFonts w:cstheme="minorHAnsi"/>
+          <w:b w:val="0"/>
+          <w:bCs w:val="0"/>
+          <w:lang w:val="en-GB"/>
+        </w:rPr>
+        <w:t xml:space="preserve"> are used and for which tasks</w:t>
+      </w:r>
+    </w:p>
+    <w:p>
+      <w:pPr>
+        <w:jc w:val="both"/>
+        <w:rPr>
+          <w:rStyle w:val="Strong"/>
+          <w:rFonts w:cstheme="minorHAnsi"/>
+          <w:b w:val="0"/>
+          <w:bCs w:val="0"/>
+          <w:lang w:val="en-GB"/>
+        </w:rPr>
+      </w:pPr>
+      <w:proofErr w:type="spellStart"/>
+      <w:r>
+        <w:rPr>
+          <w:rStyle w:val="Strong"/>
+          <w:rFonts w:cstheme="minorHAnsi"/>
+          <w:b w:val="0"/>
+          <w:bCs w:val="0"/>
+          <w:lang w:val="en-GB"/>
+        </w:rPr>
+        <w:t>Alg</w:t>
+      </w:r>
+      <w:proofErr w:type="spellEnd"/>
+      <w:r>
+        <w:rPr>
+          <w:rStyle w:val="Strong"/>
+          <w:rFonts w:cstheme="minorHAnsi"/>
+          <w:b w:val="0"/>
+          <w:bCs w:val="0"/>
+          <w:lang w:val="en-GB"/>
+        </w:rPr>
+        <w:t xml:space="preserve"> description?</w:t>
       </w:r>
       <w:r>
         <w:rPr>
@@ -2906,8 +3028,20 @@
           <w:bCs w:val="0"/>
           <w:lang w:val="en-GB"/>
         </w:rPr>
-        <w:t>Which data was used</w:t>
-      </w:r>
+        <w:t xml:space="preserve">Which data was </w:t>
+      </w:r>
+      <w:proofErr w:type="gramStart"/>
+      <w:r>
+        <w:rPr>
+          <w:rStyle w:val="Strong"/>
+          <w:rFonts w:cstheme="minorHAnsi"/>
+          <w:b w:val="0"/>
+          <w:bCs w:val="0"/>
+          <w:lang w:val="en-GB"/>
+        </w:rPr>
+        <w:t>used</w:t>
+      </w:r>
+      <w:proofErr w:type="gramEnd"/>
     </w:p>
     <w:p>
       <w:pPr>
@@ -3146,27 +3280,267 @@
           <w:bCs w:val="0"/>
           <w:lang w:val="en-GB"/>
         </w:rPr>
-        <w:t xml:space="preserve">(and for which were </w:t>
-      </w:r>
-      <w:r>
-        <w:rPr>
-          <w:rStyle w:val="Strong"/>
-          <w:rFonts w:cstheme="minorHAnsi"/>
-          <w:b w:val="0"/>
-          <w:bCs w:val="0"/>
-          <w:lang w:val="en-GB"/>
-        </w:rPr>
-        <w:t xml:space="preserve">thus </w:t>
-      </w:r>
-      <w:r>
-        <w:rPr>
-          <w:rStyle w:val="Strong"/>
-          <w:rFonts w:cstheme="minorHAnsi"/>
-          <w:b w:val="0"/>
-          <w:bCs w:val="0"/>
-          <w:lang w:val="en-GB"/>
-        </w:rPr>
-        <w:t>the results calculated)</w:t>
+        <w:t xml:space="preserve">(and for which were thus the results calculated) </w:t>
+      </w:r>
+      <w:r>
+        <w:rPr>
+          <w:rStyle w:val="Strong"/>
+          <w:rFonts w:cstheme="minorHAnsi"/>
+          <w:b w:val="0"/>
+          <w:bCs w:val="0"/>
+          <w:lang w:val="en-GB"/>
+        </w:rPr>
+        <w:t>were [</w:t>
+      </w:r>
+      <w:r>
+        <w:rPr>
+          <w:rStyle w:val="Strong"/>
+          <w:rFonts w:cstheme="minorHAnsi"/>
+          <w:b w:val="0"/>
+          <w:bCs w:val="0"/>
+          <w:lang w:val="en-GB"/>
+        </w:rPr>
+        <w:t>16</w:t>
+      </w:r>
+      <w:r>
+        <w:rPr>
+          <w:rStyle w:val="Strong"/>
+          <w:rFonts w:cstheme="minorHAnsi"/>
+          <w:b w:val="0"/>
+          <w:bCs w:val="0"/>
+          <w:lang w:val="en-GB"/>
+        </w:rPr>
+        <w:t>], [</w:t>
+      </w:r>
+      <w:r>
+        <w:rPr>
+          <w:rStyle w:val="Strong"/>
+          <w:rFonts w:cstheme="minorHAnsi"/>
+          <w:b w:val="0"/>
+          <w:bCs w:val="0"/>
+          <w:lang w:val="en-GB"/>
+        </w:rPr>
+        <w:t>17</w:t>
+      </w:r>
+      <w:r>
+        <w:rPr>
+          <w:rStyle w:val="Strong"/>
+          <w:rFonts w:cstheme="minorHAnsi"/>
+          <w:b w:val="0"/>
+          <w:bCs w:val="0"/>
+          <w:lang w:val="en-GB"/>
+        </w:rPr>
+        <w:t>] and [</w:t>
+      </w:r>
+      <w:r>
+        <w:rPr>
+          <w:rStyle w:val="Strong"/>
+          <w:rFonts w:cstheme="minorHAnsi"/>
+          <w:b w:val="0"/>
+          <w:bCs w:val="0"/>
+          <w:lang w:val="en-GB"/>
+        </w:rPr>
+        <w:t>18</w:t>
+      </w:r>
+      <w:r>
+        <w:rPr>
+          <w:rStyle w:val="Strong"/>
+          <w:rFonts w:cstheme="minorHAnsi"/>
+          <w:b w:val="0"/>
+          <w:bCs w:val="0"/>
+          <w:lang w:val="en-GB"/>
+        </w:rPr>
+        <w:t>]</w:t>
+      </w:r>
+      <w:r>
+        <w:rPr>
+          <w:rStyle w:val="Strong"/>
+          <w:rFonts w:cstheme="minorHAnsi"/>
+          <w:b w:val="0"/>
+          <w:bCs w:val="0"/>
+          <w:lang w:val="en-GB"/>
+        </w:rPr>
+        <w:t xml:space="preserve">, however the </w:t>
+      </w:r>
+      <w:r>
+        <w:rPr>
+          <w:rStyle w:val="Strong"/>
+          <w:rFonts w:cstheme="minorHAnsi"/>
+          <w:b w:val="0"/>
+          <w:bCs w:val="0"/>
+          <w:lang w:val="en-GB"/>
+        </w:rPr>
+        <w:t>classifier</w:t>
+      </w:r>
+      <w:r>
+        <w:rPr>
+          <w:rStyle w:val="Strong"/>
+          <w:rFonts w:cstheme="minorHAnsi"/>
+          <w:b w:val="0"/>
+          <w:bCs w:val="0"/>
+          <w:lang w:val="en-GB"/>
+        </w:rPr>
+        <w:t xml:space="preserve"> was coded to be universal</w:t>
+      </w:r>
+      <w:r>
+        <w:rPr>
+          <w:rStyle w:val="Strong"/>
+          <w:rFonts w:cstheme="minorHAnsi"/>
+          <w:b w:val="0"/>
+          <w:bCs w:val="0"/>
+          <w:lang w:val="en-GB"/>
+        </w:rPr>
+        <w:t xml:space="preserve"> and can be trained with any </w:t>
+      </w:r>
+      <w:r>
+        <w:rPr>
+          <w:rStyle w:val="Strong"/>
+          <w:rFonts w:cstheme="minorHAnsi"/>
+          <w:b w:val="0"/>
+          <w:bCs w:val="0"/>
+          <w:lang w:val="en-GB"/>
+        </w:rPr>
+        <w:t xml:space="preserve">(binary) </w:t>
+      </w:r>
+      <w:r>
+        <w:rPr>
+          <w:rStyle w:val="Strong"/>
+          <w:rFonts w:cstheme="minorHAnsi"/>
+          <w:b w:val="0"/>
+          <w:bCs w:val="0"/>
+          <w:lang w:val="en-GB"/>
+        </w:rPr>
+        <w:t xml:space="preserve">sentiment </w:t>
+      </w:r>
+      <w:r>
+        <w:rPr>
+          <w:rStyle w:val="Strong"/>
+          <w:rFonts w:cstheme="minorHAnsi"/>
+          <w:b w:val="0"/>
+          <w:bCs w:val="0"/>
+          <w:lang w:val="en-GB"/>
+        </w:rPr>
+        <w:t>lexicon</w:t>
+      </w:r>
+      <w:r>
+        <w:rPr>
+          <w:rStyle w:val="Strong"/>
+          <w:rFonts w:cstheme="minorHAnsi"/>
+          <w:b w:val="0"/>
+          <w:bCs w:val="0"/>
+          <w:lang w:val="en-GB"/>
+        </w:rPr>
+        <w:t>.</w:t>
+      </w:r>
+      <w:r>
+        <w:rPr>
+          <w:rStyle w:val="Strong"/>
+          <w:rFonts w:cstheme="minorHAnsi"/>
+          <w:b w:val="0"/>
+          <w:bCs w:val="0"/>
+          <w:lang w:val="en-GB"/>
+        </w:rPr>
+        <w:t xml:space="preserve"> The datasets </w:t>
+      </w:r>
+      <w:r>
+        <w:rPr>
+          <w:rStyle w:val="Strong"/>
+          <w:rFonts w:cstheme="minorHAnsi"/>
+          <w:b w:val="0"/>
+          <w:bCs w:val="0"/>
+          <w:lang w:val="en-GB"/>
+        </w:rPr>
+        <w:t xml:space="preserve">used </w:t>
+      </w:r>
+      <w:r>
+        <w:rPr>
+          <w:rStyle w:val="Strong"/>
+          <w:rFonts w:cstheme="minorHAnsi"/>
+          <w:b w:val="0"/>
+          <w:bCs w:val="0"/>
+          <w:lang w:val="en-GB"/>
+        </w:rPr>
+        <w:t>contain elementary English words and phrases</w:t>
+      </w:r>
+      <w:r>
+        <w:rPr>
+          <w:rStyle w:val="Strong"/>
+          <w:rFonts w:cstheme="minorHAnsi"/>
+          <w:b w:val="0"/>
+          <w:bCs w:val="0"/>
+          <w:lang w:val="en-GB"/>
+        </w:rPr>
+        <w:t>;</w:t>
+      </w:r>
+      <w:r>
+        <w:rPr>
+          <w:rStyle w:val="Strong"/>
+          <w:rFonts w:cstheme="minorHAnsi"/>
+          <w:b w:val="0"/>
+          <w:bCs w:val="0"/>
+          <w:lang w:val="en-GB"/>
+        </w:rPr>
+        <w:t xml:space="preserve"> some other datasets which can be used are [19] – dataset</w:t>
+      </w:r>
+      <w:r>
+        <w:rPr>
+          <w:rStyle w:val="Strong"/>
+          <w:rFonts w:cstheme="minorHAnsi"/>
+          <w:b w:val="0"/>
+          <w:bCs w:val="0"/>
+          <w:lang w:val="en-GB"/>
+        </w:rPr>
+        <w:t>s</w:t>
+      </w:r>
+      <w:r>
+        <w:rPr>
+          <w:rStyle w:val="Strong"/>
+          <w:rFonts w:cstheme="minorHAnsi"/>
+          <w:b w:val="0"/>
+          <w:bCs w:val="0"/>
+          <w:lang w:val="en-GB"/>
+        </w:rPr>
+        <w:t xml:space="preserve"> gathered from top communities on a popular website “reddit”</w:t>
+      </w:r>
+      <w:r>
+        <w:rPr>
+          <w:rStyle w:val="Strong"/>
+          <w:rFonts w:cstheme="minorHAnsi"/>
+          <w:b w:val="0"/>
+          <w:bCs w:val="0"/>
+          <w:lang w:val="en-GB"/>
+        </w:rPr>
+        <w:t xml:space="preserve"> [21]</w:t>
+      </w:r>
+      <w:r>
+        <w:rPr>
+          <w:rStyle w:val="Strong"/>
+          <w:rFonts w:cstheme="minorHAnsi"/>
+          <w:b w:val="0"/>
+          <w:bCs w:val="0"/>
+          <w:lang w:val="en-GB"/>
+        </w:rPr>
+        <w:t xml:space="preserve"> and </w:t>
+      </w:r>
+      <w:r>
+        <w:rPr>
+          <w:rStyle w:val="Strong"/>
+          <w:rFonts w:cstheme="minorHAnsi"/>
+          <w:b w:val="0"/>
+          <w:bCs w:val="0"/>
+          <w:lang w:val="en-GB"/>
+        </w:rPr>
+        <w:t>historical datasets corresponding to past years</w:t>
+      </w:r>
+      <w:r>
+        <w:rPr>
+          <w:rStyle w:val="Strong"/>
+          <w:rFonts w:cstheme="minorHAnsi"/>
+          <w:b w:val="0"/>
+          <w:bCs w:val="0"/>
+          <w:lang w:val="en-GB"/>
+        </w:rPr>
+        <w:t>,</w:t>
       </w:r>
       <w:r>
         <w:rPr>
@@ -3186,57 +3560,49 @@
           <w:bCs w:val="0"/>
           <w:lang w:val="en-GB"/>
         </w:rPr>
-        <w:t>were [], [] and []</w:t>
-      </w:r>
-      <w:r>
-        <w:rPr>
-          <w:rStyle w:val="Strong"/>
-          <w:rFonts w:cstheme="minorHAnsi"/>
-          <w:b w:val="0"/>
-          <w:bCs w:val="0"/>
-          <w:lang w:val="en-GB"/>
-        </w:rPr>
-        <w:t>, however the model was coded to be universal</w:t>
-      </w:r>
-      <w:r>
-        <w:rPr>
-          <w:rStyle w:val="Strong"/>
-          <w:rFonts w:cstheme="minorHAnsi"/>
-          <w:b w:val="0"/>
-          <w:bCs w:val="0"/>
-          <w:lang w:val="en-GB"/>
-        </w:rPr>
-        <w:t xml:space="preserve"> and can be trained with any </w:t>
-      </w:r>
-      <w:r>
-        <w:rPr>
-          <w:rStyle w:val="Strong"/>
-          <w:rFonts w:cstheme="minorHAnsi"/>
-          <w:b w:val="0"/>
-          <w:bCs w:val="0"/>
-          <w:lang w:val="en-GB"/>
-        </w:rPr>
-        <w:t xml:space="preserve">(binary) </w:t>
-      </w:r>
-      <w:r>
-        <w:rPr>
-          <w:rStyle w:val="Strong"/>
-          <w:rFonts w:cstheme="minorHAnsi"/>
-          <w:b w:val="0"/>
-          <w:bCs w:val="0"/>
-          <w:lang w:val="en-GB"/>
-        </w:rPr>
-        <w:t xml:space="preserve">sentiment </w:t>
-      </w:r>
-      <w:r>
-        <w:rPr>
-          <w:rStyle w:val="Strong"/>
-          <w:rFonts w:cstheme="minorHAnsi"/>
-          <w:b w:val="0"/>
-          <w:bCs w:val="0"/>
-          <w:lang w:val="en-GB"/>
-        </w:rPr>
-        <w:t>lexicon</w:t>
+        <w:t>and [20]</w:t>
+      </w:r>
+      <w:r>
+        <w:rPr>
+          <w:rStyle w:val="Strong"/>
+          <w:rFonts w:cstheme="minorHAnsi"/>
+          <w:b w:val="0"/>
+          <w:bCs w:val="0"/>
+          <w:lang w:val="en-GB"/>
+        </w:rPr>
+        <w:t xml:space="preserve"> – sentiment datasets for 81 languages.</w:t>
+      </w:r>
+    </w:p>
+    <w:p>
+      <w:pPr>
+        <w:jc w:val="both"/>
+        <w:rPr>
+          <w:rStyle w:val="Strong"/>
+          <w:rFonts w:cstheme="minorHAnsi"/>
+          <w:b w:val="0"/>
+          <w:bCs w:val="0"/>
+          <w:lang w:val="en-GB"/>
+        </w:rPr>
+      </w:pPr>
+      <w:r>
+        <w:rPr>
+          <w:rStyle w:val="Strong"/>
+          <w:rFonts w:cstheme="minorHAnsi"/>
+          <w:b w:val="0"/>
+          <w:bCs w:val="0"/>
+          <w:lang w:val="en-GB"/>
+        </w:rPr>
+        <w:t xml:space="preserve">The sentiment classifier is a class with three public methods – Train, Test and Classify </w:t>
+      </w:r>
+      <w:r>
+        <w:rPr>
+          <w:rStyle w:val="Strong"/>
+          <w:rFonts w:cstheme="minorHAnsi"/>
+          <w:b w:val="0"/>
+          <w:bCs w:val="0"/>
+          <w:lang w:val="en-GB"/>
+        </w:rPr>
+        <w:t>(Appendix I)</w:t>
       </w:r>
       <w:r>
         <w:rPr>
@@ -3248,52 +3614,126 @@
         </w:rPr>
         <w:t>.</w:t>
       </w:r>
-    </w:p>
-    <w:p>
-      <w:pPr>
-        <w:jc w:val="both"/>
-        <w:rPr>
-          <w:rStyle w:val="Strong"/>
-          <w:rFonts w:cstheme="minorHAnsi"/>
-          <w:b w:val="0"/>
-          <w:bCs w:val="0"/>
-          <w:lang w:val="en-GB"/>
-        </w:rPr>
-      </w:pPr>
-    </w:p>
-    <w:p>
-      <w:pPr>
-        <w:jc w:val="both"/>
-        <w:rPr>
-          <w:rStyle w:val="Strong"/>
-          <w:rFonts w:cstheme="minorHAnsi"/>
-          <w:b w:val="0"/>
-          <w:bCs w:val="0"/>
-          <w:lang w:val="en-GB"/>
-        </w:rPr>
-      </w:pPr>
-    </w:p>
-    <w:p>
-      <w:pPr>
-        <w:jc w:val="both"/>
-        <w:rPr>
-          <w:rStyle w:val="Strong"/>
-          <w:rFonts w:cstheme="minorHAnsi"/>
-          <w:b w:val="0"/>
-          <w:bCs w:val="0"/>
-          <w:lang w:val="en-GB"/>
-        </w:rPr>
-      </w:pPr>
-      <w:r>
-        <w:rPr>
-          <w:rStyle w:val="Strong"/>
-          <w:rFonts w:cstheme="minorHAnsi"/>
-          <w:b w:val="0"/>
-          <w:bCs w:val="0"/>
-          <w:lang w:val="en-GB"/>
-        </w:rPr>
-        <w:t>What is matlab</w:t>
-      </w:r>
+      <w:r>
+        <w:rPr>
+          <w:rStyle w:val="Strong"/>
+          <w:rFonts w:cstheme="minorHAnsi"/>
+          <w:b w:val="0"/>
+          <w:bCs w:val="0"/>
+          <w:lang w:val="en-GB"/>
+        </w:rPr>
+        <w:t xml:space="preserve"> The </w:t>
+      </w:r>
+      <w:r>
+        <w:rPr>
+          <w:rStyle w:val="Strong"/>
+          <w:rFonts w:cstheme="minorHAnsi"/>
+          <w:b w:val="0"/>
+          <w:bCs w:val="0"/>
+          <w:lang w:val="en-GB"/>
+        </w:rPr>
+        <w:t>T</w:t>
+      </w:r>
+      <w:r>
+        <w:rPr>
+          <w:rStyle w:val="Strong"/>
+          <w:rFonts w:cstheme="minorHAnsi"/>
+          <w:b w:val="0"/>
+          <w:bCs w:val="0"/>
+          <w:lang w:val="en-GB"/>
+        </w:rPr>
+        <w:t>rain method takes in the training data</w:t>
+      </w:r>
+      <w:r>
+        <w:rPr>
+          <w:rStyle w:val="Strong"/>
+          <w:rFonts w:cstheme="minorHAnsi"/>
+          <w:b w:val="0"/>
+          <w:bCs w:val="0"/>
+          <w:lang w:val="en-GB"/>
+        </w:rPr>
+        <w:t xml:space="preserve"> and trains a model using the support vector machine algorithm. The Test method takes in the testing data, predicts sentiment of the data with the trained model and compares its prediction with true values, then produces the results as a confusion matrix (true/false positives/negatives) and calculates its accuracy.</w:t>
+      </w:r>
+      <w:r>
+        <w:rPr>
+          <w:rStyle w:val="Strong"/>
+          <w:rFonts w:cstheme="minorHAnsi"/>
+          <w:b w:val="0"/>
+          <w:bCs w:val="0"/>
+          <w:lang w:val="en-GB"/>
+        </w:rPr>
+        <w:t xml:space="preserve"> The Classify method takes in a text to be classified and predicts its sentiment with the trained model.</w:t>
+      </w:r>
+    </w:p>
+    <w:p>
+      <w:pPr>
+        <w:jc w:val="both"/>
+        <w:rPr>
+          <w:rStyle w:val="Strong"/>
+          <w:rFonts w:cstheme="minorHAnsi"/>
+          <w:b w:val="0"/>
+          <w:bCs w:val="0"/>
+          <w:lang w:val="en-GB"/>
+        </w:rPr>
+      </w:pPr>
+    </w:p>
+    <w:p>
+      <w:pPr>
+        <w:jc w:val="both"/>
+        <w:rPr>
+          <w:rStyle w:val="Strong"/>
+          <w:rFonts w:cstheme="minorHAnsi"/>
+          <w:b w:val="0"/>
+          <w:bCs w:val="0"/>
+          <w:lang w:val="en-GB"/>
+        </w:rPr>
+      </w:pPr>
+    </w:p>
+    <w:p>
+      <w:pPr>
+        <w:jc w:val="both"/>
+        <w:rPr>
+          <w:rStyle w:val="Strong"/>
+          <w:rFonts w:cstheme="minorHAnsi"/>
+          <w:b w:val="0"/>
+          <w:bCs w:val="0"/>
+          <w:lang w:val="en-GB"/>
+        </w:rPr>
+      </w:pPr>
+    </w:p>
+    <w:p>
+      <w:pPr>
+        <w:jc w:val="both"/>
+        <w:rPr>
+          <w:rStyle w:val="Strong"/>
+          <w:rFonts w:cstheme="minorHAnsi"/>
+          <w:b w:val="0"/>
+          <w:bCs w:val="0"/>
+          <w:lang w:val="en-GB"/>
+        </w:rPr>
+      </w:pPr>
+      <w:r>
+        <w:rPr>
+          <w:rStyle w:val="Strong"/>
+          <w:rFonts w:cstheme="minorHAnsi"/>
+          <w:b w:val="0"/>
+          <w:bCs w:val="0"/>
+          <w:lang w:val="en-GB"/>
+        </w:rPr>
+        <w:t xml:space="preserve">What is </w:t>
+      </w:r>
+      <w:proofErr w:type="spellStart"/>
+      <w:r>
+        <w:rPr>
+          <w:rStyle w:val="Strong"/>
+          <w:rFonts w:cstheme="minorHAnsi"/>
+          <w:b w:val="0"/>
+          <w:bCs w:val="0"/>
+          <w:lang w:val="en-GB"/>
+        </w:rPr>
+        <w:t>matlab</w:t>
+      </w:r>
+      <w:proofErr w:type="spellEnd"/>
     </w:p>
     <w:p>
       <w:pPr>
@@ -3328,38 +3768,75 @@
           <w:lang w:val="en-GB"/>
         </w:rPr>
       </w:pPr>
-      <w:r>
-        <w:rPr>
-          <w:rStyle w:val="Strong"/>
-          <w:rFonts w:cstheme="minorHAnsi"/>
-          <w:b w:val="0"/>
-          <w:bCs w:val="0"/>
-          <w:lang w:val="en-GB"/>
-        </w:rPr>
-        <w:t>Ml methods (confusion matrix)</w:t>
-      </w:r>
-    </w:p>
-    <w:p>
-      <w:pPr>
-        <w:jc w:val="both"/>
-        <w:rPr>
-          <w:rStyle w:val="Strong"/>
-          <w:rFonts w:cstheme="minorHAnsi"/>
-          <w:b w:val="0"/>
-          <w:bCs w:val="0"/>
-          <w:lang w:val="en-GB"/>
-        </w:rPr>
-      </w:pPr>
-      <w:r>
-        <w:rPr>
-          <w:rStyle w:val="Strong"/>
-          <w:rFonts w:cstheme="minorHAnsi"/>
-          <w:b w:val="0"/>
-          <w:bCs w:val="0"/>
-          <w:lang w:val="en-GB"/>
-        </w:rPr>
-        <w:t>Algs decriptions</w:t>
-      </w:r>
+      <w:proofErr w:type="spellStart"/>
+      <w:r>
+        <w:rPr>
+          <w:rStyle w:val="Strong"/>
+          <w:rFonts w:cstheme="minorHAnsi"/>
+          <w:b w:val="0"/>
+          <w:bCs w:val="0"/>
+          <w:lang w:val="en-GB"/>
+        </w:rPr>
+        <w:lastRenderedPageBreak/>
+        <w:t>Ml</w:t>
+      </w:r>
+      <w:proofErr w:type="spellEnd"/>
+      <w:r>
+        <w:rPr>
+          <w:rStyle w:val="Strong"/>
+          <w:rFonts w:cstheme="minorHAnsi"/>
+          <w:b w:val="0"/>
+          <w:bCs w:val="0"/>
+          <w:lang w:val="en-GB"/>
+        </w:rPr>
+        <w:t xml:space="preserve"> methods (confusion matrix)</w:t>
+      </w:r>
+    </w:p>
+    <w:p>
+      <w:pPr>
+        <w:jc w:val="both"/>
+        <w:rPr>
+          <w:rStyle w:val="Strong"/>
+          <w:rFonts w:cstheme="minorHAnsi"/>
+          <w:b w:val="0"/>
+          <w:bCs w:val="0"/>
+          <w:lang w:val="en-GB"/>
+        </w:rPr>
+      </w:pPr>
+      <w:proofErr w:type="spellStart"/>
+      <w:r>
+        <w:rPr>
+          <w:rStyle w:val="Strong"/>
+          <w:rFonts w:cstheme="minorHAnsi"/>
+          <w:b w:val="0"/>
+          <w:bCs w:val="0"/>
+          <w:lang w:val="en-GB"/>
+        </w:rPr>
+        <w:t>Algs</w:t>
+      </w:r>
+      <w:proofErr w:type="spellEnd"/>
+      <w:r>
+        <w:rPr>
+          <w:rStyle w:val="Strong"/>
+          <w:rFonts w:cstheme="minorHAnsi"/>
+          <w:b w:val="0"/>
+          <w:bCs w:val="0"/>
+          <w:lang w:val="en-GB"/>
+        </w:rPr>
+        <w:t xml:space="preserve"> </w:t>
+      </w:r>
+      <w:proofErr w:type="spellStart"/>
+      <w:r>
+        <w:rPr>
+          <w:rStyle w:val="Strong"/>
+          <w:rFonts w:cstheme="minorHAnsi"/>
+          <w:b w:val="0"/>
+          <w:bCs w:val="0"/>
+          <w:lang w:val="en-GB"/>
+        </w:rPr>
+        <w:t>decriptions</w:t>
+      </w:r>
+      <w:proofErr w:type="spellEnd"/>
     </w:p>
     <w:p>
       <w:pPr>
@@ -3470,7 +3947,6 @@
           <w:bCs w:val="0"/>
           <w:lang w:val="en-GB"/>
         </w:rPr>
-        <w:lastRenderedPageBreak/>
         <w:t>CONCLUSION AND FUTURE WORK</w:t>
       </w:r>
       <w:r>
@@ -3975,7 +4451,29 @@
           <w:bCs w:val="0"/>
           <w:lang w:val="en-GB"/>
         </w:rPr>
-        <w:t>, The United Kingdom of Great Britain and Northern Ireland</w:t>
+        <w:t xml:space="preserve">, The United Kingdom of Great </w:t>
+      </w:r>
+      <w:proofErr w:type="gramStart"/>
+      <w:r>
+        <w:rPr>
+          <w:rStyle w:val="Strong"/>
+          <w:rFonts w:cstheme="minorHAnsi"/>
+          <w:b w:val="0"/>
+          <w:bCs w:val="0"/>
+          <w:lang w:val="en-GB"/>
+        </w:rPr>
+        <w:t>Britain</w:t>
+      </w:r>
+      <w:proofErr w:type="gramEnd"/>
+      <w:r>
+        <w:rPr>
+          <w:rStyle w:val="Strong"/>
+          <w:rFonts w:cstheme="minorHAnsi"/>
+          <w:b w:val="0"/>
+          <w:bCs w:val="0"/>
+          <w:lang w:val="en-GB"/>
+        </w:rPr>
+        <w:t xml:space="preserve"> and Northern Ireland</w:t>
       </w:r>
       <w:r>
         <w:rPr>
@@ -3995,7 +4493,29 @@
           <w:bCs w:val="0"/>
           <w:lang w:val="en-GB"/>
         </w:rPr>
-        <w:t>, ch. 2, pp. 9-28.</w:t>
+        <w:t xml:space="preserve">, </w:t>
+      </w:r>
+      <w:proofErr w:type="spellStart"/>
+      <w:r>
+        <w:rPr>
+          <w:rStyle w:val="Strong"/>
+          <w:rFonts w:cstheme="minorHAnsi"/>
+          <w:b w:val="0"/>
+          <w:bCs w:val="0"/>
+          <w:lang w:val="en-GB"/>
+        </w:rPr>
+        <w:t>ch.</w:t>
+      </w:r>
+      <w:proofErr w:type="spellEnd"/>
+      <w:r>
+        <w:rPr>
+          <w:rStyle w:val="Strong"/>
+          <w:rFonts w:cstheme="minorHAnsi"/>
+          <w:b w:val="0"/>
+          <w:bCs w:val="0"/>
+          <w:lang w:val="en-GB"/>
+        </w:rPr>
+        <w:t xml:space="preserve"> 2, pp. 9-28.</w:t>
       </w:r>
       <w:r>
         <w:rPr>
@@ -4103,7 +4623,29 @@
           <w:bCs w:val="0"/>
           <w:lang w:val="en-GB"/>
         </w:rPr>
-        <w:t xml:space="preserve">[6] Rudy P. and Thelwall M., “Sentiment analysis: A combined approach,” </w:t>
+        <w:t xml:space="preserve">[6] Rudy P. and </w:t>
+      </w:r>
+      <w:proofErr w:type="spellStart"/>
+      <w:r>
+        <w:rPr>
+          <w:rStyle w:val="Strong"/>
+          <w:rFonts w:cstheme="minorHAnsi"/>
+          <w:b w:val="0"/>
+          <w:bCs w:val="0"/>
+          <w:lang w:val="en-GB"/>
+        </w:rPr>
+        <w:t>Thelwall</w:t>
+      </w:r>
+      <w:proofErr w:type="spellEnd"/>
+      <w:r>
+        <w:rPr>
+          <w:rStyle w:val="Strong"/>
+          <w:rFonts w:cstheme="minorHAnsi"/>
+          <w:b w:val="0"/>
+          <w:bCs w:val="0"/>
+          <w:lang w:val="en-GB"/>
+        </w:rPr>
+        <w:t xml:space="preserve"> M., “Sentiment analysis: A combined approach,” </w:t>
       </w:r>
       <w:r>
         <w:rPr>
@@ -4115,60 +4657,9 @@
           <w:iCs/>
           <w:lang w:val="en-GB"/>
         </w:rPr>
-        <w:t>Journal of Informetrics</w:t>
-      </w:r>
-      <w:r>
-        <w:rPr>
-          <w:rStyle w:val="Strong"/>
-          <w:rFonts w:cstheme="minorHAnsi"/>
-          <w:b w:val="0"/>
-          <w:bCs w:val="0"/>
-          <w:lang w:val="en-GB"/>
-        </w:rPr>
-        <w:t>, vol. 3, no. 3</w:t>
-      </w:r>
-      <w:r>
-        <w:rPr>
-          <w:rStyle w:val="Strong"/>
-          <w:rFonts w:cstheme="minorHAnsi"/>
-          <w:b w:val="0"/>
-          <w:bCs w:val="0"/>
-          <w:lang w:val="en-GB"/>
-        </w:rPr>
-        <w:t>, pp. 143-157</w:t>
-      </w:r>
-      <w:r>
-        <w:rPr>
-          <w:rStyle w:val="Strong"/>
-          <w:rFonts w:cstheme="minorHAnsi"/>
-          <w:b w:val="0"/>
-          <w:bCs w:val="0"/>
-          <w:lang w:val="en-GB"/>
-        </w:rPr>
-        <w:t>, Apr. 2009.</w:t>
-      </w:r>
-    </w:p>
-    <w:p>
-      <w:pPr>
-        <w:jc w:val="both"/>
-        <w:rPr>
-          <w:rStyle w:val="Strong"/>
-          <w:rFonts w:cstheme="minorHAnsi"/>
-          <w:b w:val="0"/>
-          <w:bCs w:val="0"/>
-          <w:lang w:val="en-GB"/>
-        </w:rPr>
-      </w:pPr>
-      <w:r>
-        <w:rPr>
-          <w:rStyle w:val="Strong"/>
-          <w:rFonts w:cstheme="minorHAnsi"/>
-          <w:b w:val="0"/>
-          <w:bCs w:val="0"/>
-          <w:lang w:val="en-GB"/>
-        </w:rPr>
-        <w:t xml:space="preserve">[7] Ahmad M. </w:t>
-      </w:r>
+        <w:t xml:space="preserve">Journal of </w:t>
+      </w:r>
+      <w:proofErr w:type="spellStart"/>
       <w:r>
         <w:rPr>
           <w:rStyle w:val="Strong"/>
@@ -4179,39 +4670,60 @@
           <w:iCs/>
           <w:lang w:val="en-GB"/>
         </w:rPr>
-        <w:t>et al</w:t>
-      </w:r>
-      <w:r>
-        <w:rPr>
-          <w:rStyle w:val="Strong"/>
-          <w:rFonts w:cstheme="minorHAnsi"/>
-          <w:b w:val="0"/>
-          <w:bCs w:val="0"/>
-          <w:lang w:val="en-GB"/>
-        </w:rPr>
-        <w:t>, “Machine Learning Techniques for Sentiment Analysis: A review,” International Journal of Multidisciplinary Sciences and Engineering, vol. 8, no. 3, pp. 27-32, Apr. 2017.</w:t>
-      </w:r>
-    </w:p>
-    <w:p>
-      <w:pPr>
-        <w:jc w:val="both"/>
-        <w:rPr>
-          <w:rStyle w:val="Strong"/>
-          <w:rFonts w:cstheme="minorHAnsi"/>
-          <w:b w:val="0"/>
-          <w:bCs w:val="0"/>
-          <w:lang w:val="en-GB"/>
-        </w:rPr>
-      </w:pPr>
-      <w:r>
-        <w:rPr>
-          <w:rStyle w:val="Strong"/>
-          <w:rFonts w:cstheme="minorHAnsi"/>
-          <w:b w:val="0"/>
-          <w:bCs w:val="0"/>
-          <w:lang w:val="en-GB"/>
-        </w:rPr>
-        <w:t xml:space="preserve">[8] Dhaoui Ch. </w:t>
+        <w:t>Informetrics</w:t>
+      </w:r>
+      <w:proofErr w:type="spellEnd"/>
+      <w:r>
+        <w:rPr>
+          <w:rStyle w:val="Strong"/>
+          <w:rFonts w:cstheme="minorHAnsi"/>
+          <w:b w:val="0"/>
+          <w:bCs w:val="0"/>
+          <w:lang w:val="en-GB"/>
+        </w:rPr>
+        <w:t>, vol. 3, no. 3</w:t>
+      </w:r>
+      <w:r>
+        <w:rPr>
+          <w:rStyle w:val="Strong"/>
+          <w:rFonts w:cstheme="minorHAnsi"/>
+          <w:b w:val="0"/>
+          <w:bCs w:val="0"/>
+          <w:lang w:val="en-GB"/>
+        </w:rPr>
+        <w:t>, pp. 143-157</w:t>
+      </w:r>
+      <w:r>
+        <w:rPr>
+          <w:rStyle w:val="Strong"/>
+          <w:rFonts w:cstheme="minorHAnsi"/>
+          <w:b w:val="0"/>
+          <w:bCs w:val="0"/>
+          <w:lang w:val="en-GB"/>
+        </w:rPr>
+        <w:t>, Apr. 2009.</w:t>
+      </w:r>
+    </w:p>
+    <w:p>
+      <w:pPr>
+        <w:jc w:val="both"/>
+        <w:rPr>
+          <w:rStyle w:val="Strong"/>
+          <w:rFonts w:cstheme="minorHAnsi"/>
+          <w:b w:val="0"/>
+          <w:bCs w:val="0"/>
+          <w:lang w:val="en-GB"/>
+        </w:rPr>
+      </w:pPr>
+      <w:r>
+        <w:rPr>
+          <w:rStyle w:val="Strong"/>
+          <w:rFonts w:cstheme="minorHAnsi"/>
+          <w:b w:val="0"/>
+          <w:bCs w:val="0"/>
+          <w:lang w:val="en-GB"/>
+        </w:rPr>
+        <w:t xml:space="preserve">[7] Ahmad M. </w:t>
       </w:r>
       <w:r>
         <w:rPr>
@@ -4233,7 +4745,51 @@
           <w:bCs w:val="0"/>
           <w:lang w:val="en-GB"/>
         </w:rPr>
-        <w:t xml:space="preserve">, “Social media sentiment analysis: lexicon versus machine learning,” </w:t>
+        <w:t>, “Machine Learning Techniques for Sentiment Analysis: A review,” International Journal of Multidisciplinary Sciences and Engineering, vol. 8, no. 3, pp. 27-32, Apr. 2017.</w:t>
+      </w:r>
+    </w:p>
+    <w:p>
+      <w:pPr>
+        <w:jc w:val="both"/>
+        <w:rPr>
+          <w:rStyle w:val="Strong"/>
+          <w:rFonts w:cstheme="minorHAnsi"/>
+          <w:b w:val="0"/>
+          <w:bCs w:val="0"/>
+          <w:lang w:val="en-GB"/>
+        </w:rPr>
+      </w:pPr>
+      <w:r>
+        <w:rPr>
+          <w:rStyle w:val="Strong"/>
+          <w:rFonts w:cstheme="minorHAnsi"/>
+          <w:b w:val="0"/>
+          <w:bCs w:val="0"/>
+          <w:lang w:val="en-GB"/>
+        </w:rPr>
+        <w:t xml:space="preserve">[8] </w:t>
+      </w:r>
+      <w:proofErr w:type="spellStart"/>
+      <w:r>
+        <w:rPr>
+          <w:rStyle w:val="Strong"/>
+          <w:rFonts w:cstheme="minorHAnsi"/>
+          <w:b w:val="0"/>
+          <w:bCs w:val="0"/>
+          <w:lang w:val="en-GB"/>
+        </w:rPr>
+        <w:t>Dhaoui</w:t>
+      </w:r>
+      <w:proofErr w:type="spellEnd"/>
+      <w:r>
+        <w:rPr>
+          <w:rStyle w:val="Strong"/>
+          <w:rFonts w:cstheme="minorHAnsi"/>
+          <w:b w:val="0"/>
+          <w:bCs w:val="0"/>
+          <w:lang w:val="en-GB"/>
+        </w:rPr>
+        <w:t xml:space="preserve"> Ch. </w:t>
       </w:r>
       <w:r>
         <w:rPr>
@@ -4245,45 +4801,17 @@
           <w:iCs/>
           <w:lang w:val="en-GB"/>
         </w:rPr>
-        <w:t>Journal of Consumer Marketing</w:t>
-      </w:r>
-      <w:r>
-        <w:rPr>
-          <w:rStyle w:val="Strong"/>
-          <w:rFonts w:cstheme="minorHAnsi"/>
-          <w:b w:val="0"/>
-          <w:bCs w:val="0"/>
-          <w:lang w:val="en-GB"/>
-        </w:rPr>
-        <w:t>, vol. 34, no. 6, pp. 480-488, Sep. 2017</w:t>
-      </w:r>
-      <w:r>
-        <w:rPr>
-          <w:rStyle w:val="Strong"/>
-          <w:rFonts w:cstheme="minorHAnsi"/>
-          <w:b w:val="0"/>
-          <w:bCs w:val="0"/>
-          <w:lang w:val="en-GB"/>
-        </w:rPr>
-        <w:t>.</w:t>
-      </w:r>
-    </w:p>
-    <w:p>
-      <w:pPr>
-        <w:jc w:val="both"/>
-        <w:rPr>
-          <w:rFonts w:cstheme="minorHAnsi"/>
-        </w:rPr>
-      </w:pPr>
-      <w:r>
-        <w:rPr>
-          <w:rStyle w:val="Strong"/>
-          <w:rFonts w:cstheme="minorHAnsi"/>
-          <w:b w:val="0"/>
-          <w:bCs w:val="0"/>
-          <w:lang w:val="en-GB"/>
-        </w:rPr>
-        <w:t xml:space="preserve">[10] Wang X. </w:t>
+        <w:t>et al</w:t>
+      </w:r>
+      <w:r>
+        <w:rPr>
+          <w:rStyle w:val="Strong"/>
+          <w:rFonts w:cstheme="minorHAnsi"/>
+          <w:b w:val="0"/>
+          <w:bCs w:val="0"/>
+          <w:lang w:val="en-GB"/>
+        </w:rPr>
+        <w:t xml:space="preserve">, “Social media sentiment analysis: lexicon versus machine learning,” </w:t>
       </w:r>
       <w:r>
         <w:rPr>
@@ -4295,76 +4823,128 @@
           <w:iCs/>
           <w:lang w:val="en-GB"/>
         </w:rPr>
-        <w:t>et al</w:t>
-      </w:r>
-      <w:r>
-        <w:rPr>
-          <w:rStyle w:val="Strong"/>
-          <w:rFonts w:cstheme="minorHAnsi"/>
-          <w:b w:val="0"/>
-          <w:bCs w:val="0"/>
-          <w:lang w:val="en-GB"/>
-        </w:rPr>
-        <w:t>, “</w:t>
-      </w:r>
-      <w:r>
-        <w:rPr>
-          <w:rFonts w:cstheme="minorHAnsi"/>
-        </w:rPr>
-        <w:t>A Depression Detection Model Based on Sentiment Analysis in Micro-blog Social Network</w:t>
-      </w:r>
-      <w:r>
-        <w:rPr>
-          <w:rFonts w:cstheme="minorHAnsi"/>
-        </w:rPr>
-        <w:t xml:space="preserve">,” presented at Pacific-Asia Conference on Knowledge Discovery and Data Mining, Heidelberg, Berlin: Springer, </w:t>
-      </w:r>
-      <w:r>
-        <w:rPr>
-          <w:rFonts w:cstheme="minorHAnsi"/>
-        </w:rPr>
-        <w:t xml:space="preserve">pp. 201-213, </w:t>
-      </w:r>
-      <w:r>
-        <w:rPr>
-          <w:rFonts w:cstheme="minorHAnsi"/>
-        </w:rPr>
-        <w:t>2013.</w:t>
-      </w:r>
-    </w:p>
-    <w:p>
-      <w:pPr>
-        <w:jc w:val="both"/>
-        <w:rPr>
-          <w:rFonts w:cstheme="minorHAnsi"/>
-        </w:rPr>
-      </w:pPr>
-    </w:p>
-    <w:p>
-      <w:pPr>
-        <w:jc w:val="both"/>
-        <w:rPr>
-          <w:rStyle w:val="Strong"/>
-          <w:rFonts w:cstheme="minorHAnsi"/>
-          <w:b w:val="0"/>
-          <w:bCs w:val="0"/>
-          <w:lang w:val="en-GB"/>
-        </w:rPr>
-      </w:pPr>
-      <w:r>
-        <w:rPr>
-          <w:rFonts w:cstheme="minorHAnsi"/>
-        </w:rPr>
-        <w:t xml:space="preserve">[15] </w:t>
-      </w:r>
-      <w:r>
-        <w:rPr>
-          <w:rFonts w:cstheme="minorHAnsi"/>
+        <w:t>Journal of Consumer Marketing</w:t>
+      </w:r>
+      <w:r>
+        <w:rPr>
+          <w:rStyle w:val="Strong"/>
+          <w:rFonts w:cstheme="minorHAnsi"/>
+          <w:b w:val="0"/>
+          <w:bCs w:val="0"/>
+          <w:lang w:val="en-GB"/>
+        </w:rPr>
+        <w:t>, vol. 34, no. 6, pp. 480-488, Sep. 2017</w:t>
+      </w:r>
+      <w:r>
+        <w:rPr>
+          <w:rStyle w:val="Strong"/>
+          <w:rFonts w:cstheme="minorHAnsi"/>
+          <w:b w:val="0"/>
+          <w:bCs w:val="0"/>
+          <w:lang w:val="en-GB"/>
+        </w:rPr>
+        <w:t>.</w:t>
+      </w:r>
+    </w:p>
+    <w:p>
+      <w:pPr>
+        <w:jc w:val="both"/>
+        <w:rPr>
+          <w:rFonts w:cstheme="minorHAnsi"/>
+        </w:rPr>
+      </w:pPr>
+      <w:r>
+        <w:rPr>
+          <w:rStyle w:val="Strong"/>
+          <w:rFonts w:cstheme="minorHAnsi"/>
+          <w:b w:val="0"/>
+          <w:bCs w:val="0"/>
+          <w:lang w:val="en-GB"/>
+        </w:rPr>
+        <w:t xml:space="preserve">[10] Wang X. </w:t>
+      </w:r>
+      <w:r>
+        <w:rPr>
+          <w:rStyle w:val="Strong"/>
+          <w:rFonts w:cstheme="minorHAnsi"/>
+          <w:b w:val="0"/>
+          <w:bCs w:val="0"/>
           <w:i/>
           <w:iCs/>
+          <w:lang w:val="en-GB"/>
+        </w:rPr>
+        <w:t>et al</w:t>
+      </w:r>
+      <w:r>
+        <w:rPr>
+          <w:rStyle w:val="Strong"/>
+          <w:rFonts w:cstheme="minorHAnsi"/>
+          <w:b w:val="0"/>
+          <w:bCs w:val="0"/>
+          <w:lang w:val="en-GB"/>
+        </w:rPr>
+        <w:t>, “</w:t>
+      </w:r>
+      <w:r>
+        <w:rPr>
+          <w:rFonts w:cstheme="minorHAnsi"/>
+        </w:rPr>
+        <w:t>A Depression Detection Model Based on Sentiment Analysis in Micro-blog Social Network</w:t>
+      </w:r>
+      <w:r>
+        <w:rPr>
+          <w:rFonts w:cstheme="minorHAnsi"/>
+        </w:rPr>
+        <w:t xml:space="preserve">,” presented at Pacific-Asia Conference on Knowledge Discovery and Data Mining, Heidelberg, Berlin: Springer, </w:t>
+      </w:r>
+      <w:r>
+        <w:rPr>
+          <w:rFonts w:cstheme="minorHAnsi"/>
+        </w:rPr>
+        <w:t xml:space="preserve">pp. 201-213, </w:t>
+      </w:r>
+      <w:r>
+        <w:rPr>
+          <w:rFonts w:cstheme="minorHAnsi"/>
+        </w:rPr>
+        <w:t>2013.</w:t>
+      </w:r>
+    </w:p>
+    <w:p>
+      <w:pPr>
+        <w:jc w:val="both"/>
+        <w:rPr>
+          <w:rFonts w:cstheme="minorHAnsi"/>
+        </w:rPr>
+      </w:pPr>
+    </w:p>
+    <w:p>
+      <w:pPr>
+        <w:jc w:val="both"/>
+        <w:rPr>
+          <w:rStyle w:val="Strong"/>
+          <w:rFonts w:cstheme="minorHAnsi"/>
+          <w:b w:val="0"/>
+          <w:bCs w:val="0"/>
+          <w:lang w:val="en-GB"/>
+        </w:rPr>
+      </w:pPr>
+      <w:r>
+        <w:rPr>
+          <w:rFonts w:cstheme="minorHAnsi"/>
+        </w:rPr>
+        <w:t xml:space="preserve">[15] </w:t>
+      </w:r>
+      <w:proofErr w:type="spellStart"/>
+      <w:r>
+        <w:rPr>
+          <w:rFonts w:cstheme="minorHAnsi"/>
+          <w:i/>
+          <w:iCs/>
         </w:rPr>
         <w:t>MatLab</w:t>
       </w:r>
+      <w:proofErr w:type="spellEnd"/>
       <w:r>
         <w:rPr>
           <w:rFonts w:cstheme="minorHAnsi"/>
@@ -4389,18 +4969,537 @@
           <w:lang w:val="en-GB"/>
         </w:rPr>
       </w:pPr>
-    </w:p>
-    <w:p>
-      <w:pPr>
-        <w:jc w:val="both"/>
-        <w:rPr>
-          <w:rStyle w:val="Strong"/>
-          <w:rFonts w:cstheme="minorHAnsi"/>
-          <w:b w:val="0"/>
-          <w:bCs w:val="0"/>
-          <w:lang w:val="en-GB"/>
-        </w:rPr>
-      </w:pPr>
+      <w:r>
+        <w:rPr>
+          <w:rStyle w:val="Strong"/>
+          <w:rFonts w:cstheme="minorHAnsi"/>
+          <w:b w:val="0"/>
+          <w:bCs w:val="0"/>
+          <w:lang w:val="en-GB"/>
+        </w:rPr>
+        <w:lastRenderedPageBreak/>
+        <w:t xml:space="preserve">[16] </w:t>
+      </w:r>
+      <w:r>
+        <w:rPr>
+          <w:rStyle w:val="Strong"/>
+          <w:rFonts w:cstheme="minorHAnsi"/>
+          <w:b w:val="0"/>
+          <w:bCs w:val="0"/>
+          <w:lang w:val="en-GB"/>
+        </w:rPr>
+        <w:t>Hu</w:t>
+      </w:r>
+      <w:r>
+        <w:rPr>
+          <w:rStyle w:val="Strong"/>
+          <w:rFonts w:cstheme="minorHAnsi"/>
+          <w:b w:val="0"/>
+          <w:bCs w:val="0"/>
+          <w:lang w:val="en-GB"/>
+        </w:rPr>
+        <w:t xml:space="preserve"> </w:t>
+      </w:r>
+      <w:r>
+        <w:rPr>
+          <w:rStyle w:val="Strong"/>
+          <w:rFonts w:cstheme="minorHAnsi"/>
+          <w:b w:val="0"/>
+          <w:bCs w:val="0"/>
+          <w:lang w:val="en-GB"/>
+        </w:rPr>
+        <w:t>M</w:t>
+      </w:r>
+      <w:r>
+        <w:rPr>
+          <w:rStyle w:val="Strong"/>
+          <w:rFonts w:cstheme="minorHAnsi"/>
+          <w:b w:val="0"/>
+          <w:bCs w:val="0"/>
+          <w:lang w:val="en-GB"/>
+        </w:rPr>
+        <w:t>.</w:t>
+      </w:r>
+      <w:r>
+        <w:rPr>
+          <w:rStyle w:val="Strong"/>
+          <w:rFonts w:cstheme="minorHAnsi"/>
+          <w:b w:val="0"/>
+          <w:bCs w:val="0"/>
+          <w:lang w:val="en-GB"/>
+        </w:rPr>
+        <w:t xml:space="preserve"> and Bing L.</w:t>
+      </w:r>
+      <w:r>
+        <w:rPr>
+          <w:rStyle w:val="Strong"/>
+          <w:rFonts w:cstheme="minorHAnsi"/>
+          <w:b w:val="0"/>
+          <w:bCs w:val="0"/>
+          <w:lang w:val="en-GB"/>
+        </w:rPr>
+        <w:t>,</w:t>
+      </w:r>
+      <w:r>
+        <w:rPr>
+          <w:rStyle w:val="Strong"/>
+          <w:rFonts w:cstheme="minorHAnsi"/>
+          <w:b w:val="0"/>
+          <w:bCs w:val="0"/>
+          <w:lang w:val="en-GB"/>
+        </w:rPr>
+        <w:t xml:space="preserve"> </w:t>
+      </w:r>
+      <w:r>
+        <w:rPr>
+          <w:rStyle w:val="Strong"/>
+          <w:rFonts w:cstheme="minorHAnsi"/>
+          <w:b w:val="0"/>
+          <w:bCs w:val="0"/>
+          <w:lang w:val="en-GB"/>
+        </w:rPr>
+        <w:t>“</w:t>
+      </w:r>
+      <w:r>
+        <w:rPr>
+          <w:rStyle w:val="Strong"/>
+          <w:rFonts w:cstheme="minorHAnsi"/>
+          <w:b w:val="0"/>
+          <w:bCs w:val="0"/>
+          <w:lang w:val="en-GB"/>
+        </w:rPr>
+        <w:t>A list of English positive and negative opinion words or sentiment words</w:t>
+      </w:r>
+      <w:r>
+        <w:rPr>
+          <w:rStyle w:val="Strong"/>
+          <w:rFonts w:cstheme="minorHAnsi"/>
+          <w:b w:val="0"/>
+          <w:bCs w:val="0"/>
+          <w:lang w:val="en-GB"/>
+        </w:rPr>
+        <w:t>.</w:t>
+      </w:r>
+      <w:r>
+        <w:rPr>
+          <w:rStyle w:val="Strong"/>
+          <w:rFonts w:cstheme="minorHAnsi"/>
+          <w:b w:val="0"/>
+          <w:bCs w:val="0"/>
+          <w:lang w:val="en-GB"/>
+        </w:rPr>
+        <w:t>”</w:t>
+      </w:r>
+      <w:r>
+        <w:rPr>
+          <w:rStyle w:val="Strong"/>
+          <w:rFonts w:cstheme="minorHAnsi"/>
+          <w:b w:val="0"/>
+          <w:bCs w:val="0"/>
+          <w:lang w:val="en-GB"/>
+        </w:rPr>
+        <w:t xml:space="preserve"> 2004. </w:t>
+      </w:r>
+      <w:hyperlink r:id="rId5" w:history="1">
+        <w:r>
+          <w:rPr>
+            <w:rStyle w:val="Hyperlink"/>
+            <w:rFonts w:cstheme="minorHAnsi"/>
+            <w:lang w:val="en-GB"/>
+          </w:rPr>
+          <w:t>http://www.cs.uic.edu/~liub/FBS/opinion-lexicon-English.rar</w:t>
+        </w:r>
+      </w:hyperlink>
+    </w:p>
+    <w:p>
+      <w:pPr>
+        <w:jc w:val="both"/>
+        <w:rPr>
+          <w:rStyle w:val="Strong"/>
+          <w:rFonts w:cstheme="minorHAnsi"/>
+          <w:b w:val="0"/>
+          <w:bCs w:val="0"/>
+          <w:lang w:val="en-GB"/>
+        </w:rPr>
+      </w:pPr>
+      <w:r>
+        <w:rPr>
+          <w:rStyle w:val="Strong"/>
+          <w:rFonts w:cstheme="minorHAnsi"/>
+          <w:b w:val="0"/>
+          <w:bCs w:val="0"/>
+          <w:lang w:val="en-GB"/>
+        </w:rPr>
+        <w:t xml:space="preserve">[17] Mohammad S. M. and </w:t>
+      </w:r>
+      <w:proofErr w:type="spellStart"/>
+      <w:r>
+        <w:rPr>
+          <w:rStyle w:val="Strong"/>
+          <w:rFonts w:cstheme="minorHAnsi"/>
+          <w:b w:val="0"/>
+          <w:bCs w:val="0"/>
+          <w:lang w:val="en-GB"/>
+        </w:rPr>
+        <w:t>Kiritchenko</w:t>
+      </w:r>
+      <w:proofErr w:type="spellEnd"/>
+      <w:r>
+        <w:rPr>
+          <w:rStyle w:val="Strong"/>
+          <w:rFonts w:cstheme="minorHAnsi"/>
+          <w:b w:val="0"/>
+          <w:bCs w:val="0"/>
+          <w:lang w:val="en-GB"/>
+        </w:rPr>
+        <w:t xml:space="preserve"> S., “</w:t>
+      </w:r>
+      <w:r>
+        <w:rPr>
+          <w:rStyle w:val="Strong"/>
+          <w:rFonts w:cstheme="minorHAnsi"/>
+          <w:b w:val="0"/>
+          <w:bCs w:val="0"/>
+          <w:lang w:val="en-GB"/>
+        </w:rPr>
+        <w:t>Sentiment Composition Lexicon of Opposing Polarity Phrases (SCL-OPP)</w:t>
+      </w:r>
+      <w:r>
+        <w:rPr>
+          <w:rStyle w:val="Strong"/>
+          <w:rFonts w:cstheme="minorHAnsi"/>
+          <w:b w:val="0"/>
+          <w:bCs w:val="0"/>
+          <w:lang w:val="en-GB"/>
+        </w:rPr>
+        <w:t xml:space="preserve">.” 2016. </w:t>
+      </w:r>
+      <w:r>
+        <w:rPr>
+          <w:rStyle w:val="Strong"/>
+          <w:rFonts w:cstheme="minorHAnsi"/>
+          <w:b w:val="0"/>
+          <w:bCs w:val="0"/>
+          <w:lang w:val="en-GB"/>
+        </w:rPr>
+        <w:t>http://saifmohammad.com/WebDocs/lexiconstoreleaseonsclpage/SCL-OPP.zip</w:t>
+      </w:r>
+    </w:p>
+    <w:p>
+      <w:pPr>
+        <w:jc w:val="both"/>
+        <w:rPr>
+          <w:rStyle w:val="Strong"/>
+          <w:rFonts w:cstheme="minorHAnsi"/>
+          <w:b w:val="0"/>
+          <w:bCs w:val="0"/>
+          <w:lang w:val="en-GB"/>
+        </w:rPr>
+      </w:pPr>
+      <w:r>
+        <w:rPr>
+          <w:rStyle w:val="Strong"/>
+          <w:rFonts w:cstheme="minorHAnsi"/>
+          <w:b w:val="0"/>
+          <w:bCs w:val="0"/>
+          <w:lang w:val="en-GB"/>
+        </w:rPr>
+        <w:t>[1</w:t>
+      </w:r>
+      <w:r>
+        <w:rPr>
+          <w:rStyle w:val="Strong"/>
+          <w:rFonts w:cstheme="minorHAnsi"/>
+          <w:b w:val="0"/>
+          <w:bCs w:val="0"/>
+          <w:lang w:val="en-GB"/>
+        </w:rPr>
+        <w:t>8</w:t>
+      </w:r>
+      <w:r>
+        <w:rPr>
+          <w:rStyle w:val="Strong"/>
+          <w:rFonts w:cstheme="minorHAnsi"/>
+          <w:b w:val="0"/>
+          <w:bCs w:val="0"/>
+          <w:lang w:val="en-GB"/>
+        </w:rPr>
+        <w:t xml:space="preserve">] Mohammad S. M. and </w:t>
+      </w:r>
+      <w:proofErr w:type="spellStart"/>
+      <w:r>
+        <w:rPr>
+          <w:rStyle w:val="Strong"/>
+          <w:rFonts w:cstheme="minorHAnsi"/>
+          <w:b w:val="0"/>
+          <w:bCs w:val="0"/>
+          <w:lang w:val="en-GB"/>
+        </w:rPr>
+        <w:t>Kiritchenko</w:t>
+      </w:r>
+      <w:proofErr w:type="spellEnd"/>
+      <w:r>
+        <w:rPr>
+          <w:rStyle w:val="Strong"/>
+          <w:rFonts w:cstheme="minorHAnsi"/>
+          <w:b w:val="0"/>
+          <w:bCs w:val="0"/>
+          <w:lang w:val="en-GB"/>
+        </w:rPr>
+        <w:t xml:space="preserve"> S., “</w:t>
+      </w:r>
+      <w:r>
+        <w:rPr>
+          <w:rStyle w:val="Strong"/>
+          <w:rFonts w:cstheme="minorHAnsi"/>
+          <w:b w:val="0"/>
+          <w:bCs w:val="0"/>
+          <w:lang w:val="en-GB"/>
+        </w:rPr>
+        <w:t>Sentiment Composition Lexicon of Negators, Modals, and Adverbs (SCL-NMA)</w:t>
+      </w:r>
+      <w:r>
+        <w:rPr>
+          <w:rStyle w:val="Strong"/>
+          <w:rFonts w:cstheme="minorHAnsi"/>
+          <w:b w:val="0"/>
+          <w:bCs w:val="0"/>
+          <w:lang w:val="en-GB"/>
+        </w:rPr>
+        <w:t xml:space="preserve">.” 2016. </w:t>
+      </w:r>
+      <w:r>
+        <w:rPr>
+          <w:rStyle w:val="Strong"/>
+          <w:rFonts w:cstheme="minorHAnsi"/>
+          <w:b w:val="0"/>
+          <w:bCs w:val="0"/>
+          <w:lang w:val="en-GB"/>
+        </w:rPr>
+        <w:t>http://saifmohammad.com/WebDocs/lexiconstoreleaseonsclpage/SCL-NMA.zip</w:t>
+      </w:r>
+    </w:p>
+    <w:p>
+      <w:pPr>
+        <w:jc w:val="both"/>
+        <w:rPr>
+          <w:rStyle w:val="Strong"/>
+          <w:rFonts w:cstheme="minorHAnsi"/>
+          <w:b w:val="0"/>
+          <w:bCs w:val="0"/>
+          <w:lang w:val="en-GB"/>
+        </w:rPr>
+      </w:pPr>
+      <w:r>
+        <w:rPr>
+          <w:rStyle w:val="Strong"/>
+          <w:rFonts w:cstheme="minorHAnsi"/>
+          <w:b w:val="0"/>
+          <w:bCs w:val="0"/>
+          <w:lang w:val="en-GB"/>
+        </w:rPr>
+        <w:t xml:space="preserve">[19] Hamilton W. L. </w:t>
+      </w:r>
+      <w:r>
+        <w:rPr>
+          <w:rStyle w:val="Strong"/>
+          <w:rFonts w:cstheme="minorHAnsi"/>
+          <w:b w:val="0"/>
+          <w:bCs w:val="0"/>
+          <w:i/>
+          <w:iCs/>
+          <w:lang w:val="en-GB"/>
+        </w:rPr>
+        <w:t>et al</w:t>
+      </w:r>
+      <w:r>
+        <w:rPr>
+          <w:rStyle w:val="Strong"/>
+          <w:rFonts w:cstheme="minorHAnsi"/>
+          <w:b w:val="0"/>
+          <w:bCs w:val="0"/>
+          <w:lang w:val="en-GB"/>
+        </w:rPr>
+        <w:t>, “</w:t>
+      </w:r>
+      <w:proofErr w:type="spellStart"/>
+      <w:r>
+        <w:rPr>
+          <w:rStyle w:val="Strong"/>
+          <w:rFonts w:cstheme="minorHAnsi"/>
+          <w:b w:val="0"/>
+          <w:bCs w:val="0"/>
+          <w:lang w:val="en-GB"/>
+        </w:rPr>
+        <w:t>SocialSent</w:t>
+      </w:r>
+      <w:proofErr w:type="spellEnd"/>
+      <w:r>
+        <w:rPr>
+          <w:rStyle w:val="Strong"/>
+          <w:rFonts w:cstheme="minorHAnsi"/>
+          <w:b w:val="0"/>
+          <w:bCs w:val="0"/>
+          <w:lang w:val="en-GB"/>
+        </w:rPr>
+        <w:t>: Domain-Specific Sentiment Lexicons for Computational Social Science</w:t>
+      </w:r>
+      <w:r>
+        <w:rPr>
+          <w:rStyle w:val="Strong"/>
+          <w:rFonts w:cstheme="minorHAnsi"/>
+          <w:b w:val="0"/>
+          <w:bCs w:val="0"/>
+          <w:lang w:val="en-GB"/>
+        </w:rPr>
+        <w:t xml:space="preserve">.” 2016. </w:t>
+      </w:r>
+      <w:hyperlink r:id="rId6" w:history="1">
+        <w:r>
+          <w:rPr>
+            <w:rStyle w:val="Hyperlink"/>
+            <w:rFonts w:cstheme="minorHAnsi"/>
+            <w:lang w:val="en-GB"/>
+          </w:rPr>
+          <w:t>https://nlp.stanford.edu/projects/socialsent/</w:t>
+        </w:r>
+      </w:hyperlink>
+    </w:p>
+    <w:p>
+      <w:pPr>
+        <w:jc w:val="both"/>
+        <w:rPr>
+          <w:rStyle w:val="Strong"/>
+          <w:rFonts w:cstheme="minorHAnsi"/>
+          <w:b w:val="0"/>
+          <w:bCs w:val="0"/>
+          <w:lang w:val="en-GB"/>
+        </w:rPr>
+      </w:pPr>
+      <w:r>
+        <w:rPr>
+          <w:rStyle w:val="Strong"/>
+          <w:rFonts w:cstheme="minorHAnsi"/>
+          <w:b w:val="0"/>
+          <w:bCs w:val="0"/>
+          <w:lang w:val="en-GB"/>
+        </w:rPr>
+        <w:t xml:space="preserve">[20] </w:t>
+      </w:r>
+      <w:proofErr w:type="spellStart"/>
+      <w:r>
+        <w:rPr>
+          <w:rStyle w:val="Strong"/>
+          <w:rFonts w:cstheme="minorHAnsi"/>
+          <w:b w:val="0"/>
+          <w:bCs w:val="0"/>
+          <w:lang w:val="en-GB"/>
+        </w:rPr>
+        <w:t>Tatman</w:t>
+      </w:r>
+      <w:proofErr w:type="spellEnd"/>
+      <w:r>
+        <w:rPr>
+          <w:rStyle w:val="Strong"/>
+          <w:rFonts w:cstheme="minorHAnsi"/>
+          <w:b w:val="0"/>
+          <w:bCs w:val="0"/>
+          <w:lang w:val="en-GB"/>
+        </w:rPr>
+        <w:t xml:space="preserve"> R., “Sentiment Lexicons for 81 languages.” 2017. </w:t>
+      </w:r>
+      <w:hyperlink r:id="rId7" w:history="1">
+        <w:r>
+          <w:rPr>
+            <w:rStyle w:val="Hyperlink"/>
+            <w:rFonts w:cstheme="minorHAnsi"/>
+            <w:lang w:val="en-GB"/>
+          </w:rPr>
+          <w:t>https://sites.google.com/site/datascienceslab/projects/multili</w:t>
+        </w:r>
+        <w:r>
+          <w:rPr>
+            <w:rStyle w:val="Hyperlink"/>
+            <w:rFonts w:cstheme="minorHAnsi"/>
+            <w:lang w:val="en-GB"/>
+          </w:rPr>
+          <w:t>n</w:t>
+        </w:r>
+        <w:r>
+          <w:rPr>
+            <w:rStyle w:val="Hyperlink"/>
+            <w:rFonts w:cstheme="minorHAnsi"/>
+            <w:lang w:val="en-GB"/>
+          </w:rPr>
+          <w:t>gualsentiment</w:t>
+        </w:r>
+      </w:hyperlink>
+    </w:p>
+    <w:p>
+      <w:pPr>
+        <w:jc w:val="both"/>
+        <w:rPr>
+          <w:rStyle w:val="Strong"/>
+          <w:rFonts w:cstheme="minorHAnsi"/>
+          <w:b w:val="0"/>
+          <w:bCs w:val="0"/>
+          <w:lang w:val="en-GB"/>
+        </w:rPr>
+      </w:pPr>
+      <w:r>
+        <w:rPr>
+          <w:rStyle w:val="Strong"/>
+          <w:rFonts w:cstheme="minorHAnsi"/>
+          <w:b w:val="0"/>
+          <w:bCs w:val="0"/>
+          <w:lang w:val="en-GB"/>
+        </w:rPr>
+        <w:t xml:space="preserve">[21] </w:t>
+      </w:r>
+      <w:r>
+        <w:rPr>
+          <w:rStyle w:val="Strong"/>
+          <w:rFonts w:cstheme="minorHAnsi"/>
+          <w:b w:val="0"/>
+          <w:bCs w:val="0"/>
+          <w:i/>
+          <w:iCs/>
+          <w:lang w:val="en-GB"/>
+        </w:rPr>
+        <w:t>R</w:t>
+      </w:r>
+      <w:r>
+        <w:rPr>
+          <w:rStyle w:val="Strong"/>
+          <w:rFonts w:cstheme="minorHAnsi"/>
+          <w:b w:val="0"/>
+          <w:bCs w:val="0"/>
+          <w:i/>
+          <w:iCs/>
+          <w:lang w:val="en-GB"/>
+        </w:rPr>
+        <w:t>eddit</w:t>
+      </w:r>
+      <w:r>
+        <w:rPr>
+          <w:rStyle w:val="Strong"/>
+          <w:rFonts w:cstheme="minorHAnsi"/>
+          <w:b w:val="0"/>
+          <w:bCs w:val="0"/>
+          <w:lang w:val="en-GB"/>
+        </w:rPr>
+        <w:t xml:space="preserve">. [Online] Available: </w:t>
+      </w:r>
+      <w:r>
+        <w:rPr>
+          <w:rStyle w:val="Strong"/>
+          <w:rFonts w:cstheme="minorHAnsi"/>
+          <w:b w:val="0"/>
+          <w:bCs w:val="0"/>
+          <w:lang w:val="en-GB"/>
+        </w:rPr>
+        <w:t>https://www.reddit.com</w:t>
+      </w:r>
     </w:p>
     <w:p>
       <w:pPr>
@@ -5244,6 +6343,41 @@
       <w:contextualSpacing/>
     </w:pPr>
   </w:style>
+  <w:style w:type="character" w:styleId="Hyperlink">
+    <w:name w:val="Hyperlink"/>
+    <w:basedOn w:val="DefaultParagraphFont"/>
+    <w:uiPriority w:val="99"/>
+    <w:unhideWhenUsed/>
+    <w:rsid w:val="00797036"/>
+    <w:rPr>
+      <w:color w:val="0563C1" w:themeColor="hyperlink"/>
+      <w:u w:val="single"/>
+    </w:rPr>
+  </w:style>
+  <w:style w:type="character" w:styleId="UnresolvedMention">
+    <w:name w:val="Unresolved Mention"/>
+    <w:basedOn w:val="DefaultParagraphFont"/>
+    <w:uiPriority w:val="99"/>
+    <w:semiHidden/>
+    <w:unhideWhenUsed/>
+    <w:rsid w:val="00797036"/>
+    <w:rPr>
+      <w:color w:val="605E5C"/>
+      <w:shd w:val="clear" w:color="auto" w:fill="E1DFDD"/>
+    </w:rPr>
+  </w:style>
+  <w:style w:type="character" w:styleId="FollowedHyperlink">
+    <w:name w:val="FollowedHyperlink"/>
+    <w:basedOn w:val="DefaultParagraphFont"/>
+    <w:uiPriority w:val="99"/>
+    <w:semiHidden/>
+    <w:unhideWhenUsed/>
+    <w:rsid w:val="00995CDD"/>
+    <w:rPr>
+      <w:color w:val="954F72" w:themeColor="followedHyperlink"/>
+      <w:u w:val="single"/>
+    </w:rPr>
+  </w:style>
 </w:styles>
 </file>
 

</xml_diff>